<commit_message>
Correct link, DOI of entry in BibTeX, regenerate
</commit_message>
<xml_diff>
--- a/resume.docx
+++ b/resume.docx
@@ -71,7 +71,7 @@
         </w:numPr>
       </w:pPr>
       <w:r>
-        <w:t xml:space="preserve">Engineering, research and development role in academia or industry, Autumn 2014</w:t>
+        <w:t xml:space="preserve">Engineering, research and development role in academia or industry</w:t>
       </w:r>
     </w:p>
     <w:bookmarkStart w:id="24" w:name="work-experience"/>
@@ -167,7 +167,7 @@
         </w:numPr>
       </w:pPr>
       <w:r>
-        <w:t xml:space="preserve">Presented onference abstract, poster, and proceedings</w:t>
+        <w:t xml:space="preserve">Presented results in conference abstract, poster, and proceedings</w:t>
       </w:r>
     </w:p>
     <w:p>
@@ -179,7 +179,7 @@
         </w:numPr>
       </w:pPr>
       <w:r>
-        <w:t xml:space="preserve">Pursuing pre-clinical feasibility study and peer-reviewed article</w:t>
+        <w:t xml:space="preserve">Completed pre-clinical feasibility study of cardiac vector flow imaging and preparing peer-reviewed article</w:t>
       </w:r>
     </w:p>
     <w:p>
@@ -234,7 +234,7 @@
         </w:numPr>
       </w:pPr>
       <w:r>
-        <w:t xml:space="preserve">Reviewed scientific literature, formulated and carried out research plan</w:t>
+        <w:t xml:space="preserve">Organized and conducted out pre-clinical trials at Duke University Medical Center</w:t>
       </w:r>
     </w:p>
     <w:p>
@@ -246,19 +246,7 @@
         </w:numPr>
       </w:pPr>
       <w:r>
-        <w:t xml:space="preserve">Organized and conducted out pre-clinical trials at Duke University Medical Center</w:t>
-      </w:r>
-    </w:p>
-    <w:p>
-      <w:pPr>
-        <w:pStyle w:val="Compact"/>
-        <w:numPr>
-          <w:numId w:val="5"/>
-          <w:ilvl w:val="1"/>
-        </w:numPr>
-      </w:pPr>
-      <w:r>
-        <w:t xml:space="preserve">Presented results at conferences, published proceedings and co-authored articles</w:t>
+        <w:t xml:space="preserve">Presented results in conferences, proceedings and co-authored articles</w:t>
       </w:r>
     </w:p>
     <w:p>
@@ -313,7 +301,7 @@
         </w:numPr>
       </w:pPr>
       <w:r>
-        <w:t xml:space="preserve">Added multiple focal zone ARFI excitation option in research mode of Acuson S2000 ultrasound scanner</w:t>
+        <w:t xml:space="preserve">Added multiple focal zone ARFI excitation to research mode of Acuson S2000 ultrasound scanner</w:t>
       </w:r>
     </w:p>
     <w:p>
@@ -324,12 +312,18 @@
           <w:ilvl w:val="1"/>
         </w:numPr>
       </w:pPr>
+      <w:r>
+        <w:t xml:space="preserve">Learned</w:t>
+      </w:r>
+      <w:r>
+        <w:t xml:space="preserve"> </w:t>
+      </w:r>
       <w:hyperlink r:id="rId25">
         <w:r>
           <w:rPr>
             <w:rStyle w:val="Link"/>
           </w:rPr>
-          <w:t xml:space="preserve">Learned version control</w:t>
+          <w:t xml:space="preserve">version control</w:t>
         </w:r>
       </w:hyperlink>
       <w:r>
@@ -346,9 +340,15 @@
           <w:rPr>
             <w:rStyle w:val="Link"/>
           </w:rPr>
-          <w:t xml:space="preserve">IDE tools</w:t>
-        </w:r>
-      </w:hyperlink>
+          <w:t xml:space="preserve">IDE</w:t>
+        </w:r>
+      </w:hyperlink>
+      <w:r>
+        <w:t xml:space="preserve"> </w:t>
+      </w:r>
+      <w:r>
+        <w:t xml:space="preserve">tools</w:t>
+      </w:r>
     </w:p>
     <w:bookmarkStart w:id="27" w:name="education"/>
     <w:p>
@@ -582,7 +582,7 @@
         </w:numPr>
       </w:pPr>
       <w:r>
-        <w:t xml:space="preserve">Expert in signal and imaging processing programming: Matlab, Python, LabVIEW</w:t>
+        <w:t xml:space="preserve">Advanced signal and imaging processing programming: Matlab, Python, LabVIEW</w:t>
       </w:r>
     </w:p>
     <w:p>
@@ -594,7 +594,7 @@
         </w:numPr>
       </w:pPr>
       <w:r>
-        <w:t xml:space="preserve">Working knowlegde of other tools and languages: C/C++, OpenCL, R, Mathematica, MS Office</w:t>
+        <w:t xml:space="preserve">Working knowlegde of many tools and languages: C/C++, OpenCL, R, Mathematica, MS Office</w:t>
       </w:r>
     </w:p>
     <w:p>
@@ -620,7 +620,7 @@
         </w:r>
       </w:hyperlink>
       <w:r>
-        <w:t xml:space="preserve">, and</w:t>
+        <w:t xml:space="preserve">, Markdown, and</w:t>
       </w:r>
       <w:r>
         <w:t xml:space="preserve"> </w:t>
@@ -643,7 +643,7 @@
         </w:numPr>
       </w:pPr>
       <w:r>
-        <w:t xml:space="preserve">Strong focus on problem solving, signal and image analysis, scientific computing, and experimental design</w:t>
+        <w:t xml:space="preserve">Focused on problem solving, signal and image analysis, scientific computing, and experimental design</w:t>
       </w:r>
     </w:p>
     <w:p>
@@ -655,7 +655,7 @@
         </w:numPr>
       </w:pPr>
       <w:r>
-        <w:t xml:space="preserve">Self-motivated execution of a high-level plan with nominal oversight</w:t>
+        <w:t xml:space="preserve">Strong written and verbal communication, and data visualization display skills</w:t>
       </w:r>
     </w:p>
     <w:p>
@@ -667,19 +667,7 @@
         </w:numPr>
       </w:pPr>
       <w:r>
-        <w:t xml:space="preserve">Strong written and verbal communication, and data visualization display skills</w:t>
-      </w:r>
-    </w:p>
-    <w:p>
-      <w:pPr>
-        <w:pStyle w:val="Compact"/>
-        <w:numPr>
-          <w:numId w:val="9"/>
-          <w:ilvl w:val="0"/>
-        </w:numPr>
-      </w:pPr>
-      <w:r>
-        <w:t xml:space="preserve">Successful writer of fellowships, scholarships, and grants</w:t>
+        <w:t xml:space="preserve">Successful writer of fellowships and scholarships</w:t>
       </w:r>
     </w:p>
     <w:bookmarkStart w:id="39" w:name="interests"/>
@@ -889,7 +877,7 @@
         </w:r>
       </w:hyperlink>
     </w:p>
-    <w:bookmarkStart w:id="50" w:name="journal-articles-fahey2008afahey2008cnightingale2008nightingale2009wolf2011eyerly2012hollender2013hollender2013bpatel2014eyerly2014"/>
+    <w:bookmarkStart w:id="50" w:name="journal-articles"/>
     <w:p>
       <w:pPr>
         <w:pStyle w:val="Heading3"/>
@@ -897,15 +885,14 @@
       <w:r>
         <w:t xml:space="preserve">Journal Articles</w:t>
       </w:r>
-      <w:r>
-        <w:t xml:space="preserve"> </w:t>
-      </w:r>
+    </w:p>
+    <w:bookmarkEnd w:id="50"/>
+    <w:p>
       <w:r>
         <w:t xml:space="preserve">[1–10]</w:t>
       </w:r>
     </w:p>
-    <w:bookmarkEnd w:id="50"/>
-    <w:bookmarkStart w:id="51" w:name="abstracts-and-proceedings-hsu2007cbradway2007fahey2007bbradway2009husarik2009nelson2009bradway2009bhsu2010hollender2010bradway2010bradway2010bbradway2011byram2011byram2011bbradway2012bradway2012bhollender2012eyerly2012bhollender2012bgoswami2013patel2013bradway2014"/>
+    <w:bookmarkStart w:id="51" w:name="abstracts-and-proceedings"/>
     <w:p>
       <w:pPr>
         <w:pStyle w:val="Heading3"/>
@@ -913,21 +900,20 @@
       <w:r>
         <w:t xml:space="preserve">Abstracts and Proceedings</w:t>
       </w:r>
-      <w:r>
-        <w:t xml:space="preserve"> </w:t>
-      </w:r>
+    </w:p>
+    <w:bookmarkEnd w:id="51"/>
+    <w:p>
       <w:r>
         <w:t xml:space="preserve">[11–32]</w:t>
       </w:r>
     </w:p>
-    <w:bookmarkEnd w:id="51"/>
-    <w:bookmarkStart w:id="52" w:name="references"/>
+    <w:bookmarkStart w:id="52" w:name="publications"/>
     <w:p>
       <w:pPr>
         <w:pStyle w:val="Heading2"/>
       </w:pPr>
       <w:r>
-        <w:t xml:space="preserve">References</w:t>
+        <w:t xml:space="preserve">Publications</w:t>
       </w:r>
     </w:p>
     <w:bookmarkEnd w:id="52"/>
@@ -1213,7 +1199,7 @@
           <w:rPr>
             <w:rStyle w:val="Link"/>
           </w:rPr>
-          <w:t xml:space="preserve">http://ieeexplore.ieee.org/lpdocs/epic03/wrapper.htm?arnumber=5935946 http://ieeexplore.ieee.org/lpdocs/epic03/wrapper.htm?arnumber=5935661</w:t>
+          <w:t xml:space="preserve">http://ieeexplore.ieee.org/lpdocs/epic03/wrapper.htm?arnumber=5935946</w:t>
         </w:r>
       </w:hyperlink>
       <w:r>
@@ -1464,7 +1450,7 @@
 <file path=word/numbering.xml><?xml version="1.0" encoding="utf-8"?>
 <w:numbering xmlns:w="http://schemas.openxmlformats.org/wordprocessingml/2006/main">
   <w:abstractNum w:abstractNumId="0">
-    <w:nsid w:val="e019bb11"/>
+    <w:nsid w:val="d748f76a"/>
     <w:multiLevelType w:val="multilevel"/>
     <w:lvl w:ilvl="0">
       <w:numFmt w:val="bullet"/>
@@ -1545,7 +1531,7 @@
     </w:lvl>
   </w:abstractNum>
   <w:abstractNum w:abstractNumId="2">
-    <w:nsid w:val="456c3a33"/>
+    <w:nsid w:val="1f23c758"/>
     <w:multiLevelType w:val="multilevel"/>
     <w:lvl w:ilvl="0">
       <w:numFmt w:val="bullet"/>

</xml_diff>

<commit_message>
add updated versions of resumes
</commit_message>
<xml_diff>
--- a/resume.docx
+++ b/resume.docx
@@ -479,6 +479,18 @@
           <w:ilvl w:val="0"/>
         </w:numPr>
       </w:pPr>
+      <w:r>
+        <w:t xml:space="preserve">Student Travel Support IEEE International Ultrasonics Symposium, Dresden, Germany (2012)</w:t>
+      </w:r>
+    </w:p>
+    <w:p>
+      <w:pPr>
+        <w:pStyle w:val="Compact"/>
+        <w:numPr>
+          <w:numId w:val="8"/>
+          <w:ilvl w:val="0"/>
+        </w:numPr>
+      </w:pPr>
       <w:hyperlink r:id="rId32">
         <w:r>
           <w:rPr>
@@ -530,6 +542,29 @@
           <w:rPr>
             <w:rStyle w:val="Link"/>
           </w:rPr>
+          <w:t xml:space="preserve">Organized engineering design and build trip to Honduran orphanage</w:t>
+        </w:r>
+      </w:hyperlink>
+      <w:r>
+        <w:t xml:space="preserve"> </w:t>
+      </w:r>
+      <w:r>
+        <w:t xml:space="preserve">(2004)</w:t>
+      </w:r>
+    </w:p>
+    <w:p>
+      <w:pPr>
+        <w:pStyle w:val="Compact"/>
+        <w:numPr>
+          <w:numId w:val="8"/>
+          <w:ilvl w:val="0"/>
+        </w:numPr>
+      </w:pPr>
+      <w:hyperlink r:id="rId35">
+        <w:r>
+          <w:rPr>
+            <w:rStyle w:val="Link"/>
+          </w:rPr>
           <w:t xml:space="preserve">Founded engineering community service group at Ohio State</w:t>
         </w:r>
       </w:hyperlink>
@@ -540,29 +575,6 @@
         <w:t xml:space="preserve">(2003)</w:t>
       </w:r>
     </w:p>
-    <w:p>
-      <w:pPr>
-        <w:pStyle w:val="Compact"/>
-        <w:numPr>
-          <w:numId w:val="8"/>
-          <w:ilvl w:val="0"/>
-        </w:numPr>
-      </w:pPr>
-      <w:hyperlink r:id="rId35">
-        <w:r>
-          <w:rPr>
-            <w:rStyle w:val="Link"/>
-          </w:rPr>
-          <w:t xml:space="preserve">Organized engineering design and build trip to Honduran orphanage</w:t>
-        </w:r>
-      </w:hyperlink>
-      <w:r>
-        <w:t xml:space="preserve"> </w:t>
-      </w:r>
-      <w:r>
-        <w:t xml:space="preserve">(2004)</w:t>
-      </w:r>
-    </w:p>
     <w:bookmarkStart w:id="36" w:name="skills"/>
     <w:p>
       <w:pPr>
@@ -594,7 +606,21 @@
         </w:numPr>
       </w:pPr>
       <w:r>
-        <w:t xml:space="preserve">Working knowlegde of many tools and languages: C/C++, OpenCL, R, Mathematica, MS Office</w:t>
+        <w:t xml:space="preserve">Working knowlegde of many tools and languages:</w:t>
+      </w:r>
+      <w:r>
+        <w:t xml:space="preserve"> </w:t>
+      </w:r>
+      <w:hyperlink r:id="rId37">
+        <w:r>
+          <w:rPr>
+            <w:rStyle w:val="Link"/>
+          </w:rPr>
+          <w:t xml:space="preserve">Git</w:t>
+        </w:r>
+      </w:hyperlink>
+      <w:r>
+        <w:t xml:space="preserve">, C/C++, OpenCL, R, Mathematica, MS Office, and Markdown</w:t>
       </w:r>
     </w:p>
     <w:p>
@@ -606,21 +632,7 @@
         </w:numPr>
       </w:pPr>
       <w:r>
-        <w:t xml:space="preserve">Picked up for small web projects: PHP, Ruby/Rails, Perl, flavors of SQL, HTML5, Javascript,</w:t>
-      </w:r>
-      <w:r>
-        <w:t xml:space="preserve"> </w:t>
-      </w:r>
-      <w:hyperlink r:id="rId37">
-        <w:r>
-          <w:rPr>
-            <w:rStyle w:val="Link"/>
-          </w:rPr>
-          <w:t xml:space="preserve">Git</w:t>
-        </w:r>
-      </w:hyperlink>
-      <w:r>
-        <w:t xml:space="preserve">, Markdown, and</w:t>
+        <w:t xml:space="preserve">Picked up for small web projects: PHP, Ruby/Rails, Perl, flavors of SQL, HTML5, Javascript, and</w:t>
       </w:r>
       <w:r>
         <w:t xml:space="preserve"> </w:t>
@@ -670,21 +682,89 @@
         <w:t xml:space="preserve">Successful writer of fellowships and scholarships</w:t>
       </w:r>
     </w:p>
-    <w:bookmarkStart w:id="39" w:name="interests"/>
+    <w:bookmarkStart w:id="39" w:name="professional-activities"/>
     <w:p>
       <w:pPr>
         <w:pStyle w:val="Heading2"/>
       </w:pPr>
       <w:r>
+        <w:t xml:space="preserve">Professional Activities</w:t>
+      </w:r>
+    </w:p>
+    <w:bookmarkEnd w:id="39"/>
+    <w:p>
+      <w:pPr>
+        <w:pStyle w:val="Compact"/>
+        <w:numPr>
+          <w:numId w:val="10"/>
+          <w:ilvl w:val="0"/>
+        </w:numPr>
+      </w:pPr>
+      <w:r>
+        <w:t xml:space="preserve">Early Career Professional Development in Medical Imaging Workshop, SPIE Medical Imaging 2015</w:t>
+      </w:r>
+    </w:p>
+    <w:p>
+      <w:pPr>
+        <w:pStyle w:val="Compact"/>
+        <w:numPr>
+          <w:numId w:val="10"/>
+          <w:ilvl w:val="0"/>
+        </w:numPr>
+      </w:pPr>
+      <w:r>
+        <w:t xml:space="preserve">Reviewer for Ultrasound in Medicine and Biology</w:t>
+      </w:r>
+    </w:p>
+    <w:bookmarkStart w:id="40" w:name="submitted-proposals"/>
+    <w:p>
+      <w:pPr>
+        <w:pStyle w:val="Heading2"/>
+      </w:pPr>
+      <w:r>
+        <w:t xml:space="preserve">Submitted proposals</w:t>
+      </w:r>
+    </w:p>
+    <w:bookmarkEnd w:id="40"/>
+    <w:p>
+      <w:pPr>
+        <w:pStyle w:val="Compact"/>
+        <w:numPr>
+          <w:numId w:val="11"/>
+          <w:ilvl w:val="0"/>
+        </w:numPr>
+      </w:pPr>
+      <w:r>
+        <w:t xml:space="preserve">"Sensor-enabled Ultrasound Probes for Volumetric Image Acquisition and Interpretation: Proof of Concept in Pediatric Appendicitis". Duke – Wallace H. Coulter Translational Research Grants Program</w:t>
+      </w:r>
+    </w:p>
+    <w:p>
+      <w:pPr>
+        <w:pStyle w:val="Compact"/>
+        <w:numPr>
+          <w:numId w:val="11"/>
+          <w:ilvl w:val="0"/>
+        </w:numPr>
+      </w:pPr>
+      <w:r>
+        <w:t xml:space="preserve">"Portable Ultrasound Device for Staging Liver Fibrosis". Duke – Wallace H. Coulter Translational Research Grants Program</w:t>
+      </w:r>
+    </w:p>
+    <w:bookmarkStart w:id="41" w:name="interests"/>
+    <w:p>
+      <w:pPr>
+        <w:pStyle w:val="Heading2"/>
+      </w:pPr>
+      <w:r>
         <w:t xml:space="preserve">Interests</w:t>
       </w:r>
     </w:p>
-    <w:bookmarkEnd w:id="39"/>
-    <w:p>
-      <w:pPr>
-        <w:pStyle w:val="Compact"/>
-        <w:numPr>
-          <w:numId w:val="10"/>
+    <w:bookmarkEnd w:id="41"/>
+    <w:p>
+      <w:pPr>
+        <w:pStyle w:val="Compact"/>
+        <w:numPr>
+          <w:numId w:val="12"/>
           <w:ilvl w:val="0"/>
         </w:numPr>
       </w:pPr>
@@ -694,7 +774,7 @@
       <w:r>
         <w:t xml:space="preserve"> </w:t>
       </w:r>
-      <w:hyperlink r:id="rId40">
+      <w:hyperlink r:id="rId42">
         <w:r>
           <w:rPr>
             <w:rStyle w:val="Link"/>
@@ -703,15 +783,12 @@
         </w:r>
       </w:hyperlink>
       <w:r>
-        <w:t xml:space="preserve"> </w:t>
-      </w:r>
-      <w:r>
-        <w:t xml:space="preserve">owner,</w:t>
-      </w:r>
-      <w:r>
-        <w:t xml:space="preserve"> </w:t>
-      </w:r>
-      <w:hyperlink r:id="rId41">
+        <w:t xml:space="preserve">,</w:t>
+      </w:r>
+      <w:r>
+        <w:t xml:space="preserve"> </w:t>
+      </w:r>
+      <w:hyperlink r:id="rId43">
         <w:r>
           <w:rPr>
             <w:rStyle w:val="Link"/>
@@ -720,15 +797,12 @@
         </w:r>
       </w:hyperlink>
       <w:r>
-        <w:t xml:space="preserve"> </w:t>
-      </w:r>
-      <w:r>
-        <w:t xml:space="preserve">user,</w:t>
-      </w:r>
-      <w:r>
-        <w:t xml:space="preserve"> </w:t>
-      </w:r>
-      <w:hyperlink r:id="rId42">
+        <w:t xml:space="preserve">,</w:t>
+      </w:r>
+      <w:r>
+        <w:t xml:space="preserve"> </w:t>
+      </w:r>
+      <w:hyperlink r:id="rId44">
         <w:r>
           <w:rPr>
             <w:rStyle w:val="Link"/>
@@ -736,69 +810,17 @@
           <w:t xml:space="preserve">Neurio</w:t>
         </w:r>
       </w:hyperlink>
-      <w:r>
-        <w:t xml:space="preserve"> </w:t>
-      </w:r>
-      <w:r>
-        <w:t xml:space="preserve">backer,</w:t>
-      </w:r>
-      <w:r>
-        <w:t xml:space="preserve"> </w:t>
-      </w:r>
-      <w:hyperlink r:id="rId43">
-        <w:r>
-          <w:rPr>
-            <w:rStyle w:val="Link"/>
-          </w:rPr>
-          <w:t xml:space="preserve">MS Hohm</w:t>
-        </w:r>
-      </w:hyperlink>
-      <w:r>
-        <w:t xml:space="preserve"> </w:t>
-      </w:r>
-      <w:r>
-        <w:t xml:space="preserve">&amp;</w:t>
-      </w:r>
-      <w:r>
-        <w:t xml:space="preserve"> </w:t>
-      </w:r>
-      <w:hyperlink r:id="rId44">
-        <w:r>
-          <w:rPr>
-            <w:rStyle w:val="Link"/>
-          </w:rPr>
-          <w:t xml:space="preserve">Google PowerMeter</w:t>
-        </w:r>
-      </w:hyperlink>
-      <w:r>
-        <w:t xml:space="preserve"> </w:t>
-      </w:r>
-      <w:r>
-        <w:t xml:space="preserve">ex-user</w:t>
-      </w:r>
-    </w:p>
-    <w:p>
-      <w:pPr>
-        <w:pStyle w:val="Compact"/>
-        <w:numPr>
-          <w:numId w:val="10"/>
-          <w:ilvl w:val="0"/>
-        </w:numPr>
-      </w:pPr>
-      <w:r>
-        <w:t xml:space="preserve">Creating tools to close feedback loops: measure data, effect change, and automate it</w:t>
-      </w:r>
-    </w:p>
-    <w:p>
-      <w:pPr>
-        <w:pStyle w:val="Compact"/>
-        <w:numPr>
-          <w:numId w:val="10"/>
-          <w:ilvl w:val="0"/>
-        </w:numPr>
-      </w:pPr>
-      <w:r>
-        <w:t xml:space="preserve">Personal 'hacking' in mobile and embedded systems:</w:t>
+    </w:p>
+    <w:p>
+      <w:pPr>
+        <w:pStyle w:val="Compact"/>
+        <w:numPr>
+          <w:numId w:val="12"/>
+          <w:ilvl w:val="0"/>
+        </w:numPr>
+      </w:pPr>
+      <w:r>
+        <w:t xml:space="preserve">Personal projects in mobile and embedded systems:</w:t>
       </w:r>
       <w:r>
         <w:t xml:space="preserve"> </w:t>
@@ -840,44 +862,7 @@
         </w:r>
       </w:hyperlink>
     </w:p>
-    <w:p>
-      <w:pPr>
-        <w:pStyle w:val="Compact"/>
-        <w:numPr>
-          <w:numId w:val="10"/>
-          <w:ilvl w:val="0"/>
-        </w:numPr>
-      </w:pPr>
-      <w:r>
-        <w:t xml:space="preserve">Behavioral Economics and decision making: the UK's</w:t>
-      </w:r>
-      <w:r>
-        <w:t xml:space="preserve"> </w:t>
-      </w:r>
-      <w:hyperlink r:id="rId48">
-        <w:r>
-          <w:rPr>
-            <w:rStyle w:val="Link"/>
-          </w:rPr>
-          <w:t xml:space="preserve">'Nudge Unit'</w:t>
-        </w:r>
-      </w:hyperlink>
-      <w:r>
-        <w:t xml:space="preserve">, the work of</w:t>
-      </w:r>
-      <w:r>
-        <w:t xml:space="preserve"> </w:t>
-      </w:r>
-      <w:hyperlink r:id="rId49">
-        <w:r>
-          <w:rPr>
-            <w:rStyle w:val="Link"/>
-          </w:rPr>
-          <w:t xml:space="preserve">Dan Ariely</w:t>
-        </w:r>
-      </w:hyperlink>
-    </w:p>
-    <w:bookmarkStart w:id="50" w:name="journal-articles"/>
+    <w:bookmarkStart w:id="48" w:name="journal-articles"/>
     <w:p>
       <w:pPr>
         <w:pStyle w:val="Heading3"/>
@@ -886,76 +871,132 @@
         <w:t xml:space="preserve">Journal Articles</w:t>
       </w:r>
     </w:p>
+    <w:bookmarkEnd w:id="48"/>
+    <w:p>
+      <w:r>
+        <w:t xml:space="preserve">[1–10]</w:t>
+      </w:r>
+    </w:p>
+    <w:bookmarkStart w:id="49" w:name="abstracts-and-proceedings"/>
+    <w:p>
+      <w:pPr>
+        <w:pStyle w:val="Heading3"/>
+      </w:pPr>
+      <w:r>
+        <w:t xml:space="preserve">Abstracts and Proceedings</w:t>
+      </w:r>
+    </w:p>
+    <w:bookmarkEnd w:id="49"/>
+    <w:p>
+      <w:r>
+        <w:t xml:space="preserve">[11–33]</w:t>
+      </w:r>
+    </w:p>
+    <w:bookmarkStart w:id="50" w:name="publications"/>
+    <w:p>
+      <w:pPr>
+        <w:pStyle w:val="Heading2"/>
+      </w:pPr>
+      <w:r>
+        <w:t xml:space="preserve">Publications</w:t>
+      </w:r>
+    </w:p>
     <w:bookmarkEnd w:id="50"/>
     <w:p>
       <w:r>
-        <w:t xml:space="preserve">[1–10]</w:t>
-      </w:r>
-    </w:p>
-    <w:bookmarkStart w:id="51" w:name="abstracts-and-proceedings"/>
-    <w:p>
-      <w:pPr>
-        <w:pStyle w:val="Heading3"/>
-      </w:pPr>
-      <w:r>
-        <w:t xml:space="preserve">Abstracts and Proceedings</w:t>
-      </w:r>
-    </w:p>
-    <w:bookmarkEnd w:id="51"/>
-    <w:p>
-      <w:r>
-        <w:t xml:space="preserve">[11–32]</w:t>
-      </w:r>
-    </w:p>
-    <w:bookmarkStart w:id="52" w:name="publications"/>
-    <w:p>
-      <w:pPr>
-        <w:pStyle w:val="Heading2"/>
-      </w:pPr>
-      <w:r>
-        <w:t xml:space="preserve">Publications</w:t>
-      </w:r>
-    </w:p>
-    <w:bookmarkEnd w:id="52"/>
-    <w:p>
-      <w:r>
         <w:t xml:space="preserve">1. Fahey BJ, Nelson RC, Bradway DP, Hsu SJ, Dumont DM, et al. (2008) In vivo visualization of abdominal malignancies with acoustic radiation force elastography. Physics in medicine and biology 53: 279–93. doi:</w:t>
       </w:r>
+      <w:hyperlink r:id="rId51">
+        <w:r>
+          <w:rPr>
+            <w:rStyle w:val="Link"/>
+          </w:rPr>
+          <w:t xml:space="preserve">10.1088/0031-9155/53/1/020</w:t>
+        </w:r>
+      </w:hyperlink>
+    </w:p>
+    <w:p>
+      <w:r>
+        <w:t xml:space="preserve">2. Fahey BJ, Nelson RC, Hsu SJ, Bradway DP, Dumont DM, et al. (2008) In vivo guidance and assessment of liver radio-frequency ablation with acoustic radiation force elastography. Ultrasound in medicine &amp; biology 34: 1590–603. doi:</w:t>
+      </w:r>
+      <w:hyperlink r:id="rId52">
+        <w:r>
+          <w:rPr>
+            <w:rStyle w:val="Link"/>
+          </w:rPr>
+          <w:t xml:space="preserve">10.1016/j.ultrasmedbio.2008.03.006</w:t>
+        </w:r>
+      </w:hyperlink>
+    </w:p>
+    <w:p>
+      <w:r>
+        <w:t xml:space="preserve">3. Nightingale K, Palmeri M, Zhai L, Frinkley K, Wang M, et al. (KR) Impulsive acoustic radiation force: imaging approaches and clinical applications. The Journal of the Acoustical Society of America 123: 3792. Available:</w:t>
+      </w:r>
+      <w:r>
+        <w:t xml:space="preserve"> </w:t>
+      </w:r>
       <w:hyperlink r:id="rId53">
         <w:r>
           <w:rPr>
             <w:rStyle w:val="Link"/>
           </w:rPr>
-          <w:t xml:space="preserve">10.1088/0031-9155/53/1/020</w:t>
-        </w:r>
-      </w:hyperlink>
-    </w:p>
-    <w:p>
-      <w:r>
-        <w:t xml:space="preserve">2. Fahey BJ, Nelson RC, Hsu SJ, Bradway DP, Dumont DM, et al. (2008) In vivo guidance and assessment of liver radio-frequency ablation with acoustic radiation force elastography. Ultrasound in medicine &amp; biology 34: 1590–603. doi:</w:t>
+          <w:t xml:space="preserve">http://scitation.aip.org/content/asa/journal/jasa/123/5/10.1121/1.2935460</w:t>
+        </w:r>
+      </w:hyperlink>
+      <w:r>
+        <w:t xml:space="preserve">.</w:t>
+      </w:r>
+    </w:p>
+    <w:p>
+      <w:r>
+        <w:t xml:space="preserve">4. NIGHTINGALE K, PALMERI M, DAHL J, BRADWAY D, HSU S, et al. (2009) Elasticity imaging with acoustic radiation force: Methods and clinical applications. Japanese journal of medical ultrasonics 36: 116.</w:t>
+      </w:r>
+    </w:p>
+    <w:p>
+      <w:r>
+        <w:t xml:space="preserve">5. Wolf PD, Eyerly SA, Bradway DP, Dumont DM, Bahnson TD, et al. (2011) Near real time evaluation of cardiac radiofrequency ablation lesions with intracardiac echocardiography based acoustic radiation force impulse imaging. The Journal of the Acoustical Society of America 129: 2438. Available:</w:t>
+      </w:r>
+      <w:r>
+        <w:t xml:space="preserve"> </w:t>
       </w:r>
       <w:hyperlink r:id="rId54">
         <w:r>
           <w:rPr>
             <w:rStyle w:val="Link"/>
           </w:rPr>
-          <w:t xml:space="preserve">10.1016/j.ultrasmedbio.2008.03.006</w:t>
-        </w:r>
-      </w:hyperlink>
-    </w:p>
-    <w:p>
-      <w:r>
-        <w:t xml:space="preserve">3. Nightingale K, Palmeri M, Zhai L, Frinkley K, Wang M, et al. (KR) Impulsive acoustic radiation force: imaging approaches and clinical applications. The Journal of the Acoustical Society of America 123: 3792. Available:</w:t>
-      </w:r>
-      <w:r>
-        <w:t xml:space="preserve"> </w:t>
+          <w:t xml:space="preserve">http://scitation.aip.org/content/asa/journal/jasa/129/4/10.1121/1.3587978</w:t>
+        </w:r>
+      </w:hyperlink>
+      <w:r>
+        <w:t xml:space="preserve">.</w:t>
+      </w:r>
+    </w:p>
+    <w:p>
+      <w:r>
+        <w:t xml:space="preserve">6. Eyerly SA, Bahnson TD, Koontz JI, Bradway DP, Dumont DM, et al. (2012) Intracardiac acoustic radiation force impulse imaging: A novel imaging method for intraprocedural evaluation of radiofrequency ablation lesions. Heart rhythm: the official journal of the Heart Rhythm Society 9: 1855–1862. doi:</w:t>
       </w:r>
       <w:hyperlink r:id="rId55">
         <w:r>
           <w:rPr>
             <w:rStyle w:val="Link"/>
           </w:rPr>
-          <w:t xml:space="preserve">http://scitation.aip.org/content/asa/journal/jasa/123/5/10.1121/1.2935460</w:t>
+          <w:t xml:space="preserve">10.1016/j.hrthm.2012.07.003</w:t>
+        </w:r>
+      </w:hyperlink>
+    </w:p>
+    <w:p>
+      <w:r>
+        <w:t xml:space="preserve">7. Hollender P, Bradway D, Wolf P, Goswami R, Trahey G (2013) Intracardiac acoustic radiation force impulse (ARFI) and shear wave imaging in pigs with focal infarctions. IEEE transactions on ultrasonics, ferroelectrics, and frequency control 60: 1669–1682. Available:</w:t>
+      </w:r>
+      <w:r>
+        <w:t xml:space="preserve"> </w:t>
+      </w:r>
+      <w:hyperlink r:id="rId56">
+        <w:r>
+          <w:rPr>
+            <w:rStyle w:val="Link"/>
+          </w:rPr>
+          <w:t xml:space="preserve">http://ieeexplore.ieee.org/lpdocs/epic03/wrapper.htm?arnumber=6573445</w:t>
         </w:r>
       </w:hyperlink>
       <w:r>
@@ -964,22 +1005,53 @@
     </w:p>
     <w:p>
       <w:r>
-        <w:t xml:space="preserve">4. NIGHTINGALE K, PALMERI M, DAHL J, BRADWAY D, HSU S, et al. (2009) Elasticity imaging with acoustic radiation force: Methods and clinical applications. Japanese journal of medical ultrasonics 36: 116.</w:t>
-      </w:r>
-    </w:p>
-    <w:p>
-      <w:r>
-        <w:t xml:space="preserve">5. Wolf PD, Eyerly SA, Bradway DP, Dumont DM, Bahnson TD, et al. (2011) Near real time evaluation of cardiac radiofrequency ablation lesions with intracardiac echocardiography based acoustic radiation force impulse imaging. The Journal of the Acoustical Society of America 129: 2438. Available:</w:t>
-      </w:r>
-      <w:r>
-        <w:t xml:space="preserve"> </w:t>
-      </w:r>
-      <w:hyperlink r:id="rId56">
-        <w:r>
-          <w:rPr>
-            <w:rStyle w:val="Link"/>
-          </w:rPr>
-          <w:t xml:space="preserve">http://scitation.aip.org/content/asa/journal/jasa/129/4/10.1121/1.3587978</w:t>
+        <w:t xml:space="preserve">8. Hollender P, Bradway D, Wolf P, Goswami R, Trahey G (2013) Intracardiac Acoustic Radiation Force Impulse ( ARFI ) and Shear Wave Imaging in Pigs with Focal Infarctions. IEEE transactions on ultrasonics, ferroelectrics, and frequency control in press.</w:t>
+      </w:r>
+    </w:p>
+    <w:p>
+      <w:r>
+        <w:t xml:space="preserve">9. Patel V, Dahl JJ, Bradway DP, Doherty JR, Lee SY, et al. (2014) Acoustic Radiation Force Impulse Imaging (ARFI) on an IVUS Circular Array. Ultrasonic Imaging 36: 98–111. doi:</w:t>
+      </w:r>
+      <w:hyperlink r:id="rId57">
+        <w:r>
+          <w:rPr>
+            <w:rStyle w:val="Link"/>
+          </w:rPr>
+          <w:t xml:space="preserve">10.1177/0161734613511595</w:t>
+        </w:r>
+      </w:hyperlink>
+    </w:p>
+    <w:p>
+      <w:r>
+        <w:t xml:space="preserve">10. Eyerly SA, Bahnson TD, Koontz JI, Bradway DP, Dumont DM, et al. (2014) Contrast in Intracardiac Acoustic Radiation Force Impulse Images of Radiofrequency Ablation Lesions. Ultrasonic Imaging 36: 133–148. doi:</w:t>
+      </w:r>
+      <w:hyperlink r:id="rId58">
+        <w:r>
+          <w:rPr>
+            <w:rStyle w:val="Link"/>
+          </w:rPr>
+          <w:t xml:space="preserve">10.1177/0161734613519602</w:t>
+        </w:r>
+      </w:hyperlink>
+    </w:p>
+    <w:p>
+      <w:r>
+        <w:t xml:space="preserve">11. Hsu SJ, Bradway DP, Fahey BJ, Trahey GE (2007) Transthoracic Acoustic Radiation Force Impulse Imaging of the Cardiac Cycle. In: Ultrasonic measurement and imaging of tissue elasticity.</w:t>
+      </w:r>
+    </w:p>
+    <w:p>
+      <w:r>
+        <w:t xml:space="preserve">12. Bradway DP, Hsu SJ, Fahey BJ, Dahl JJ, Nichols TC, et al. (2007) 6B-6 Transthoracic Cardiac Acoustic Radiation Force Impulse Imaging: A Feasibility Study. Ieee. pp. 448–451. Available:</w:t>
+      </w:r>
+      <w:r>
+        <w:t xml:space="preserve"> </w:t>
+      </w:r>
+      <w:hyperlink r:id="rId59">
+        <w:r>
+          <w:rPr>
+            <w:rStyle w:val="Link"/>
+          </w:rPr>
+          <w:t xml:space="preserve">http://ieeexplore.ieee.org/lpdocs/epic03/wrapper.htm?arnumber=4409694</w:t>
         </w:r>
       </w:hyperlink>
       <w:r>
@@ -988,30 +1060,17 @@
     </w:p>
     <w:p>
       <w:r>
-        <w:t xml:space="preserve">6. Eyerly SA, Bahnson TD, Koontz JI, Bradway DP, Dumont DM, et al. (2012) Intracardiac acoustic radiation force impulse imaging: A novel imaging method for intraprocedural evaluation of radiofrequency ablation lesions. Heart rhythm: the official journal of the Heart Rhythm Society 9: 1855–1862. doi:</w:t>
-      </w:r>
-      <w:hyperlink r:id="rId57">
-        <w:r>
-          <w:rPr>
-            <w:rStyle w:val="Link"/>
-          </w:rPr>
-          <w:t xml:space="preserve">10.1016/j.hrthm.2012.07.003</w:t>
-        </w:r>
-      </w:hyperlink>
-    </w:p>
-    <w:p>
-      <w:r>
-        <w:t xml:space="preserve">7. Hollender P, Bradway D, Wolf P, Goswami R, Trahey G (2013) Intracardiac acoustic radiation force impulse (ARFI) and shear wave imaging in pigs with focal infarctions. IEEE transactions on ultrasonics, ferroelectrics, and frequency control 60: 1669–1682. Available:</w:t>
-      </w:r>
-      <w:r>
-        <w:t xml:space="preserve"> </w:t>
-      </w:r>
-      <w:hyperlink r:id="rId58">
-        <w:r>
-          <w:rPr>
-            <w:rStyle w:val="Link"/>
-          </w:rPr>
-          <w:t xml:space="preserve">http://ieeexplore.ieee.org/lpdocs/epic03/wrapper.htm?arnumber=6573445</w:t>
+        <w:t xml:space="preserve">13. Fahey BJ, Nelson RC, Hsu SJ, Bradway DP, Dumont DM, et al. (2007) 6B-4 In Vivo Acoustic Radiation Force Impulse Imaging of Abdominal Lesions. In: 2007 iEEE ultrasonics symposium proceedings. Ieee. pp. 440–443. Available:</w:t>
+      </w:r>
+      <w:r>
+        <w:t xml:space="preserve"> </w:t>
+      </w:r>
+      <w:hyperlink r:id="rId60">
+        <w:r>
+          <w:rPr>
+            <w:rStyle w:val="Link"/>
+          </w:rPr>
+          <w:t xml:space="preserve">http://ieeexplore.ieee.org/lpdocs/epic03/wrapper.htm?arnumber=4409692</w:t>
         </w:r>
       </w:hyperlink>
       <w:r>
@@ -1020,43 +1079,7 @@
     </w:p>
     <w:p>
       <w:r>
-        <w:t xml:space="preserve">8. Hollender P, Bradway D, Wolf P, Goswami R, Trahey G (2013) Intracardiac Acoustic Radiation Force Impulse ( ARFI ) and Shear Wave Imaging in Pigs with Focal Infarctions. IEEE transactions on ultrasonics, ferroelectrics, and frequency control in press.</w:t>
-      </w:r>
-    </w:p>
-    <w:p>
-      <w:r>
-        <w:t xml:space="preserve">9. Patel V, Dahl JJ, Bradway DP, Doherty JR, Lee SY, et al. (2014) Acoustic Radiation Force Impulse Imaging (ARFI) on an IVUS Circular Array. Ultrasonic Imaging 36: 98–111. doi:</w:t>
-      </w:r>
-      <w:hyperlink r:id="rId59">
-        <w:r>
-          <w:rPr>
-            <w:rStyle w:val="Link"/>
-          </w:rPr>
-          <w:t xml:space="preserve">10.1177/0161734613511595</w:t>
-        </w:r>
-      </w:hyperlink>
-    </w:p>
-    <w:p>
-      <w:r>
-        <w:t xml:space="preserve">10. Eyerly SA, Bahnson TD, Koontz JI, Bradway DP, Dumont DM, et al. (2014) Contrast in Intracardiac Acoustic Radiation Force Impulse Images of Radiofrequency Ablation Lesions. Ultrasonic Imaging 36: 133–148. doi:</w:t>
-      </w:r>
-      <w:hyperlink r:id="rId60">
-        <w:r>
-          <w:rPr>
-            <w:rStyle w:val="Link"/>
-          </w:rPr>
-          <w:t xml:space="preserve">10.1177/0161734613519602</w:t>
-        </w:r>
-      </w:hyperlink>
-    </w:p>
-    <w:p>
-      <w:r>
-        <w:t xml:space="preserve">11. Hsu SJ, Bradway DP, Fahey BJ, Trahey GE (2007) Transthoracic Acoustic Radiation Force Impulse Imaging of the Cardiac Cycle. In: Ultrasonic measurement and imaging of tissue elasticity.</w:t>
-      </w:r>
-    </w:p>
-    <w:p>
-      <w:r>
-        <w:t xml:space="preserve">12. Bradway DP, Hsu SJ, Fahey BJ, Dahl JJ, Nichols TC, et al. (2007) 6B-6 Transthoracic Cardiac Acoustic Radiation Force Impulse Imaging: A Feasibility Study. Ieee. pp. 448–451. Available:</w:t>
+        <w:t xml:space="preserve">14. Bradway DP, Fahey BJ, Nelson RC, Trahey GE (2009) ARFI imaging of abdominal ablation and liver lesion biopsy. In: International symposium on ultrasonic imaging and tissue characterization, 2009. Available:</w:t>
       </w:r>
       <w:r>
         <w:t xml:space="preserve"> </w:t>
@@ -1066,7 +1089,7 @@
           <w:rPr>
             <w:rStyle w:val="Link"/>
           </w:rPr>
-          <w:t xml:space="preserve">http://ieeexplore.ieee.org/lpdocs/epic03/wrapper.htm?arnumber=4409694</w:t>
+          <w:t xml:space="preserve">http://uitc-symposium.org/2009_abstracts.pdf</w:t>
         </w:r>
       </w:hyperlink>
       <w:r>
@@ -1075,7 +1098,7 @@
     </w:p>
     <w:p>
       <w:r>
-        <w:t xml:space="preserve">13. Fahey BJ, Nelson RC, Hsu SJ, Bradway DP, Dumont DM, et al. (2007) 6B-4 In Vivo Acoustic Radiation Force Impulse Imaging of Abdominal Lesions. In: 2007 iEEE ultrasonics symposium proceedings. Ieee. pp. 440–443. Available:</w:t>
+        <w:t xml:space="preserve">15. Husarik D, Nelson RC, Bradway DP, Fahey BJ, Nightingale KR, et al. (2009) First Clinical Experience with Sonographic Elastography of the Liver Using Acoustic Radiation Force Impulse (ARFI) Imaging. In: RSNA. Available:</w:t>
       </w:r>
       <w:r>
         <w:t xml:space="preserve"> </w:t>
@@ -1085,7 +1108,7 @@
           <w:rPr>
             <w:rStyle w:val="Link"/>
           </w:rPr>
-          <w:t xml:space="preserve">http://ieeexplore.ieee.org/lpdocs/epic03/wrapper.htm?arnumber=4409692</w:t>
+          <w:t xml:space="preserve">http://rsna2009.rsna.org/search</w:t>
         </w:r>
       </w:hyperlink>
       <w:r>
@@ -1094,7 +1117,7 @@
     </w:p>
     <w:p>
       <w:r>
-        <w:t xml:space="preserve">14. Bradway DP, Fahey BJ, Nelson RC, Trahey GE (2009) ARFI imaging of abdominal ablation and liver lesion biopsy. In: International symposium on ultrasonic imaging and tissue characterization, 2009. Available:</w:t>
+        <w:t xml:space="preserve">16. Nelson RC, Bradway DP, Fahey BJ, Trahey GE (2009) Future Application of Ultrasound: Acoustic Radiation Force Impulse (ARFI) Imaging. In: AIUM. Available:</w:t>
       </w:r>
       <w:r>
         <w:t xml:space="preserve"> </w:t>
@@ -1104,7 +1127,7 @@
           <w:rPr>
             <w:rStyle w:val="Link"/>
           </w:rPr>
-          <w:t xml:space="preserve">http://uitc-symposium.org/2009_abstracts.pdf</w:t>
+          <w:t xml:space="preserve">http://www.aium.org/loginRequired/membersOnly/proceedings/2009.pdf</w:t>
         </w:r>
       </w:hyperlink>
       <w:r>
@@ -1113,7 +1136,7 @@
     </w:p>
     <w:p>
       <w:r>
-        <w:t xml:space="preserve">15. Husarik D, Nelson RC, Bradway DP, Fahey BJ, Nightingale KR, et al. (2009) First Clinical Experience with Sonographic Elastography of the Liver Using Acoustic Radiation Force Impulse (ARFI) Imaging. In: RSNA. Available:</w:t>
+        <w:t xml:space="preserve">17. Bradway DP, Fahey BJ, Nelson RC, Trahey GE (2009) Recent Clinical Results of Acoustic Radiation Force Impulse Imaging of Abdominal Ablation. In: International tissue elasticity conference. Available:</w:t>
       </w:r>
       <w:r>
         <w:t xml:space="preserve"> </w:t>
@@ -1123,7 +1146,7 @@
           <w:rPr>
             <w:rStyle w:val="Link"/>
           </w:rPr>
-          <w:t xml:space="preserve">http://rsna2009.rsna.org/search</w:t>
+          <w:t xml:space="preserve">http://www.elasticityconference.org/prior_conf/2009/PDF/2009Proceedings.pdf</w:t>
         </w:r>
       </w:hyperlink>
       <w:r>
@@ -1132,7 +1155,7 @@
     </w:p>
     <w:p>
       <w:r>
-        <w:t xml:space="preserve">16. Nelson RC, Bradway DP, Fahey BJ, Trahey GE (2009) Future Application of Ultrasound: Acoustic Radiation Force Impulse (ARFI) Imaging. In: AIUM. Available:</w:t>
+        <w:t xml:space="preserve">18. Hsu SJ, Bradway DP, Bouchard RR, Hollender PJ, Wolf PD, et al. (2010) Parametric pressure-volume analysis and acoustic radiation force impulse imaging of left ventricular function. In: 2010 iEEE international ultrasonics symposium. Ieee. pp. 698–701. Available:</w:t>
       </w:r>
       <w:r>
         <w:t xml:space="preserve"> </w:t>
@@ -1142,7 +1165,7 @@
           <w:rPr>
             <w:rStyle w:val="Link"/>
           </w:rPr>
-          <w:t xml:space="preserve">http://www.aium.org/loginRequired/membersOnly/proceedings/2009.pdf</w:t>
+          <w:t xml:space="preserve">http://ieeexplore.ieee.org/lpdocs/epic03/wrapper.htm?arnumber=5935661</w:t>
         </w:r>
       </w:hyperlink>
       <w:r>
@@ -1151,7 +1174,7 @@
     </w:p>
     <w:p>
       <w:r>
-        <w:t xml:space="preserve">17. Bradway DP, Fahey BJ, Nelson RC, Trahey GE (2009) Recent Clinical Results of Acoustic Radiation Force Impulse Imaging of Abdominal Ablation. In: International tissue elasticity conference. Available:</w:t>
+        <w:t xml:space="preserve">19. Hsu SJ, Bradway DP, Bouchard RR, Hollender PJ, Wolf PD, et al. (2010) Intracardiac measurements of elasticity using Acoustic Radiation Force Impulse (ARFI) methods: Temporal and spatial stability of shear wave velocimetry. In: 2010 iEEE international ultrasonics symposium. Department of Biomedical Engineering, Duke University, Durham, North Carolina; IEEE. pp. 698–701. Available:</w:t>
       </w:r>
       <w:r>
         <w:t xml:space="preserve"> </w:t>
@@ -1161,7 +1184,7 @@
           <w:rPr>
             <w:rStyle w:val="Link"/>
           </w:rPr>
-          <w:t xml:space="preserve">http://www.elasticityconference.org/prior_conf/2009/PDF/2009Proceedings.pdf</w:t>
+          <w:t xml:space="preserve">http://ieeexplore.ieee.org/lpdocs/epic03/wrapper.htm?arnumber=5935946</w:t>
         </w:r>
       </w:hyperlink>
       <w:r>
@@ -1170,7 +1193,7 @@
     </w:p>
     <w:p>
       <w:r>
-        <w:t xml:space="preserve">18. Hsu SJ, Bradway DP, Bouchard RR, Hollender PJ, Wolf PD, et al. (2010) Parametric pressure-volume analysis and acoustic radiation force impulse imaging of left ventricular function. In: 2010 iEEE international ultrasonics symposium. Ieee. pp. 698–701. Available:</w:t>
+        <w:t xml:space="preserve">20. Bradway DP, Hsu SJ, Wolf PD, Trahey GE (2010) Acoustic Radiation Force Impulse Imaging of Acute Myocardial Ischemia and Infarct. In: International symposium on ultrasonic imaging and tissue characterization. Available:</w:t>
       </w:r>
       <w:r>
         <w:t xml:space="preserve"> </w:t>
@@ -1180,7 +1203,7 @@
           <w:rPr>
             <w:rStyle w:val="Link"/>
           </w:rPr>
-          <w:t xml:space="preserve">http://ieeexplore.ieee.org/lpdocs/epic03/wrapper.htm?arnumber=5935661</w:t>
+          <w:t xml:space="preserve">http://uitc-symposium.org/2010_abstracts.pdf</w:t>
         </w:r>
       </w:hyperlink>
       <w:r>
@@ -1189,7 +1212,7 @@
     </w:p>
     <w:p>
       <w:r>
-        <w:t xml:space="preserve">19. Hsu SJ, Bradway DP, Bouchard RR, Hollender PJ, Wolf PD, et al. (2010) Intracardiac measurements of elasticity using Acoustic Radiation Force Impulse (ARFI) methods: Temporal and spatial stability of shear wave velocimetry. In: 2010 iEEE international ultrasonics symposium. Department of Biomedical Engineering, Duke University, Durham, North Carolina; IEEE. pp. 698–701. Available:</w:t>
+        <w:t xml:space="preserve">21. Bradway DP, Hsu SJ, Wolf PD, Trahey GE (2010) Transthoracic Acoustic Radiation Force Impulse Imaging of Cardiac Function. In: International tissue elasticity conference. Available:</w:t>
       </w:r>
       <w:r>
         <w:t xml:space="preserve"> </w:t>
@@ -1199,7 +1222,7 @@
           <w:rPr>
             <w:rStyle w:val="Link"/>
           </w:rPr>
-          <w:t xml:space="preserve">http://ieeexplore.ieee.org/lpdocs/epic03/wrapper.htm?arnumber=5935946</w:t>
+          <w:t xml:space="preserve">http://www.elasticityconference.org/prior_conf/2010/PDF/2010Proceedings.pdf</w:t>
         </w:r>
       </w:hyperlink>
       <w:r>
@@ -1208,7 +1231,7 @@
     </w:p>
     <w:p>
       <w:r>
-        <w:t xml:space="preserve">20. Bradway DP, Hsu SJ, Wolf PD, Trahey GE (2010) Acoustic Radiation Force Impulse Imaging of Acute Myocardial Ischemia and Infarct. In: International symposium on ultrasonic imaging and tissue characterization. Available:</w:t>
+        <w:t xml:space="preserve">22. Bradway DP, Rosenzweig SR, Doherty JR, Hyun D, Trahey GE (2011) Recent Results and Advances in Transthoracic Cardiac Acoustic Radiation Force Impulse Imaging. In: International symposium on ultrasonic imaging and tissue characterization. Available:</w:t>
       </w:r>
       <w:r>
         <w:t xml:space="preserve"> </w:t>
@@ -1218,7 +1241,7 @@
           <w:rPr>
             <w:rStyle w:val="Link"/>
           </w:rPr>
-          <w:t xml:space="preserve">http://uitc-symposium.org/2010_abstracts.pdf</w:t>
+          <w:t xml:space="preserve">http://www.elasticityconference.org/prior_conf/2011/PDF/2011ITECProceedings.pdf</w:t>
         </w:r>
       </w:hyperlink>
       <w:r>
@@ -1227,7 +1250,26 @@
     </w:p>
     <w:p>
       <w:r>
-        <w:t xml:space="preserve">21. Bradway DP, Hsu SJ, Wolf PD, Trahey GE (2010) Transthoracic Acoustic Radiation Force Impulse Imaging of Cardiac Function. In: International tissue elasticity conference. Available:</w:t>
+        <w:t xml:space="preserve">23. Byram BC, Gianantonio DM, Bradway DP, Hyun D, Jakovljevic M, et al. (2011) Direct in vivo Myocardial Infarct Visualization Using 3D Ultrasound and Passive Strain Contrast. In: International tissue elasticity conference. Available:</w:t>
+      </w:r>
+      <w:r>
+        <w:t xml:space="preserve"> </w:t>
+      </w:r>
+      <w:hyperlink r:id="rId69">
+        <w:r>
+          <w:rPr>
+            <w:rStyle w:val="Link"/>
+          </w:rPr>
+          <w:t xml:space="preserve">http://www.elasticityconference.org/prior_conf/2011/PDF/2011ITECProceedings.pdf</w:t>
+        </w:r>
+      </w:hyperlink>
+      <w:r>
+        <w:t xml:space="preserve">.</w:t>
+      </w:r>
+    </w:p>
+    <w:p>
+      <w:r>
+        <w:t xml:space="preserve">24. Byram BC, Bradway DP, Jakovljevic M, Gianantonio D, Hyun D, et al. (2011) Direct In Vivo Myocardial Infarct Visualization Using 3D Ultrasound and Passive Strain Contrast. In: IEEE ultrasonics symp. Available:</w:t>
       </w:r>
       <w:r>
         <w:t xml:space="preserve"> </w:t>
@@ -1237,7 +1279,7 @@
           <w:rPr>
             <w:rStyle w:val="Link"/>
           </w:rPr>
-          <w:t xml:space="preserve">http://www.elasticityconference.org/prior_conf/2010/PDF/2010Proceedings.pdf</w:t>
+          <w:t xml:space="preserve">http://dx.doi.org/10.1109/ULTSYM.2011.0007</w:t>
         </w:r>
       </w:hyperlink>
       <w:r>
@@ -1246,7 +1288,12 @@
     </w:p>
     <w:p>
       <w:r>
-        <w:t xml:space="preserve">22. Bradway DP, Rosenzweig SR, Doherty JR, Hyun D, Trahey GE (2011) Recent Results and Advances in Transthoracic Cardiac Acoustic Radiation Force Impulse Imaging. In: International symposium on ultrasonic imaging and tissue characterization. Available:</w:t>
+        <w:t xml:space="preserve">25. Bradway DP, Hollender PJ, Goswami R, Wolf PD, Trahey GE (2012) Feasibility and Safety of Transthoracic Cardiac Acoustic Radiation Force Impulse Imaging and Shear Wave Elasticity Imaging Methods. In: IUS symposium 2012.</w:t>
+      </w:r>
+    </w:p>
+    <w:p>
+      <w:r>
+        <w:t xml:space="preserve">26. Bradway DP, Hollender PJ, Goswami R, Wolf PD, Trahey GE (2012) Transthoracic Cardiac Acoustic Radiation Force Impulse Imaging: in vivo Feasibility, Methods, and Initial Results. In: International symposium on ultrasonic imaging and tissue characterization, 2012. Available:</w:t>
       </w:r>
       <w:r>
         <w:t xml:space="preserve"> </w:t>
@@ -1256,7 +1303,7 @@
           <w:rPr>
             <w:rStyle w:val="Link"/>
           </w:rPr>
-          <w:t xml:space="preserve">http://www.elasticityconference.org/prior_conf/2011/PDF/2011ITECProceedings.pdf</w:t>
+          <w:t xml:space="preserve">http://uitc-symposium.org/2012_abstracts.pdf</w:t>
         </w:r>
       </w:hyperlink>
       <w:r>
@@ -1265,7 +1312,7 @@
     </w:p>
     <w:p>
       <w:r>
-        <w:t xml:space="preserve">23. Byram BC, Gianantonio DM, Bradway DP, Hyun D, Jakovljevic M, et al. (2011) Direct in vivo Myocardial Infarct Visualization Using 3D Ultrasound and Passive Strain Contrast. In: International tissue elasticity conference. Available:</w:t>
+        <w:t xml:space="preserve">27. Hollender PJ, Bradway DP, Goswami R, Wolf PD, Trahey GE (2012) Acoustic radiation force techniques for imaging cardiac infarct in vivo: methods and initial results. In: International symposium on ultrasonic imaging and tissue characterization. Available:</w:t>
       </w:r>
       <w:r>
         <w:t xml:space="preserve"> </w:t>
@@ -1275,7 +1322,7 @@
           <w:rPr>
             <w:rStyle w:val="Link"/>
           </w:rPr>
-          <w:t xml:space="preserve">http://www.elasticityconference.org/prior_conf/2011/PDF/2011ITECProceedings.pdf</w:t>
+          <w:t xml:space="preserve">http://uitc-symposium.org/2012_abstracts.pdf</w:t>
         </w:r>
       </w:hyperlink>
       <w:r>
@@ -1284,7 +1331,7 @@
     </w:p>
     <w:p>
       <w:r>
-        <w:t xml:space="preserve">24. Byram BC, Bradway DP, Jakovljevic M, Gianantonio D, Hyun D, et al. (2011) Direct In Vivo Myocardial Infarct Visualization Using 3D Ultrasound and Passive Strain Contrast. In: IEEE ultrasonics symp. Available:</w:t>
+        <w:t xml:space="preserve">28. Eyerly SA, Bahnson T, Koontz J, Bradway DP, Dumont D, et al. (2012) Confirmation of Cardiac Radiofrequency Ablation Treatment Using Intra-Procedure Acoustic Radiation Force Impulse Imaging. In: IEEE ultrasonics symposium. Available:</w:t>
       </w:r>
       <w:r>
         <w:t xml:space="preserve"> </w:t>
@@ -1294,7 +1341,7 @@
           <w:rPr>
             <w:rStyle w:val="Link"/>
           </w:rPr>
-          <w:t xml:space="preserve">http://dx.doi.org/10.1109/ULTSYM.2011.0007</w:t>
+          <w:t xml:space="preserve">http://dx.doi.org/10.1109/ULTSYM.2012.0509</w:t>
         </w:r>
       </w:hyperlink>
       <w:r>
@@ -1303,12 +1350,7 @@
     </w:p>
     <w:p>
       <w:r>
-        <w:t xml:space="preserve">25. Bradway DP, Hollender PJ, Goswami R, Wolf PD, Trahey GE (2012) Feasibility and Safety of Transthoracic Cardiac Acoustic Radiation Force Impulse Imaging and Shear Wave Elasticity Imaging Methods. In: IUS symposium 20122.</w:t>
-      </w:r>
-    </w:p>
-    <w:p>
-      <w:r>
-        <w:t xml:space="preserve">26. Bradway DP, Hollender PJ, Goswami R, Wolf PD, Trahey GE (2012) Transthoracic Cardiac Acoustic Radiation Force Impulse Imaging: in vivo Feasibility, Methods, and Initial Results. In: International symposium on ultrasonic imaging and tissue characterization, 2012. Available:</w:t>
+        <w:t xml:space="preserve">29. Hollender PJ, Bradway DP, Wolf PD, Goswami R, Trahey GE (2012) Intracardiac ARF-driven Shear Wave Velocimetry to Estimate Regional Myocardial Stiffness and Contractility in Pigs with Focal Infarctions. In: IEEE ultrasonics symposium. Available:</w:t>
       </w:r>
       <w:r>
         <w:t xml:space="preserve"> </w:t>
@@ -1318,7 +1360,7 @@
           <w:rPr>
             <w:rStyle w:val="Link"/>
           </w:rPr>
-          <w:t xml:space="preserve">http://uitc-symposium.org/2012_abstracts.pdf</w:t>
+          <w:t xml:space="preserve">http://dx.doi.org/10.1109/ULTSYM.2012.0508</w:t>
         </w:r>
       </w:hyperlink>
       <w:r>
@@ -1327,17 +1369,17 @@
     </w:p>
     <w:p>
       <w:r>
-        <w:t xml:space="preserve">27. Hollender PJ, Bradway DP, Goswami R, Wolf PD, Trahey GE (2012) Acoustic radiation force techniques for imaging cardiac infarct in vivo: methods and initial results. In: International symposium on ultrasonic imaging and tissue characterization. Available:</w:t>
-      </w:r>
-      <w:r>
-        <w:t xml:space="preserve"> </w:t>
-      </w:r>
-      <w:hyperlink r:id="rId73">
-        <w:r>
-          <w:rPr>
-            <w:rStyle w:val="Link"/>
-          </w:rPr>
-          <w:t xml:space="preserve">http://uitc-symposium.org/2012_abstracts.pdf</w:t>
+        <w:t xml:space="preserve">30. Goswami R, Bradway D, Kisslo J, Trahey G (2013) Novel Application of Acoustic Radiation Force Impulse Imaging in Transthoracic Echocardiography. In: Journal of the american college of cardiology. American College of Cardiology Foundation, Vol. 61. p. E1090. Available:</w:t>
+      </w:r>
+      <w:r>
+        <w:t xml:space="preserve"> </w:t>
+      </w:r>
+      <w:hyperlink r:id="rId74">
+        <w:r>
+          <w:rPr>
+            <w:rStyle w:val="Link"/>
+          </w:rPr>
+          <w:t xml:space="preserve">http://linkinghub.elsevier.com/retrieve/pii/S0735109713610906</w:t>
         </w:r>
       </w:hyperlink>
       <w:r>
@@ -1346,17 +1388,17 @@
     </w:p>
     <w:p>
       <w:r>
-        <w:t xml:space="preserve">28. Eyerly SA, Bahnson T, Koontz J, Bradway DP, Dumont D, et al. (2012) Confirmation of Cardiac Radiofrequency Ablation Treatment Using Intra-Procedure Acoustic Radiation Force Impulse Imaging. In: IEEE ultrasonics symposium. Available:</w:t>
-      </w:r>
-      <w:r>
-        <w:t xml:space="preserve"> </w:t>
-      </w:r>
-      <w:hyperlink r:id="rId74">
-        <w:r>
-          <w:rPr>
-            <w:rStyle w:val="Link"/>
-          </w:rPr>
-          <w:t xml:space="preserve">http://dx.doi.org/10.1109/ULTSYM.2012.0509</w:t>
+        <w:t xml:space="preserve">31. Patel V, Dahl JJ, Bradway DP, Doherty JR, Smith SW (2013) Acoustic radiation force impulse imaging on an IVUS circular array. In: 2013 iEEE international ultrasonics symposium (iUS). IEEE. pp. 773–776. Available:</w:t>
+      </w:r>
+      <w:r>
+        <w:t xml:space="preserve"> </w:t>
+      </w:r>
+      <w:hyperlink r:id="rId75">
+        <w:r>
+          <w:rPr>
+            <w:rStyle w:val="Link"/>
+          </w:rPr>
+          <w:t xml:space="preserve">http://ieeexplore.ieee.org/lpdocs/epic03/wrapper.htm?arnumber=6725302</w:t>
         </w:r>
       </w:hyperlink>
       <w:r>
@@ -1365,17 +1407,17 @@
     </w:p>
     <w:p>
       <w:r>
-        <w:t xml:space="preserve">29. Hollender PJ, Bradway DP, Wolf PD, Goswami R, Trahey GE (2012) Intracardiac ARF-driven Shear Wave Velocimetry to Estimate Regional Myocardial Stiffness and Contractility in Pigs with Focal Infarctions. In: IEEE ultrasonics symposium. Available:</w:t>
-      </w:r>
-      <w:r>
-        <w:t xml:space="preserve"> </w:t>
-      </w:r>
-      <w:hyperlink r:id="rId75">
-        <w:r>
-          <w:rPr>
-            <w:rStyle w:val="Link"/>
-          </w:rPr>
-          <w:t xml:space="preserve">http://dx.doi.org/10.1109/ULTSYM.2012.0508</w:t>
+        <w:t xml:space="preserve">32. Bradway DP, Pihl MJ, Krebs A, Tomov BG, Kjær CS, et al. (2014) Real-time GPU implementation of transverse oscillation vector velocity flow imaging. In: SPIE medical imaging.Vol. 9040. pp. 90401Y–90401Y–6. Available:</w:t>
+      </w:r>
+      <w:r>
+        <w:t xml:space="preserve"> </w:t>
+      </w:r>
+      <w:hyperlink r:id="rId76">
+        <w:r>
+          <w:rPr>
+            <w:rStyle w:val="Link"/>
+          </w:rPr>
+          <w:t xml:space="preserve">http://dx.doi.org/10.1117/12.2043582</w:t>
         </w:r>
       </w:hyperlink>
       <w:r>
@@ -1384,26 +1426,7 @@
     </w:p>
     <w:p>
       <w:r>
-        <w:t xml:space="preserve">30. Goswami R, Bradway D, Kisslo J, Trahey G (2013) Novel Application of Acoustic Radiation Force Impulse Imaging in Transthoracic Echocardiography. In: Journal of the american college of cardiology. American College of Cardiology Foundation, Vol. 61. p. E1090. Available:</w:t>
-      </w:r>
-      <w:r>
-        <w:t xml:space="preserve"> </w:t>
-      </w:r>
-      <w:hyperlink r:id="rId76">
-        <w:r>
-          <w:rPr>
-            <w:rStyle w:val="Link"/>
-          </w:rPr>
-          <w:t xml:space="preserve">http://linkinghub.elsevier.com/retrieve/pii/S0735109713610906</w:t>
-        </w:r>
-      </w:hyperlink>
-      <w:r>
-        <w:t xml:space="preserve">.</w:t>
-      </w:r>
-    </w:p>
-    <w:p>
-      <w:r>
-        <w:t xml:space="preserve">31. Patel V, Dahl JJ, Bradway DP, Doherty JR, Smith SW (2013) Acoustic radiation force impulse imaging on an IVUS circular array. In: 2013 iEEE international ultrasonics symposium (iUS). IEEE. pp. 773–776. Available:</w:t>
+        <w:t xml:space="preserve">33. Bradway DP, Hansen KL, Nielsen MB, Jensen JA (2015) Transverse oscillation vector flow imaging for transthoracic echocardiography. In: SPIE medical imaging. pp. 941902–941902–7. Available:</w:t>
       </w:r>
       <w:r>
         <w:t xml:space="preserve"> </w:t>
@@ -1413,26 +1436,7 @@
           <w:rPr>
             <w:rStyle w:val="Link"/>
           </w:rPr>
-          <w:t xml:space="preserve">http://ieeexplore.ieee.org/lpdocs/epic03/wrapper.htm?arnumber=6725302</w:t>
-        </w:r>
-      </w:hyperlink>
-      <w:r>
-        <w:t xml:space="preserve">.</w:t>
-      </w:r>
-    </w:p>
-    <w:p>
-      <w:r>
-        <w:t xml:space="preserve">32. Bradway DP, Pihl MJ, Krebs A, Tomov BG, Kjaer CS, et al. (2014) Real-time GPU implementation of transverse oscillation vector velocity flow imaging. In: SPIE medical imaging. Available:</w:t>
-      </w:r>
-      <w:r>
-        <w:t xml:space="preserve"> </w:t>
-      </w:r>
-      <w:hyperlink r:id="rId78">
-        <w:r>
-          <w:rPr>
-            <w:rStyle w:val="Link"/>
-          </w:rPr>
-          <w:t xml:space="preserve">http://dx.doi.org/10.1117/12.2043582</w:t>
+          <w:t xml:space="preserve">http://dx.doi.org/10.1117/12.2081145</w:t>
         </w:r>
       </w:hyperlink>
       <w:r>
@@ -1450,7 +1454,7 @@
 <file path=word/numbering.xml><?xml version="1.0" encoding="utf-8"?>
 <w:numbering xmlns:w="http://schemas.openxmlformats.org/wordprocessingml/2006/main">
   <w:abstractNum w:abstractNumId="0">
-    <w:nsid w:val="d748f76a"/>
+    <w:nsid w:val="8de306a5"/>
     <w:multiLevelType w:val="multilevel"/>
     <w:lvl w:ilvl="0">
       <w:numFmt w:val="bullet"/>
@@ -1531,7 +1535,7 @@
     </w:lvl>
   </w:abstractNum>
   <w:abstractNum w:abstractNumId="2">
-    <w:nsid w:val="1f23c758"/>
+    <w:nsid w:val="5f4fb8ff"/>
     <w:multiLevelType w:val="multilevel"/>
     <w:lvl w:ilvl="0">
       <w:numFmt w:val="bullet"/>
@@ -1639,6 +1643,12 @@
     <w:abstractNumId w:val="2"/>
   </w:num>
   <w:num w:numId="10">
+    <w:abstractNumId w:val="2"/>
+  </w:num>
+  <w:num w:numId="11">
+    <w:abstractNumId w:val="2"/>
+  </w:num>
+  <w:num w:numId="12">
     <w:abstractNumId w:val="2"/>
   </w:num>
 </w:numbering>

</xml_diff>

<commit_message>
clean up bib file
</commit_message>
<xml_diff>
--- a/resume.docx
+++ b/resume.docx
@@ -874,7 +874,7 @@
     <w:bookmarkEnd w:id="44"/>
     <w:p>
       <w:r>
-        <w:t xml:space="preserve">[1–12]</w:t>
+        <w:t xml:space="preserve">[1–11]</w:t>
       </w:r>
     </w:p>
     <w:bookmarkStart w:id="45" w:name="abstracts-and-proceedings"/>
@@ -889,7 +889,7 @@
     <w:bookmarkEnd w:id="45"/>
     <w:p>
       <w:r>
-        <w:t xml:space="preserve">[13–35]</w:t>
+        <w:t xml:space="preserve">[12–34]</w:t>
       </w:r>
     </w:p>
     <w:bookmarkStart w:id="46" w:name="publications"/>
@@ -930,17 +930,163 @@
     </w:p>
     <w:p>
       <w:r>
-        <w:t xml:space="preserve">3. Nightingale K, Palmeri M, Zhai L, Frinkley K, Wang M, et al. (KR) Impulsive acoustic radiation force: imaging approaches and clinical applications. The Journal of the Acoustical Society of America 123: 3792. Available:</w:t>
-      </w:r>
-      <w:r>
-        <w:t xml:space="preserve"> </w:t>
+        <w:t xml:space="preserve">3. Nightingale K, Palmeri M, Zhai L, Frinkley K, Wang M, et al. (KR) Impulsive acoustic radiation force: imaging approaches and clinical applications. The Journal of the Acoustical Society of America 123: 3792. doi:</w:t>
       </w:r>
       <w:hyperlink r:id="rId49">
         <w:r>
           <w:rPr>
             <w:rStyle w:val="Link"/>
           </w:rPr>
-          <w:t xml:space="preserve">http://scitation.aip.org/content/asa/journal/jasa/123/5/10.1121/1.2935460</w:t>
+          <w:t xml:space="preserve">10.1121/1.2935460</w:t>
+        </w:r>
+      </w:hyperlink>
+    </w:p>
+    <w:p>
+      <w:r>
+        <w:t xml:space="preserve">4. Nightingale K, Palmeri M, Dahl J, Bradway D, Hsu S, et al. (2009) Elasticity imaging with acoustic radiation force: Methods and clinical applications. Japanese journal of medical ultrasonics 36: 116.</w:t>
+      </w:r>
+    </w:p>
+    <w:p>
+      <w:r>
+        <w:t xml:space="preserve">5. Wolf PD, Eyerly SA, Bradway DP, Dumont DM, Bahnson TD, et al. (2011) Near real time evaluation of cardiac radiofrequency ablation lesions with intracardiac echocardiography based acoustic radiation force impulse imaging. The Journal of the Acoustical Society of America 129: 2438. doi:</w:t>
+      </w:r>
+      <w:hyperlink r:id="rId50">
+        <w:r>
+          <w:rPr>
+            <w:rStyle w:val="Link"/>
+          </w:rPr>
+          <w:t xml:space="preserve">10.1121/1.3587978</w:t>
+        </w:r>
+      </w:hyperlink>
+    </w:p>
+    <w:p>
+      <w:r>
+        <w:t xml:space="preserve">6. Eyerly SA, Bahnson TD, Koontz JI, Bradway DP, Dumont DM, et al. (2012) Intracardiac acoustic radiation force impulse imaging: A novel imaging method for intraprocedural evaluation of radiofrequency ablation lesions. Heart rhythm: the official journal of the Heart Rhythm Society 9: 1855–1862. doi:</w:t>
+      </w:r>
+      <w:hyperlink r:id="rId51">
+        <w:r>
+          <w:rPr>
+            <w:rStyle w:val="Link"/>
+          </w:rPr>
+          <w:t xml:space="preserve">10.1016/j.hrthm.2012.07.003</w:t>
+        </w:r>
+      </w:hyperlink>
+    </w:p>
+    <w:p>
+      <w:r>
+        <w:t xml:space="preserve">7. Hollender P, Bradway D, Wolf P, Goswami R, Trahey G (2013) Intracardiac acoustic radiation force impulse (aRFI) and shear wave imaging in pigs with focal infarctions. IEEE transactions on ultrasonics, ferroelectrics, and frequency control 60: 1669–1682. doi:</w:t>
+      </w:r>
+      <w:hyperlink r:id="rId52">
+        <w:r>
+          <w:rPr>
+            <w:rStyle w:val="Link"/>
+          </w:rPr>
+          <w:t xml:space="preserve">10.1109/TUFFC.2013.2749</w:t>
+        </w:r>
+      </w:hyperlink>
+    </w:p>
+    <w:p>
+      <w:r>
+        <w:t xml:space="preserve">8. Patel V, Dahl JJ, Bradway DP, Doherty JR, Lee SY, et al. (2014) Acoustic Radiation Force Impulse Imaging (ARFI) on an IVUS Circular Array. Ultrasonic Imaging 36: 98–111. doi:</w:t>
+      </w:r>
+      <w:hyperlink r:id="rId53">
+        <w:r>
+          <w:rPr>
+            <w:rStyle w:val="Link"/>
+          </w:rPr>
+          <w:t xml:space="preserve">10.1177/0161734613511595</w:t>
+        </w:r>
+      </w:hyperlink>
+    </w:p>
+    <w:p>
+      <w:r>
+        <w:t xml:space="preserve">9. Eyerly SA, Bahnson TD, Koontz JI, Bradway DP, Dumont DM, et al. (2014) Contrast in Intracardiac Acoustic Radiation Force Impulse Images of Radiofrequency Ablation Lesions. Ultrasonic Imaging 36: 133–148. doi:</w:t>
+      </w:r>
+      <w:hyperlink r:id="rId54">
+        <w:r>
+          <w:rPr>
+            <w:rStyle w:val="Link"/>
+          </w:rPr>
+          <w:t xml:space="preserve">10.1177/0161734613519602</w:t>
+        </w:r>
+      </w:hyperlink>
+    </w:p>
+    <w:p>
+      <w:r>
+        <w:t xml:space="preserve">10. Jensen JA, Rasmussen MF, Pihl MJ, Holbek S, Villag</w:t>
+      </w:r>
+      <w:r>
+        <w:t xml:space="preserve">ó</w:t>
+      </w:r>
+      <w:r>
+        <w:t xml:space="preserve">mez HCA, et al. (2016) Safety assessment of advanced imaging sequences i: Measurements. IEEE transactions on ultrasonics, ferroelectrics, and frequency control 63: 110–119. doi:</w:t>
+      </w:r>
+      <w:hyperlink r:id="rId55">
+        <w:r>
+          <w:rPr>
+            <w:rStyle w:val="Link"/>
+          </w:rPr>
+          <w:t xml:space="preserve">10.1109/TUFFC.2015.2502987</w:t>
+        </w:r>
+      </w:hyperlink>
+    </w:p>
+    <w:p>
+      <w:r>
+        <w:t xml:space="preserve">11. Bottenus N, Long W, Zhang H, Jakovljevic M, Bradway D, et al. (2016) Feasibility of swept synthetic aperture ultrasound imaging. doi:</w:t>
+      </w:r>
+      <w:hyperlink r:id="rId56">
+        <w:r>
+          <w:rPr>
+            <w:rStyle w:val="Link"/>
+          </w:rPr>
+          <w:t xml:space="preserve">10.1109/TMI.2016.2524992</w:t>
+        </w:r>
+      </w:hyperlink>
+    </w:p>
+    <w:p>
+      <w:r>
+        <w:t xml:space="preserve">12. Hsu SJ, Bradway DP, Fahey BJ, Trahey GE (2007) Transthoracic Acoustic Radiation Force Impulse Imaging of the Cardiac Cycle. In: Ultrasonic measurement and imaging of tissue elasticity.</w:t>
+      </w:r>
+    </w:p>
+    <w:p>
+      <w:r>
+        <w:t xml:space="preserve">13. Bradway DP, Hsu SJ, Fahey BJ, Dahl JJ, Nichols TC, et al. (2007) 6B-6 Transthoracic Cardiac Acoustic Radiation Force Impulse Imaging: A Feasibility Study. IEEE. pp. 448–451. doi:</w:t>
+      </w:r>
+      <w:hyperlink r:id="rId57">
+        <w:r>
+          <w:rPr>
+            <w:rStyle w:val="Link"/>
+          </w:rPr>
+          <w:t xml:space="preserve">10.1109/ULTSYM.2007.121</w:t>
+        </w:r>
+      </w:hyperlink>
+    </w:p>
+    <w:p>
+      <w:r>
+        <w:t xml:space="preserve">14. Fahey BJ, Nelson RC, Hsu SJ, Bradway DP, Dumont DM, et al. (2007) 6B-4 In Vivo Acoustic Radiation Force Impulse Imaging of Abdominal Lesions. In: 2007 iEEE ultrasonics symposium proceedings. IEEE. pp. 440–443. doi:</w:t>
+      </w:r>
+      <w:hyperlink r:id="rId58">
+        <w:r>
+          <w:rPr>
+            <w:rStyle w:val="Link"/>
+          </w:rPr>
+          <w:t xml:space="preserve">10.1109/ULTSYM.2007.119</w:t>
+        </w:r>
+      </w:hyperlink>
+    </w:p>
+    <w:p>
+      <w:r>
+        <w:t xml:space="preserve">15. Bradway DP, Fahey BJ, Nelson RC, Trahey GE (2009) ARFI imaging of abdominal ablation and liver lesion biopsy. In: International symposium on ultrasonic imaging and tissue characterization, 2009. Available:</w:t>
+      </w:r>
+      <w:r>
+        <w:t xml:space="preserve"> </w:t>
+      </w:r>
+      <w:hyperlink r:id="rId59">
+        <w:r>
+          <w:rPr>
+            <w:rStyle w:val="Link"/>
+          </w:rPr>
+          <w:t xml:space="preserve">http://uitc-symposium.org/2009_abstracts.pdf</w:t>
         </w:r>
       </w:hyperlink>
       <w:r>
@@ -949,22 +1095,17 @@
     </w:p>
     <w:p>
       <w:r>
-        <w:t xml:space="preserve">4. NIGHTINGALE K, PALMERI M, DAHL J, BRADWAY D, HSU S, et al. (2009) Elasticity imaging with acoustic radiation force: Methods and clinical applications. Japanese journal of medical ultrasonics 36: 116.</w:t>
-      </w:r>
-    </w:p>
-    <w:p>
-      <w:r>
-        <w:t xml:space="preserve">5. Wolf PD, Eyerly SA, Bradway DP, Dumont DM, Bahnson TD, et al. (2011) Near real time evaluation of cardiac radiofrequency ablation lesions with intracardiac echocardiography based acoustic radiation force impulse imaging. The Journal of the Acoustical Society of America 129: 2438. Available:</w:t>
-      </w:r>
-      <w:r>
-        <w:t xml:space="preserve"> </w:t>
-      </w:r>
-      <w:hyperlink r:id="rId50">
-        <w:r>
-          <w:rPr>
-            <w:rStyle w:val="Link"/>
-          </w:rPr>
-          <w:t xml:space="preserve">http://scitation.aip.org/content/asa/journal/jasa/129/4/10.1121/1.3587978</w:t>
+        <w:t xml:space="preserve">16. Husarik D, Nelson RC, Bradway DP, Fahey BJ, Nightingale KR, et al. (2009) First Clinical Experience with Sonographic Elastography of the Liver Using Acoustic Radiation Force Impulse (ARFI) Imaging. In: RSNA. Available:</w:t>
+      </w:r>
+      <w:r>
+        <w:t xml:space="preserve"> </w:t>
+      </w:r>
+      <w:hyperlink r:id="rId60">
+        <w:r>
+          <w:rPr>
+            <w:rStyle w:val="Link"/>
+          </w:rPr>
+          <w:t xml:space="preserve">http://rsna2009.rsna.org/search</w:t>
         </w:r>
       </w:hyperlink>
       <w:r>
@@ -973,30 +1114,17 @@
     </w:p>
     <w:p>
       <w:r>
-        <w:t xml:space="preserve">6. Eyerly SA, Bahnson TD, Koontz JI, Bradway DP, Dumont DM, et al. (2012) Intracardiac acoustic radiation force impulse imaging: A novel imaging method for intraprocedural evaluation of radiofrequency ablation lesions. Heart rhythm: the official journal of the Heart Rhythm Society 9: 1855–1862. doi:</w:t>
-      </w:r>
-      <w:hyperlink r:id="rId51">
-        <w:r>
-          <w:rPr>
-            <w:rStyle w:val="Link"/>
-          </w:rPr>
-          <w:t xml:space="preserve">10.1016/j.hrthm.2012.07.003</w:t>
-        </w:r>
-      </w:hyperlink>
-    </w:p>
-    <w:p>
-      <w:r>
-        <w:t xml:space="preserve">7. Hollender P, Bradway D, Wolf P, Goswami R, Trahey G (2013) Intracardiac acoustic radiation force impulse (ARFI) and shear wave imaging in pigs with focal infarctions. IEEE transactions on ultrasonics, ferroelectrics, and frequency control 60: 1669–1682. Available:</w:t>
-      </w:r>
-      <w:r>
-        <w:t xml:space="preserve"> </w:t>
-      </w:r>
-      <w:hyperlink r:id="rId52">
-        <w:r>
-          <w:rPr>
-            <w:rStyle w:val="Link"/>
-          </w:rPr>
-          <w:t xml:space="preserve">http://ieeexplore.ieee.org/lpdocs/epic03/wrapper.htm?arnumber=6573445</w:t>
+        <w:t xml:space="preserve">17. Nelson RC, Bradway DP, Fahey BJ, Trahey GE (2009) Future Application of Ultrasound: Acoustic Radiation Force Impulse (ARFI) Imaging. In: AIUM. Available:</w:t>
+      </w:r>
+      <w:r>
+        <w:t xml:space="preserve"> </w:t>
+      </w:r>
+      <w:hyperlink r:id="rId61">
+        <w:r>
+          <w:rPr>
+            <w:rStyle w:val="Link"/>
+          </w:rPr>
+          <w:t xml:space="preserve">http://www.aium.org/loginRequired/membersOnly/proceedings/2009.pdf</w:t>
         </w:r>
       </w:hyperlink>
       <w:r>
@@ -1005,93 +1133,17 @@
     </w:p>
     <w:p>
       <w:r>
-        <w:t xml:space="preserve">8. Hollender P, Bradway D, Wolf P, Goswami R, Trahey G (2013) Intracardiac acoustic radiation force impulse (aRFI) and shear wave imaging in pigs with focal infarctions. IEEE transactions on ultrasonics, ferroelectrics, and frequency control 60: 1669–1682. doi:</w:t>
-      </w:r>
-      <w:hyperlink r:id="rId53">
-        <w:r>
-          <w:rPr>
-            <w:rStyle w:val="Link"/>
-          </w:rPr>
-          <w:t xml:space="preserve">10.1109/TUFFC.2013.2749</w:t>
-        </w:r>
-      </w:hyperlink>
-    </w:p>
-    <w:p>
-      <w:r>
-        <w:t xml:space="preserve">9. Patel V, Dahl JJ, Bradway DP, Doherty JR, Lee SY, et al. (2014) Acoustic Radiation Force Impulse Imaging (ARFI) on an IVUS Circular Array. Ultrasonic Imaging 36: 98–111. doi:</w:t>
-      </w:r>
-      <w:hyperlink r:id="rId54">
-        <w:r>
-          <w:rPr>
-            <w:rStyle w:val="Link"/>
-          </w:rPr>
-          <w:t xml:space="preserve">10.1177/0161734613511595</w:t>
-        </w:r>
-      </w:hyperlink>
-    </w:p>
-    <w:p>
-      <w:r>
-        <w:t xml:space="preserve">10. Eyerly SA, Bahnson TD, Koontz JI, Bradway DP, Dumont DM, et al. (2014) Contrast in Intracardiac Acoustic Radiation Force Impulse Images of Radiofrequency Ablation Lesions. Ultrasonic Imaging 36: 133–148. doi:</w:t>
-      </w:r>
-      <w:hyperlink r:id="rId55">
-        <w:r>
-          <w:rPr>
-            <w:rStyle w:val="Link"/>
-          </w:rPr>
-          <w:t xml:space="preserve">10.1177/0161734613519602</w:t>
-        </w:r>
-      </w:hyperlink>
-    </w:p>
-    <w:p>
-      <w:r>
-        <w:t xml:space="preserve">11. Jensen JA, Rasmussen MF, Pihl MJ, Holbek S, Villag</w:t>
-      </w:r>
-      <w:r>
-        <w:t xml:space="preserve">ó</w:t>
-      </w:r>
-      <w:r>
-        <w:t xml:space="preserve">mez HCA, et al. (2016) Safety assessment of advanced imaging sequences i: Measurements. IEEE transactions on ultrasonics, ferroelectrics, and frequency control 63: 110–119. doi:</w:t>
-      </w:r>
-      <w:hyperlink r:id="rId56">
-        <w:r>
-          <w:rPr>
-            <w:rStyle w:val="Link"/>
-          </w:rPr>
-          <w:t xml:space="preserve">10.1109/TUFFC.2015.2502987</w:t>
-        </w:r>
-      </w:hyperlink>
-    </w:p>
-    <w:p>
-      <w:r>
-        <w:t xml:space="preserve">12. Bottenus N, Long W, Zhang H, Jakovljevic M, Bradway D, et al. (2016) Feasibility of swept synthetic aperture ultrasound imaging. doi:</w:t>
-      </w:r>
-      <w:hyperlink r:id="rId57">
-        <w:r>
-          <w:rPr>
-            <w:rStyle w:val="Link"/>
-          </w:rPr>
-          <w:t xml:space="preserve">10.1109/TMI.2016.2524992</w:t>
-        </w:r>
-      </w:hyperlink>
-    </w:p>
-    <w:p>
-      <w:r>
-        <w:t xml:space="preserve">13. Hsu SJ, Bradway DP, Fahey BJ, Trahey GE (2007) Transthoracic Acoustic Radiation Force Impulse Imaging of the Cardiac Cycle. In: Ultrasonic measurement and imaging of tissue elasticity.</w:t>
-      </w:r>
-    </w:p>
-    <w:p>
-      <w:r>
-        <w:t xml:space="preserve">14. Bradway DP, Hsu SJ, Fahey BJ, Dahl JJ, Nichols TC, et al. (2007) 6B-6 Transthoracic Cardiac Acoustic Radiation Force Impulse Imaging: A Feasibility Study. Ieee. pp. 448–451. Available:</w:t>
-      </w:r>
-      <w:r>
-        <w:t xml:space="preserve"> </w:t>
-      </w:r>
-      <w:hyperlink r:id="rId58">
-        <w:r>
-          <w:rPr>
-            <w:rStyle w:val="Link"/>
-          </w:rPr>
-          <w:t xml:space="preserve">http://ieeexplore.ieee.org/lpdocs/epic03/wrapper.htm?arnumber=4409694</w:t>
+        <w:t xml:space="preserve">18. Bradway DP, Fahey BJ, Nelson RC, Trahey GE (2009) Recent Clinical Results of Acoustic Radiation Force Impulse Imaging of Abdominal Ablation. In: International tissue elasticity conference. Available:</w:t>
+      </w:r>
+      <w:r>
+        <w:t xml:space="preserve"> </w:t>
+      </w:r>
+      <w:hyperlink r:id="rId62">
+        <w:r>
+          <w:rPr>
+            <w:rStyle w:val="Link"/>
+          </w:rPr>
+          <w:t xml:space="preserve">http://www.elasticityconference.org/prior_conf/2009/PDF/2009Proceedings.pdf</w:t>
         </w:r>
       </w:hyperlink>
       <w:r>
@@ -1100,17 +1152,43 @@
     </w:p>
     <w:p>
       <w:r>
-        <w:t xml:space="preserve">15. Fahey BJ, Nelson RC, Hsu SJ, Bradway DP, Dumont DM, et al. (2007) 6B-4 In Vivo Acoustic Radiation Force Impulse Imaging of Abdominal Lesions. In: 2007 iEEE ultrasonics symposium proceedings. Ieee. pp. 440–443. Available:</w:t>
-      </w:r>
-      <w:r>
-        <w:t xml:space="preserve"> </w:t>
-      </w:r>
-      <w:hyperlink r:id="rId59">
-        <w:r>
-          <w:rPr>
-            <w:rStyle w:val="Link"/>
-          </w:rPr>
-          <w:t xml:space="preserve">http://ieeexplore.ieee.org/lpdocs/epic03/wrapper.htm?arnumber=4409692</w:t>
+        <w:t xml:space="preserve">19. Hsu SJ, Bradway DP, Bouchard RR, Hollender PJ, Wolf PD, et al. (2010) Parametric pressure-volume analysis and acoustic radiation force impulse imaging of left ventricular function. In: 2010 iEEE international ultrasonics symposium. IEEE. pp. 698–701. doi:</w:t>
+      </w:r>
+      <w:hyperlink r:id="rId63">
+        <w:r>
+          <w:rPr>
+            <w:rStyle w:val="Link"/>
+          </w:rPr>
+          <w:t xml:space="preserve">10.1109/ULTSYM.2010.5935661</w:t>
+        </w:r>
+      </w:hyperlink>
+    </w:p>
+    <w:p>
+      <w:r>
+        <w:t xml:space="preserve">20. Hollender PJ, Bouchard RR, Hsu SJ, Bradway DP, Wolf PD, et al. (2010) Intracardiac measurements of elasticity using Acoustic Radiation Force Impulse (ARFI) methods: Temporal and spatial stability of shear wave velocimetry. In: 2010 iEEE international ultrasonics symposium. IEEE. pp. 698–701. doi:</w:t>
+      </w:r>
+      <w:hyperlink r:id="rId64">
+        <w:r>
+          <w:rPr>
+            <w:rStyle w:val="Link"/>
+          </w:rPr>
+          <w:t xml:space="preserve">10.1109/ULTSYM.2010.5935946</w:t>
+        </w:r>
+      </w:hyperlink>
+    </w:p>
+    <w:p>
+      <w:r>
+        <w:t xml:space="preserve">21. Bradway DP, Hsu SJ, Wolf PD, Trahey GE (2010) Acoustic Radiation Force Impulse Imaging of Acute Myocardial Ischemia and Infarct. In: International symposium on ultrasonic imaging and tissue characterization. Available:</w:t>
+      </w:r>
+      <w:r>
+        <w:t xml:space="preserve"> </w:t>
+      </w:r>
+      <w:hyperlink r:id="rId65">
+        <w:r>
+          <w:rPr>
+            <w:rStyle w:val="Link"/>
+          </w:rPr>
+          <w:t xml:space="preserve">http://uitc-symposium.org/2010_abstracts.pdf</w:t>
         </w:r>
       </w:hyperlink>
       <w:r>
@@ -1119,17 +1197,17 @@
     </w:p>
     <w:p>
       <w:r>
-        <w:t xml:space="preserve">16. Bradway DP, Fahey BJ, Nelson RC, Trahey GE (2009) ARFI imaging of abdominal ablation and liver lesion biopsy. In: International symposium on ultrasonic imaging and tissue characterization, 2009. Available:</w:t>
-      </w:r>
-      <w:r>
-        <w:t xml:space="preserve"> </w:t>
-      </w:r>
-      <w:hyperlink r:id="rId60">
-        <w:r>
-          <w:rPr>
-            <w:rStyle w:val="Link"/>
-          </w:rPr>
-          <w:t xml:space="preserve">http://uitc-symposium.org/2009_abstracts.pdf</w:t>
+        <w:t xml:space="preserve">22. Bradway DP, Hsu SJ, Wolf PD, Trahey GE (2010) Transthoracic Acoustic Radiation Force Impulse Imaging of Cardiac Function. In: International tissue elasticity conference. Available:</w:t>
+      </w:r>
+      <w:r>
+        <w:t xml:space="preserve"> </w:t>
+      </w:r>
+      <w:hyperlink r:id="rId66">
+        <w:r>
+          <w:rPr>
+            <w:rStyle w:val="Link"/>
+          </w:rPr>
+          <w:t xml:space="preserve">http://www.elasticityconference.org/prior_conf/2010/PDF/2010Proceedings.pdf</w:t>
         </w:r>
       </w:hyperlink>
       <w:r>
@@ -1138,17 +1216,17 @@
     </w:p>
     <w:p>
       <w:r>
-        <w:t xml:space="preserve">17. Husarik D, Nelson RC, Bradway DP, Fahey BJ, Nightingale KR, et al. (2009) First Clinical Experience with Sonographic Elastography of the Liver Using Acoustic Radiation Force Impulse (ARFI) Imaging. In: RSNA. Available:</w:t>
-      </w:r>
-      <w:r>
-        <w:t xml:space="preserve"> </w:t>
-      </w:r>
-      <w:hyperlink r:id="rId61">
-        <w:r>
-          <w:rPr>
-            <w:rStyle w:val="Link"/>
-          </w:rPr>
-          <w:t xml:space="preserve">http://rsna2009.rsna.org/search</w:t>
+        <w:t xml:space="preserve">23. Bradway DP, Rosenzweig SR, Doherty JR, Hyun D, Trahey GE (2011) Recent Results and Advances in Transthoracic Cardiac Acoustic Radiation Force Impulse Imaging. In: International symposium on ultrasonic imaging and tissue characterization. Available:</w:t>
+      </w:r>
+      <w:r>
+        <w:t xml:space="preserve"> </w:t>
+      </w:r>
+      <w:hyperlink r:id="rId67">
+        <w:r>
+          <w:rPr>
+            <w:rStyle w:val="Link"/>
+          </w:rPr>
+          <w:t xml:space="preserve">http://www.elasticityconference.org/prior_conf/2011/PDF/2011ITECProceedings.pdf</w:t>
         </w:r>
       </w:hyperlink>
       <w:r>
@@ -1157,17 +1235,17 @@
     </w:p>
     <w:p>
       <w:r>
-        <w:t xml:space="preserve">18. Nelson RC, Bradway DP, Fahey BJ, Trahey GE (2009) Future Application of Ultrasound: Acoustic Radiation Force Impulse (ARFI) Imaging. In: AIUM. Available:</w:t>
-      </w:r>
-      <w:r>
-        <w:t xml:space="preserve"> </w:t>
-      </w:r>
-      <w:hyperlink r:id="rId62">
-        <w:r>
-          <w:rPr>
-            <w:rStyle w:val="Link"/>
-          </w:rPr>
-          <w:t xml:space="preserve">http://www.aium.org/loginRequired/membersOnly/proceedings/2009.pdf</w:t>
+        <w:t xml:space="preserve">24. Byram BC, Gianantonio DM, Bradway DP, Hyun D, Jakovljevic M, et al. (2011) Direct in vivo Myocardial Infarct Visualization Using 3D Ultrasound and Passive Strain Contrast. In: International tissue elasticity conference. Available:</w:t>
+      </w:r>
+      <w:r>
+        <w:t xml:space="preserve"> </w:t>
+      </w:r>
+      <w:hyperlink r:id="rId67">
+        <w:r>
+          <w:rPr>
+            <w:rStyle w:val="Link"/>
+          </w:rPr>
+          <w:t xml:space="preserve">http://www.elasticityconference.org/prior_conf/2011/PDF/2011ITECProceedings.pdf</w:t>
         </w:r>
       </w:hyperlink>
       <w:r>
@@ -1176,17 +1254,43 @@
     </w:p>
     <w:p>
       <w:r>
-        <w:t xml:space="preserve">19. Bradway DP, Fahey BJ, Nelson RC, Trahey GE (2009) Recent Clinical Results of Acoustic Radiation Force Impulse Imaging of Abdominal Ablation. In: International tissue elasticity conference. Available:</w:t>
-      </w:r>
-      <w:r>
-        <w:t xml:space="preserve"> </w:t>
-      </w:r>
-      <w:hyperlink r:id="rId63">
-        <w:r>
-          <w:rPr>
-            <w:rStyle w:val="Link"/>
-          </w:rPr>
-          <w:t xml:space="preserve">http://www.elasticityconference.org/prior_conf/2009/PDF/2009Proceedings.pdf</w:t>
+        <w:t xml:space="preserve">25. Byram BC, Bradway DP, Jakovljevic M, Gianantonio D, Hyun D, et al. (2011) Direct In Vivo Myocardial Infarct Visualization Using 3D Ultrasound and Passive Strain Contrast. In: IEEE ultrasonics symp. doi:</w:t>
+      </w:r>
+      <w:hyperlink r:id="rId68">
+        <w:r>
+          <w:rPr>
+            <w:rStyle w:val="Link"/>
+          </w:rPr>
+          <w:t xml:space="preserve">10.1109/ULTSYM.2011.0007</w:t>
+        </w:r>
+      </w:hyperlink>
+    </w:p>
+    <w:p>
+      <w:r>
+        <w:t xml:space="preserve">26. Bradway DP, Hollender PJ, Goswami R, Wolf PD, Trahey GE (2012) Feasibility and safety of transthoracic cardiac acoustic radiation force impulse imaging methods. In: 2012 iEEE international ultrasonics symposium. IEEE. pp. 2027–2030. doi:</w:t>
+      </w:r>
+      <w:hyperlink r:id="rId69">
+        <w:r>
+          <w:rPr>
+            <w:rStyle w:val="Link"/>
+          </w:rPr>
+          <w:t xml:space="preserve">10.1109/ULTSYM.2012.0507</w:t>
+        </w:r>
+      </w:hyperlink>
+    </w:p>
+    <w:p>
+      <w:r>
+        <w:t xml:space="preserve">27. Bradway DP, Hollender PJ, Goswami R, Wolf PD, Trahey GE (2012) Transthoracic Cardiac Acoustic Radiation Force Impulse Imaging: in vivo Feasibility, Methods, and Initial Results. In: International symposium on ultrasonic imaging and tissue characterization, 2012. Available:</w:t>
+      </w:r>
+      <w:r>
+        <w:t xml:space="preserve"> </w:t>
+      </w:r>
+      <w:hyperlink r:id="rId70">
+        <w:r>
+          <w:rPr>
+            <w:rStyle w:val="Link"/>
+          </w:rPr>
+          <w:t xml:space="preserve">http://uitc-symposium.org/2012_abstracts.pdf</w:t>
         </w:r>
       </w:hyperlink>
       <w:r>
@@ -1195,43 +1299,17 @@
     </w:p>
     <w:p>
       <w:r>
-        <w:t xml:space="preserve">20. Hsu SJ, Bradway DP, Bouchard RR, Hollender PJ, Wolf PD, et al. (2010) Parametric pressure-volume analysis and acoustic radiation force impulse imaging of left ventricular function. In: 2010 iEEE international ultrasonics symposium. Ieee. pp. 698–701. doi:</w:t>
-      </w:r>
-      <w:hyperlink r:id="rId64">
-        <w:r>
-          <w:rPr>
-            <w:rStyle w:val="Link"/>
-          </w:rPr>
-          <w:t xml:space="preserve">10.1109/ULTSYM.2010.5935661</w:t>
-        </w:r>
-      </w:hyperlink>
-    </w:p>
-    <w:p>
-      <w:r>
-        <w:t xml:space="preserve">21. Hollender PJ, Bouchard RR, Hsu SJ, Bradway DP, Wolf PD, et al. (2010) Intracardiac measurements of elasticity using Acoustic Radiation Force Impulse (ARFI) methods: Temporal and spatial stability of shear wave velocimetry. In: 2010 iEEE international ultrasonics symposium. IEEE. pp. 698–701. doi:</w:t>
-      </w:r>
-      <w:hyperlink r:id="rId65">
-        <w:r>
-          <w:rPr>
-            <w:rStyle w:val="Link"/>
-          </w:rPr>
-          <w:t xml:space="preserve">10.1109/ULTSYM.2010.5935946</w:t>
-        </w:r>
-      </w:hyperlink>
-    </w:p>
-    <w:p>
-      <w:r>
-        <w:t xml:space="preserve">22. Bradway DP, Hsu SJ, Wolf PD, Trahey GE (2010) Acoustic Radiation Force Impulse Imaging of Acute Myocardial Ischemia and Infarct. In: International symposium on ultrasonic imaging and tissue characterization. Available:</w:t>
-      </w:r>
-      <w:r>
-        <w:t xml:space="preserve"> </w:t>
-      </w:r>
-      <w:hyperlink r:id="rId66">
-        <w:r>
-          <w:rPr>
-            <w:rStyle w:val="Link"/>
-          </w:rPr>
-          <w:t xml:space="preserve">http://uitc-symposium.org/2010_abstracts.pdf</w:t>
+        <w:t xml:space="preserve">28. Hollender PJ, Bradway DP, Goswami R, Wolf PD, Trahey GE (2012) Acoustic radiation force techniques for imaging cardiac infarct in vivo: methods and initial results. In: International symposium on ultrasonic imaging and tissue characterization. Available:</w:t>
+      </w:r>
+      <w:r>
+        <w:t xml:space="preserve"> </w:t>
+      </w:r>
+      <w:hyperlink r:id="rId70">
+        <w:r>
+          <w:rPr>
+            <w:rStyle w:val="Link"/>
+          </w:rPr>
+          <w:t xml:space="preserve">http://uitc-symposium.org/2012_abstracts.pdf</w:t>
         </w:r>
       </w:hyperlink>
       <w:r>
@@ -1240,195 +1318,74 @@
     </w:p>
     <w:p>
       <w:r>
-        <w:t xml:space="preserve">23. Bradway DP, Hsu SJ, Wolf PD, Trahey GE (2010) Transthoracic Acoustic Radiation Force Impulse Imaging of Cardiac Function. In: International tissue elasticity conference. Available:</w:t>
-      </w:r>
-      <w:r>
-        <w:t xml:space="preserve"> </w:t>
-      </w:r>
-      <w:hyperlink r:id="rId67">
-        <w:r>
-          <w:rPr>
-            <w:rStyle w:val="Link"/>
-          </w:rPr>
-          <w:t xml:space="preserve">http://www.elasticityconference.org/prior_conf/2010/PDF/2010Proceedings.pdf</w:t>
-        </w:r>
-      </w:hyperlink>
-      <w:r>
-        <w:t xml:space="preserve">.</w:t>
-      </w:r>
-    </w:p>
-    <w:p>
-      <w:r>
-        <w:t xml:space="preserve">24. Bradway DP, Rosenzweig SR, Doherty JR, Hyun D, Trahey GE (2011) Recent Results and Advances in Transthoracic Cardiac Acoustic Radiation Force Impulse Imaging. In: International symposium on ultrasonic imaging and tissue characterization. Available:</w:t>
-      </w:r>
-      <w:r>
-        <w:t xml:space="preserve"> </w:t>
-      </w:r>
-      <w:hyperlink r:id="rId68">
-        <w:r>
-          <w:rPr>
-            <w:rStyle w:val="Link"/>
-          </w:rPr>
-          <w:t xml:space="preserve">http://www.elasticityconference.org/prior_conf/2011/PDF/2011ITECProceedings.pdf</w:t>
-        </w:r>
-      </w:hyperlink>
-      <w:r>
-        <w:t xml:space="preserve">.</w:t>
-      </w:r>
-    </w:p>
-    <w:p>
-      <w:r>
-        <w:t xml:space="preserve">25. Byram BC, Gianantonio DM, Bradway DP, Hyun D, Jakovljevic M, et al. (2011) Direct in vivo Myocardial Infarct Visualization Using 3D Ultrasound and Passive Strain Contrast. In: International tissue elasticity conference. Available:</w:t>
-      </w:r>
-      <w:r>
-        <w:t xml:space="preserve"> </w:t>
-      </w:r>
-      <w:hyperlink r:id="rId68">
-        <w:r>
-          <w:rPr>
-            <w:rStyle w:val="Link"/>
-          </w:rPr>
-          <w:t xml:space="preserve">http://www.elasticityconference.org/prior_conf/2011/PDF/2011ITECProceedings.pdf</w:t>
-        </w:r>
-      </w:hyperlink>
-      <w:r>
-        <w:t xml:space="preserve">.</w:t>
-      </w:r>
-    </w:p>
-    <w:p>
-      <w:r>
-        <w:t xml:space="preserve">26. Byram BC, Bradway DP, Jakovljevic M, Gianantonio D, Hyun D, et al. (2011) Direct In Vivo Myocardial Infarct Visualization Using 3D Ultrasound and Passive Strain Contrast. In: IEEE ultrasonics symp. doi:</w:t>
-      </w:r>
-      <w:hyperlink r:id="rId69">
-        <w:r>
-          <w:rPr>
-            <w:rStyle w:val="Link"/>
-          </w:rPr>
-          <w:t xml:space="preserve">10.1109/ULTSYM.2011.0007</w:t>
-        </w:r>
-      </w:hyperlink>
-    </w:p>
-    <w:p>
-      <w:r>
-        <w:t xml:space="preserve">27. Bradway DP, Hollender PJ, Goswami R, Wolf PD, Trahey GE (2012) Feasibility and safety of transthoracic cardiac acoustic radiation force impulse imaging methods. In: 2012 iEEE international ultrasonics symposium. IEEE. pp. 2027–2030. doi:</w:t>
-      </w:r>
-      <w:hyperlink r:id="rId70">
-        <w:r>
-          <w:rPr>
-            <w:rStyle w:val="Link"/>
-          </w:rPr>
-          <w:t xml:space="preserve">10.1109/ULTSYM.2012.0507</w:t>
-        </w:r>
-      </w:hyperlink>
-    </w:p>
-    <w:p>
-      <w:r>
-        <w:t xml:space="preserve">28. Bradway DP, Hollender PJ, Goswami R, Wolf PD, Trahey GE (2012) Transthoracic Cardiac Acoustic Radiation Force Impulse Imaging: in vivo Feasibility, Methods, and Initial Results. In: International symposium on ultrasonic imaging and tissue characterization, 2012. Available:</w:t>
-      </w:r>
-      <w:r>
-        <w:t xml:space="preserve"> </w:t>
+        <w:t xml:space="preserve">29. Eyerly SA, Bahnson T, Koontz J, Bradway DP, Dumont D, et al. (2012) Confirmation of Cardiac Radiofrequency Ablation Treatment Using Intra-Procedure Acoustic Radiation Force Impulse Imaging. In: IEEE ultrasonics symposium. doi:</w:t>
       </w:r>
       <w:hyperlink r:id="rId71">
         <w:r>
           <w:rPr>
             <w:rStyle w:val="Link"/>
           </w:rPr>
-          <w:t xml:space="preserve">http://uitc-symposium.org/2012_abstracts.pdf</w:t>
-        </w:r>
-      </w:hyperlink>
-      <w:r>
-        <w:t xml:space="preserve">.</w:t>
-      </w:r>
-    </w:p>
-    <w:p>
-      <w:r>
-        <w:t xml:space="preserve">29. Hollender PJ, Bradway DP, Goswami R, Wolf PD, Trahey GE (2012) Acoustic radiation force techniques for imaging cardiac infarct in vivo: methods and initial results. In: International symposium on ultrasonic imaging and tissue characterization. Available:</w:t>
-      </w:r>
-      <w:r>
-        <w:t xml:space="preserve"> </w:t>
-      </w:r>
-      <w:hyperlink r:id="rId71">
-        <w:r>
-          <w:rPr>
-            <w:rStyle w:val="Link"/>
-          </w:rPr>
-          <w:t xml:space="preserve">http://uitc-symposium.org/2012_abstracts.pdf</w:t>
-        </w:r>
-      </w:hyperlink>
-      <w:r>
-        <w:t xml:space="preserve">.</w:t>
-      </w:r>
-    </w:p>
-    <w:p>
-      <w:r>
-        <w:t xml:space="preserve">30. Eyerly SA, Bahnson T, Koontz J, Bradway DP, Dumont D, et al. (2012) Confirmation of Cardiac Radiofrequency Ablation Treatment Using Intra-Procedure Acoustic Radiation Force Impulse Imaging. In: IEEE ultrasonics symposium. doi:</w:t>
+          <w:t xml:space="preserve">10.1109/ULTSYM.2012.0509</w:t>
+        </w:r>
+      </w:hyperlink>
+    </w:p>
+    <w:p>
+      <w:r>
+        <w:t xml:space="preserve">30. Hollender PJ, Bradway DP, Wolf PD, Goswami R, Trahey GE (2012) Intracardiac ARF-driven Shear Wave Velocimetry to Estimate Regional Myocardial Stiffness and Contractility in Pigs with Focal Infarctions. In: IEEE ultrasonics symposium. doi:</w:t>
       </w:r>
       <w:hyperlink r:id="rId72">
         <w:r>
           <w:rPr>
             <w:rStyle w:val="Link"/>
           </w:rPr>
-          <w:t xml:space="preserve">10.1109/ULTSYM.2012.0509</w:t>
-        </w:r>
-      </w:hyperlink>
-    </w:p>
-    <w:p>
-      <w:r>
-        <w:t xml:space="preserve">31. Hollender PJ, Bradway DP, Wolf PD, Goswami R, Trahey GE (2012) Intracardiac ARF-driven Shear Wave Velocimetry to Estimate Regional Myocardial Stiffness and Contractility in Pigs with Focal Infarctions. In: IEEE ultrasonics symposium. doi:</w:t>
+          <w:t xml:space="preserve">10.1109/ULTSYM.2012.0508</w:t>
+        </w:r>
+      </w:hyperlink>
+    </w:p>
+    <w:p>
+      <w:r>
+        <w:t xml:space="preserve">31. Goswami R, Bradway D, Kisslo J, Trahey G (2013) Novel Application of Acoustic Radiation Force Impulse Imaging in Transthoracic Echocardiography. In: Journal of the american college of cardiology. American College of Cardiology Foundation, Vol. 61. p. E1090. doi:</w:t>
       </w:r>
       <w:hyperlink r:id="rId73">
         <w:r>
           <w:rPr>
             <w:rStyle w:val="Link"/>
           </w:rPr>
-          <w:t xml:space="preserve">10.1109/ULTSYM.2012.0508</w:t>
-        </w:r>
-      </w:hyperlink>
-    </w:p>
-    <w:p>
-      <w:r>
-        <w:t xml:space="preserve">32. Goswami R, Bradway D, Kisslo J, Trahey G (2013) Novel Application of Acoustic Radiation Force Impulse Imaging in Transthoracic Echocardiography. In: Journal of the american college of cardiology. American College of Cardiology Foundation, Vol. 61. p. E1090. doi:</w:t>
+          <w:t xml:space="preserve">10.1016/S0735-1097(13)61090-6</w:t>
+        </w:r>
+      </w:hyperlink>
+    </w:p>
+    <w:p>
+      <w:r>
+        <w:t xml:space="preserve">32. Patel V, Dahl JJ, Bradway DP, Doherty JR, Smith SW (2013) Acoustic radiation force impulse imaging on an IVUS circular array. In: 2013 iEEE international ultrasonics symposium (iUS). IEEE. pp. 773–776. doi:</w:t>
       </w:r>
       <w:hyperlink r:id="rId74">
         <w:r>
           <w:rPr>
             <w:rStyle w:val="Link"/>
           </w:rPr>
-          <w:t xml:space="preserve">10.1016/S0735-1097(13)61090-6</w:t>
-        </w:r>
-      </w:hyperlink>
-    </w:p>
-    <w:p>
-      <w:r>
-        <w:t xml:space="preserve">33. Patel V, Dahl JJ, Bradway DP, Doherty JR, Smith SW (2013) Acoustic radiation force impulse imaging on an IVUS circular array. In: 2013 iEEE international ultrasonics symposium (iUS). IEEE. pp. 773–776. doi:</w:t>
+          <w:t xml:space="preserve">10.1109/ULTSYM.2013.0199</w:t>
+        </w:r>
+      </w:hyperlink>
+    </w:p>
+    <w:p>
+      <w:r>
+        <w:t xml:space="preserve">33. Bradway DP, Pihl MJ, Krebs andreas, Tomov BG, Kjær CS, et al. (2014) Real-time GPU implementation of transverse oscillation vector velocity flow imaging. In: SPIE medical imaging.Vol. 9040. pp. 90401Y–90401Y–6. doi:</w:t>
       </w:r>
       <w:hyperlink r:id="rId75">
         <w:r>
           <w:rPr>
             <w:rStyle w:val="Link"/>
           </w:rPr>
-          <w:t xml:space="preserve">10.1109/ULTSYM.2013.0199</w:t>
-        </w:r>
-      </w:hyperlink>
-    </w:p>
-    <w:p>
-      <w:r>
-        <w:t xml:space="preserve">34. Bradway DP, Pihl MJ, Krebs A, Tomov BG, Kjær CS, et al. (2014) Real-time GPU implementation of transverse oscillation vector velocity flow imaging. In: SPIE medical imaging.Vol. 9040. pp. 90401Y–90401Y–6. doi:</w:t>
+          <w:t xml:space="preserve">10.1117/12.2043582</w:t>
+        </w:r>
+      </w:hyperlink>
+    </w:p>
+    <w:p>
+      <w:r>
+        <w:t xml:space="preserve">34. Bradway DP, Hansen KL, Nielsen MB, Jensen JA (2015) Transverse oscillation vector flow imaging for transthoracic echocardiography. In: SPIE medical imaging. pp. 941902–941902–7. doi:</w:t>
       </w:r>
       <w:hyperlink r:id="rId76">
-        <w:r>
-          <w:rPr>
-            <w:rStyle w:val="Link"/>
-          </w:rPr>
-          <w:t xml:space="preserve">10.1117/12.2043582</w:t>
-        </w:r>
-      </w:hyperlink>
-    </w:p>
-    <w:p>
-      <w:r>
-        <w:t xml:space="preserve">35. Bradway DP, Hansen KL, Nielsen MB, Jensen JA (2015) Transverse oscillation vector flow imaging for transthoracic echocardiography. In: SPIE medical imaging. pp. 941902–941902–7. doi:</w:t>
-      </w:r>
-      <w:hyperlink r:id="rId77">
         <w:r>
           <w:rPr>
             <w:rStyle w:val="Link"/>
@@ -1448,7 +1405,7 @@
 <file path=word/numbering.xml><?xml version="1.0" encoding="utf-8"?>
 <w:numbering xmlns:w="http://schemas.openxmlformats.org/wordprocessingml/2006/main">
   <w:abstractNum w:abstractNumId="0">
-    <w:nsid w:val="7245abef"/>
+    <w:nsid w:val="4c2baef5"/>
     <w:multiLevelType w:val="multilevel"/>
     <w:lvl w:ilvl="0">
       <w:numFmt w:val="bullet"/>
@@ -1529,7 +1486,7 @@
     </w:lvl>
   </w:abstractNum>
   <w:abstractNum w:abstractNumId="2">
-    <w:nsid w:val="818a7915"/>
+    <w:nsid w:val="9ec3d6d8"/>
     <w:multiLevelType w:val="multilevel"/>
     <w:lvl w:ilvl="0">
       <w:numFmt w:val="bullet"/>

</xml_diff>

<commit_message>
2021 add some proceedings
</commit_message>
<xml_diff>
--- a/resume.docx
+++ b/resume.docx
@@ -212,7 +212,7 @@
         <w:pStyle w:val="Compact"/>
       </w:pPr>
       <w:r>
-        <w:t xml:space="preserve">Presented one conference presentation, one poster, and two proceedings (SPIE 2014 &amp; 2015)</w:t>
+        <w:t xml:space="preserve">Presented a conference presentation, a poster, and proceedings (SPIE 2014 &amp; 2015)</w:t>
       </w:r>
     </w:p>
     <w:p>
@@ -224,7 +224,7 @@
         <w:pStyle w:val="Compact"/>
       </w:pPr>
       <w:r>
-        <w:t xml:space="preserve">Contributed as co-author to one peer-reviewed journal articles</w:t>
+        <w:t xml:space="preserve">Contributed as co-author to another peer-reviewed journal article</w:t>
       </w:r>
     </w:p>
     <w:p>
@@ -1011,7 +1011,7 @@
         <w:pStyle w:val="FirstParagraph"/>
       </w:pPr>
       <w:r>
-        <w:t xml:space="preserve">[16–42]</w:t>
+        <w:t xml:space="preserve">[16–44]</w:t>
       </w:r>
     </w:p>
     <w:p>
@@ -1024,7 +1024,7 @@
       </w:r>
       <w:bookmarkEnd w:id="47"/>
     </w:p>
-    <w:bookmarkStart w:id="126" w:name="refs"/>
+    <w:bookmarkStart w:id="130" w:name="refs"/>
     <w:bookmarkStart w:id="49" w:name="ref-Fahey2008a"/>
     <w:p>
       <w:pPr>
@@ -1815,7 +1815,43 @@
       </w:hyperlink>
     </w:p>
     <w:bookmarkEnd w:id="125"/>
-    <w:bookmarkEnd w:id="126"/>
+    <w:bookmarkStart w:id="127" w:name="ref-Long2017IUS"/>
+    <w:p>
+      <w:pPr>
+        <w:pStyle w:val="Bibliography"/>
+      </w:pPr>
+      <w:r>
+        <w:t xml:space="preserve">43. Long W, Hyun D, Choudhury K, Bradway D, McNally P, et al. (2017) Translation of fetal short-lag spatial coherence (slsc) imaging into clinical practice: A pilot study. In: 2017 ieee international ultrasonics symposium (ius). pp. 1–1. doi:</w:t>
+      </w:r>
+      <w:hyperlink r:id="rId126">
+        <w:r>
+          <w:rPr>
+            <w:rStyle w:val="Hyperlink"/>
+          </w:rPr>
+          <w:t xml:space="preserve">10.1109/ULTSYM.2017.8091968</w:t>
+        </w:r>
+      </w:hyperlink>
+    </w:p>
+    <w:bookmarkEnd w:id="127"/>
+    <w:bookmarkStart w:id="129" w:name="ref-Flint2018"/>
+    <w:p>
+      <w:pPr>
+        <w:pStyle w:val="Bibliography"/>
+      </w:pPr>
+      <w:r>
+        <w:t xml:space="preserve">44. Flint K, Bottenus N, Long W, Bradway D, McNally P, et al. (2018) Implementation and clinical evaluation of a fetal alara ultrasound system. In: 2018 ieee international ultrasonics symposium (ius). pp. 1–4. doi:</w:t>
+      </w:r>
+      <w:hyperlink r:id="rId128">
+        <w:r>
+          <w:rPr>
+            <w:rStyle w:val="Hyperlink"/>
+          </w:rPr>
+          <w:t xml:space="preserve">10.1109/ULTSYM.2018.8579734</w:t>
+        </w:r>
+      </w:hyperlink>
+    </w:p>
+    <w:bookmarkEnd w:id="129"/>
+    <w:bookmarkEnd w:id="130"/>
     <w:sectPr/>
   </w:body>
 </w:document>

</xml_diff>

<commit_message>
2022 add knitted docs
</commit_message>
<xml_diff>
--- a/resume.docx
+++ b/resume.docx
@@ -4,19 +4,17 @@
   <w:body>
     <w:p>
       <w:pPr>
-        <w:pStyle w:val="Heading1"/>
-      </w:pPr>
-      <w:bookmarkStart w:id="20" w:name="david-pierson-bradway-ph.d."/>
-      <w:r>
-        <w:t xml:space="preserve">David Pierson Bradway, Ph.D. </w:t>
-      </w:r>
-      <w:bookmarkEnd w:id="20"/>
+        <w:pStyle w:val="Title"/>
+      </w:pPr>
+      <w:r>
+        <w:t xml:space="preserve">David Pierson Bradway, Ph.D.</w:t>
+      </w:r>
     </w:p>
     <w:p>
       <w:pPr>
         <w:pStyle w:val="FirstParagraph"/>
       </w:pPr>
-      <w:hyperlink r:id="rId21">
+      <w:hyperlink r:id="rId20">
         <w:r>
           <w:rPr>
             <w:rStyle w:val="Hyperlink"/>
@@ -28,36 +26,23 @@
         <w:br/>
       </w:r>
       <w:r>
-        <w:t xml:space="preserve">Research Scientist</w:t>
+        <w:t xml:space="preserve">Research Scientist, Biomedical Engineering</w:t>
       </w:r>
       <w:r>
         <w:br/>
       </w:r>
       <w:r>
-        <w:t xml:space="preserve">Biomedical Engineering</w:t>
-      </w:r>
-      <w:r>
-        <w:br/>
-      </w:r>
-      <w:r>
-        <w:t xml:space="preserve">Duke University</w:t>
-      </w:r>
-      <w:r>
-        <w:br/>
-      </w:r>
-      <w:r>
-        <w:t xml:space="preserve">Durham, NC 27708 USA</w:t>
-      </w:r>
-    </w:p>
+        <w:t xml:space="preserve">Duke University, Durham, NC 27708 USA</w:t>
+      </w:r>
+    </w:p>
+    <w:bookmarkStart w:id="21" w:name="objective"/>
     <w:p>
       <w:pPr>
         <w:pStyle w:val="Heading2"/>
       </w:pPr>
-      <w:bookmarkStart w:id="22" w:name="objective"/>
       <w:r>
         <w:t xml:space="preserve">Objective</w:t>
       </w:r>
-      <w:bookmarkEnd w:id="22"/>
     </w:p>
     <w:p>
       <w:pPr>
@@ -68,7 +53,7 @@
         <w:pStyle w:val="Compact"/>
       </w:pPr>
       <w:r>
-        <w:t xml:space="preserve">Career in research, visualization, data acquisition, and signal processing</w:t>
+        <w:t xml:space="preserve">Planning, data science, visualization, image processing, and research administration</w:t>
       </w:r>
     </w:p>
     <w:p>
@@ -80,18 +65,18 @@
         <w:pStyle w:val="Compact"/>
       </w:pPr>
       <w:r>
-        <w:t xml:space="preserve">Engineering, research and development role in academia or industry</w:t>
-      </w:r>
-    </w:p>
+        <w:t xml:space="preserve">Project and program management, engineering, science, research and development</w:t>
+      </w:r>
+    </w:p>
+    <w:bookmarkEnd w:id="21"/>
+    <w:bookmarkStart w:id="24" w:name="work-experience"/>
     <w:p>
       <w:pPr>
         <w:pStyle w:val="Heading2"/>
       </w:pPr>
-      <w:bookmarkStart w:id="23" w:name="work-experience"/>
       <w:r>
         <w:t xml:space="preserve">Work Experience</w:t>
       </w:r>
-      <w:bookmarkEnd w:id="23"/>
     </w:p>
     <w:p>
       <w:pPr>
@@ -102,6 +87,7 @@
       </w:pPr>
       <w:r>
         <w:rPr>
+          <w:bCs/>
           <w:b/>
         </w:rPr>
         <w:t xml:space="preserve">Duke University</w:t>
@@ -121,7 +107,7 @@
         </w:numPr>
       </w:pPr>
       <w:r>
-        <w:t xml:space="preserve">Research Scientist, 2014 - present</w:t>
+        <w:t xml:space="preserve">Research Scientist, Laboratory of Gregg Trahey, 2014 - present</w:t>
       </w:r>
     </w:p>
     <w:p>
@@ -133,7 +119,7 @@
         <w:pStyle w:val="Compact"/>
       </w:pPr>
       <w:r>
-        <w:t xml:space="preserve">Managing clinical trials on ultrsound imaging in fetal and liver clinics</w:t>
+        <w:t xml:space="preserve">Clincal research coordination for studies on ultrsound imaging in the engineering lab, as well as hospital fetal and liver clinics</w:t>
       </w:r>
     </w:p>
     <w:p>
@@ -145,7 +131,7 @@
         <w:pStyle w:val="Compact"/>
       </w:pPr>
       <w:r>
-        <w:t xml:space="preserve">Working with graduate students on NIH-funded research</w:t>
+        <w:t xml:space="preserve">Collaborating with both industry and external academic partners as well as Duke graduate students on NIH-funded research</w:t>
       </w:r>
     </w:p>
     <w:p>
@@ -157,7 +143,7 @@
         <w:pStyle w:val="Compact"/>
       </w:pPr>
       <w:r>
-        <w:t xml:space="preserve">Contributed to several funded NIH grant applications</w:t>
+        <w:t xml:space="preserve">Developing technical tools, managing data and documentation for the lab group</w:t>
       </w:r>
     </w:p>
     <w:p>
@@ -169,6 +155,7 @@
       </w:pPr>
       <w:r>
         <w:rPr>
+          <w:bCs/>
           <w:b/>
         </w:rPr>
         <w:t xml:space="preserve">Technical University of Denmark (DTU)</w:t>
@@ -188,7 +175,7 @@
         </w:numPr>
       </w:pPr>
       <w:r>
-        <w:t xml:space="preserve">Postdoctoral Researcher, 2013 - 2014</w:t>
+        <w:t xml:space="preserve">Postdoctoral Researcher, Laborartory of Jørgen Jensen, 2013 - 2014</w:t>
       </w:r>
     </w:p>
     <w:p>
@@ -200,7 +187,7 @@
         <w:pStyle w:val="Compact"/>
       </w:pPr>
       <w:r>
-        <w:t xml:space="preserve">Developed OpenCL software for processing 3-D vector flow imaging ultrasound data on the GPU</w:t>
+        <w:t xml:space="preserve">Developed OpenCL software for processing 3-D vector flow imaging ultrasound data on an AMD GPU</w:t>
       </w:r>
     </w:p>
     <w:p>
@@ -248,6 +235,7 @@
       </w:pPr>
       <w:r>
         <w:rPr>
+          <w:bCs/>
           <w:b/>
         </w:rPr>
         <w:t xml:space="preserve">Duke University</w:t>
@@ -309,12 +297,25 @@
     <w:p>
       <w:pPr>
         <w:numPr>
+          <w:ilvl w:val="1"/>
+          <w:numId w:val="1005"/>
+        </w:numPr>
+        <w:pStyle w:val="Compact"/>
+      </w:pPr>
+      <w:r>
+        <w:t xml:space="preserve">Graduate-level coursework and labs in medical imaging modalities such as CT, MR, OCT and nuclear imaging</w:t>
+      </w:r>
+    </w:p>
+    <w:p>
+      <w:pPr>
+        <w:numPr>
           <w:ilvl w:val="0"/>
           <w:numId w:val="1002"/>
         </w:numPr>
       </w:pPr>
       <w:r>
         <w:rPr>
+          <w:bCs/>
           <w:b/>
         </w:rPr>
         <w:t xml:space="preserve">Siemens Healthcare</w:t>
@@ -375,7 +376,7 @@
       <w:r>
         <w:t xml:space="preserve"> </w:t>
       </w:r>
-      <w:hyperlink r:id="rId24">
+      <w:hyperlink r:id="rId22">
         <w:r>
           <w:rPr>
             <w:rStyle w:val="Hyperlink"/>
@@ -392,7 +393,7 @@
       <w:r>
         <w:t xml:space="preserve"> </w:t>
       </w:r>
-      <w:hyperlink r:id="rId25">
+      <w:hyperlink r:id="rId23">
         <w:r>
           <w:rPr>
             <w:rStyle w:val="Hyperlink"/>
@@ -407,15 +408,15 @@
         <w:t xml:space="preserve">tools</w:t>
       </w:r>
     </w:p>
+    <w:bookmarkEnd w:id="24"/>
+    <w:bookmarkStart w:id="27" w:name="education"/>
     <w:p>
       <w:pPr>
         <w:pStyle w:val="Heading2"/>
       </w:pPr>
-      <w:bookmarkStart w:id="26" w:name="education"/>
       <w:r>
         <w:t xml:space="preserve">Education</w:t>
       </w:r>
-      <w:bookmarkEnd w:id="26"/>
     </w:p>
     <w:p>
       <w:pPr>
@@ -426,6 +427,7 @@
       </w:pPr>
       <w:r>
         <w:rPr>
+          <w:bCs/>
           <w:b/>
         </w:rPr>
         <w:t xml:space="preserve">Duke University</w:t>
@@ -444,7 +446,7 @@
           <w:numId w:val="1000"/>
         </w:numPr>
       </w:pPr>
-      <w:hyperlink r:id="rId27">
+      <w:hyperlink r:id="rId25">
         <w:r>
           <w:rPr>
             <w:rStyle w:val="Hyperlink"/>
@@ -465,6 +467,7 @@
       </w:pPr>
       <w:r>
         <w:rPr>
+          <w:bCs/>
           <w:b/>
         </w:rPr>
         <w:t xml:space="preserve">The Ohio State University (OSU)</w:t>
@@ -483,7 +486,7 @@
           <w:numId w:val="1000"/>
         </w:numPr>
       </w:pPr>
-      <w:hyperlink r:id="rId28">
+      <w:hyperlink r:id="rId26">
         <w:r>
           <w:rPr>
             <w:rStyle w:val="Hyperlink"/>
@@ -495,15 +498,15 @@
         <w:t xml:space="preserve">, June 2005.</w:t>
       </w:r>
     </w:p>
+    <w:bookmarkEnd w:id="27"/>
+    <w:bookmarkStart w:id="28" w:name="teaching"/>
     <w:p>
       <w:pPr>
         <w:pStyle w:val="Heading2"/>
       </w:pPr>
-      <w:bookmarkStart w:id="29" w:name="teaching"/>
       <w:r>
         <w:t xml:space="preserve">Teaching</w:t>
       </w:r>
-      <w:bookmarkEnd w:id="29"/>
     </w:p>
     <w:p>
       <w:pPr>
@@ -556,24 +559,27 @@
         <w:t xml:space="preserve">“</w:t>
       </w:r>
       <w:r>
-        <w:t xml:space="preserve">International Summer School on Advanced Ultrasound Imaging</w:t>
+        <w:t xml:space="preserve">International Summer School on Advanced Ultrasound Imaging,</w:t>
       </w:r>
       <w:r>
         <w:t xml:space="preserve">”</w:t>
       </w:r>
       <w:r>
-        <w:t xml:space="preserve">, Technical University of Denmark (June 2015)</w:t>
-      </w:r>
-    </w:p>
+        <w:t xml:space="preserve"> </w:t>
+      </w:r>
+      <w:r>
+        <w:t xml:space="preserve">Technical University of Denmark (June 2015)</w:t>
+      </w:r>
+    </w:p>
+    <w:bookmarkEnd w:id="28"/>
+    <w:bookmarkStart w:id="30" w:name="grants-and-contracts"/>
     <w:p>
       <w:pPr>
         <w:pStyle w:val="Heading2"/>
       </w:pPr>
-      <w:bookmarkStart w:id="30" w:name="grants-and-contracts"/>
       <w:r>
         <w:t xml:space="preserve">Grants and Contracts</w:t>
       </w:r>
-      <w:bookmarkEnd w:id="30"/>
     </w:p>
     <w:p>
       <w:pPr>
@@ -583,7 +589,7 @@
         </w:numPr>
         <w:pStyle w:val="Compact"/>
       </w:pPr>
-      <w:hyperlink r:id="rId31">
+      <w:hyperlink r:id="rId29">
         <w:r>
           <w:rPr>
             <w:rStyle w:val="Hyperlink"/>
@@ -598,15 +604,15 @@
         <w:t xml:space="preserve">Ravikanth Velagapudi, PhD, Anesthesiology, School of Medicine; and William Huffman and David Bradway, PhD, Biomedical Engineering, Pratt School of Engineering. Targeting Autophagy with Non-Invasive Vagal Nerve Stimulation to Treat Delirium Superimposed on Dementia.</w:t>
       </w:r>
     </w:p>
+    <w:bookmarkEnd w:id="30"/>
+    <w:bookmarkStart w:id="31" w:name="invention-disclosures-and-patents"/>
     <w:p>
       <w:pPr>
         <w:pStyle w:val="Heading2"/>
       </w:pPr>
-      <w:bookmarkStart w:id="32" w:name="invention-disclosures-and-patents"/>
       <w:r>
         <w:t xml:space="preserve">Invention Disclosures and Patents</w:t>
       </w:r>
-      <w:bookmarkEnd w:id="32"/>
     </w:p>
     <w:p>
       <w:pPr>
@@ -665,18 +671,18 @@
         <w:pStyle w:val="Compact"/>
       </w:pPr>
       <w:r>
-        <w:t xml:space="preserve">Trahey, G., Long, W., Hollender, P., Bradway, D., Kakkad, V. and Bottenus, N., Duke University, 2021. Methods, systems and computer program products for triggering ultrasound data acquisition. U.S. Patent 10,969,487.</w:t>
-      </w:r>
-    </w:p>
+        <w:t xml:space="preserve">Trahey, G., Long, W., Hollender, P., Bradway, D., Kakkad, V. and Bottenus, N., Duke University, 2021. Methods, systems and computer program products for triggering ultrasound data acquisition. U.S. Patent 10,969,487.</w:t>
+      </w:r>
+    </w:p>
+    <w:bookmarkEnd w:id="31"/>
+    <w:bookmarkStart w:id="37" w:name="honors-and-activities"/>
     <w:p>
       <w:pPr>
         <w:pStyle w:val="Heading2"/>
       </w:pPr>
-      <w:bookmarkStart w:id="33" w:name="honors-and-activities"/>
       <w:r>
         <w:t xml:space="preserve">Honors and Activities</w:t>
       </w:r>
-      <w:bookmarkEnd w:id="33"/>
     </w:p>
     <w:p>
       <w:pPr>
@@ -686,7 +692,7 @@
         </w:numPr>
         <w:pStyle w:val="Compact"/>
       </w:pPr>
-      <w:hyperlink r:id="rId34">
+      <w:hyperlink r:id="rId32">
         <w:r>
           <w:rPr>
             <w:rStyle w:val="Hyperlink"/>
@@ -709,7 +715,7 @@
         </w:numPr>
         <w:pStyle w:val="Compact"/>
       </w:pPr>
-      <w:hyperlink r:id="rId35">
+      <w:hyperlink r:id="rId33">
         <w:r>
           <w:rPr>
             <w:rStyle w:val="Hyperlink"/>
@@ -732,7 +738,7 @@
         </w:numPr>
         <w:pStyle w:val="Compact"/>
       </w:pPr>
-      <w:hyperlink r:id="rId36">
+      <w:hyperlink r:id="rId34">
         <w:r>
           <w:rPr>
             <w:rStyle w:val="Hyperlink"/>
@@ -755,7 +761,7 @@
         </w:numPr>
         <w:pStyle w:val="Compact"/>
       </w:pPr>
-      <w:hyperlink r:id="rId37">
+      <w:hyperlink r:id="rId35">
         <w:r>
           <w:rPr>
             <w:rStyle w:val="Hyperlink"/>
@@ -778,7 +784,7 @@
         </w:numPr>
         <w:pStyle w:val="Compact"/>
       </w:pPr>
-      <w:hyperlink r:id="rId38">
+      <w:hyperlink r:id="rId36">
         <w:r>
           <w:rPr>
             <w:rStyle w:val="Hyperlink"/>
@@ -793,15 +799,15 @@
         <w:t xml:space="preserve">(2003)</w:t>
       </w:r>
     </w:p>
+    <w:bookmarkEnd w:id="37"/>
+    <w:bookmarkStart w:id="38" w:name="professional-activities"/>
     <w:p>
       <w:pPr>
         <w:pStyle w:val="Heading2"/>
       </w:pPr>
-      <w:bookmarkStart w:id="39" w:name="professional-activities"/>
       <w:r>
         <w:t xml:space="preserve">Professional Activities</w:t>
       </w:r>
-      <w:bookmarkEnd w:id="39"/>
     </w:p>
     <w:p>
       <w:pPr>
@@ -836,18 +842,42 @@
         <w:pStyle w:val="Compact"/>
       </w:pPr>
       <w:r>
-        <w:t xml:space="preserve">Reviewer for the journals Ultrasound in Medicine and Biology, Ultrasonic Imaging, and IEEE Transactions on Medical Imaging</w:t>
-      </w:r>
-    </w:p>
+        <w:t xml:space="preserve">Reviewer for the journals Ultrasound in Medicine and Biology, Ultrasonic Imaging, and IEEE Transactions on Medical Imaging, Journal of Medical Imaging</w:t>
+      </w:r>
+    </w:p>
+    <w:p>
+      <w:pPr>
+        <w:numPr>
+          <w:ilvl w:val="0"/>
+          <w:numId w:val="1012"/>
+        </w:numPr>
+        <w:pStyle w:val="Compact"/>
+      </w:pPr>
+      <w:r>
+        <w:t xml:space="preserve">Duke Machine Learning Summer School (2019)</w:t>
+      </w:r>
+    </w:p>
+    <w:p>
+      <w:pPr>
+        <w:numPr>
+          <w:ilvl w:val="0"/>
+          <w:numId w:val="1012"/>
+        </w:numPr>
+        <w:pStyle w:val="Compact"/>
+      </w:pPr>
+      <w:r>
+        <w:t xml:space="preserve">Hands-On Deep Learning for Processing of Biosignals Short Course. Advanced Self-Powered Systems of Integrated Sensors and Technologies (ASSIST) Center, North Carolina State University. (2021)</w:t>
+      </w:r>
+    </w:p>
+    <w:bookmarkEnd w:id="38"/>
+    <w:bookmarkStart w:id="45" w:name="skills"/>
     <w:p>
       <w:pPr>
         <w:pStyle w:val="Heading2"/>
       </w:pPr>
-      <w:bookmarkStart w:id="40" w:name="skills"/>
       <w:r>
         <w:t xml:space="preserve">Skills</w:t>
       </w:r>
-      <w:bookmarkEnd w:id="40"/>
     </w:p>
     <w:p>
       <w:pPr>
@@ -875,7 +905,7 @@
       <w:r>
         <w:t xml:space="preserve"> </w:t>
       </w:r>
-      <w:hyperlink r:id="rId41">
+      <w:hyperlink r:id="rId39">
         <w:r>
           <w:rPr>
             <w:rStyle w:val="Hyperlink"/>
@@ -932,12 +962,12 @@
         <w:pStyle w:val="Compact"/>
       </w:pPr>
       <w:r>
-        <w:t xml:space="preserve">Personal projects in mobile and embedded systems:</w:t>
-      </w:r>
-      <w:r>
-        <w:t xml:space="preserve"> </w:t>
-      </w:r>
-      <w:hyperlink r:id="rId42">
+        <w:t xml:space="preserve">Personal hardware and software projects in embedded systems:</w:t>
+      </w:r>
+      <w:r>
+        <w:t xml:space="preserve"> </w:t>
+      </w:r>
+      <w:hyperlink r:id="rId40">
         <w:r>
           <w:rPr>
             <w:rStyle w:val="Hyperlink"/>
@@ -951,7 +981,7 @@
       <w:r>
         <w:t xml:space="preserve"> </w:t>
       </w:r>
-      <w:hyperlink r:id="rId43">
+      <w:hyperlink r:id="rId41">
         <w:r>
           <w:rPr>
             <w:rStyle w:val="Hyperlink"/>
@@ -960,15 +990,14 @@
         </w:r>
       </w:hyperlink>
     </w:p>
+    <w:bookmarkStart w:id="42" w:name="journal-articles"/>
     <w:p>
       <w:pPr>
         <w:pStyle w:val="Heading3"/>
       </w:pPr>
-      <w:bookmarkStart w:id="44" w:name="journal-articles"/>
       <w:r>
         <w:t xml:space="preserve">Journal Articles</w:t>
       </w:r>
-      <w:bookmarkEnd w:id="44"/>
     </w:p>
     <w:p>
       <w:pPr>
@@ -978,15 +1007,15 @@
         <w:t xml:space="preserve">[1–13]</w:t>
       </w:r>
     </w:p>
+    <w:bookmarkEnd w:id="42"/>
+    <w:bookmarkStart w:id="43" w:name="book-chapters"/>
     <w:p>
       <w:pPr>
         <w:pStyle w:val="Heading3"/>
       </w:pPr>
-      <w:bookmarkStart w:id="45" w:name="book-chapters"/>
       <w:r>
         <w:t xml:space="preserve">Book Chapters</w:t>
       </w:r>
-      <w:bookmarkEnd w:id="45"/>
     </w:p>
     <w:p>
       <w:pPr>
@@ -996,340 +1025,671 @@
         <w:t xml:space="preserve">[14,15]</w:t>
       </w:r>
     </w:p>
+    <w:bookmarkEnd w:id="43"/>
+    <w:bookmarkStart w:id="44" w:name="abstracts-and-proceedings"/>
     <w:p>
       <w:pPr>
         <w:pStyle w:val="Heading3"/>
       </w:pPr>
-      <w:bookmarkStart w:id="46" w:name="abstracts-and-proceedings"/>
       <w:r>
         <w:t xml:space="preserve">Abstracts and Proceedings</w:t>
       </w:r>
-      <w:bookmarkEnd w:id="46"/>
     </w:p>
     <w:p>
       <w:pPr>
         <w:pStyle w:val="FirstParagraph"/>
       </w:pPr>
       <w:r>
-        <w:t xml:space="preserve">[16–44]</w:t>
-      </w:r>
-    </w:p>
+        <w:t xml:space="preserve">[16–45]</w:t>
+      </w:r>
+    </w:p>
+    <w:bookmarkEnd w:id="44"/>
+    <w:bookmarkEnd w:id="45"/>
+    <w:bookmarkStart w:id="131" w:name="publications"/>
     <w:p>
       <w:pPr>
         <w:pStyle w:val="Heading2"/>
       </w:pPr>
-      <w:bookmarkStart w:id="47" w:name="publications"/>
       <w:r>
         <w:t xml:space="preserve">Publications</w:t>
       </w:r>
-      <w:bookmarkEnd w:id="47"/>
     </w:p>
     <w:bookmarkStart w:id="130" w:name="refs"/>
-    <w:bookmarkStart w:id="49" w:name="ref-Fahey2008a"/>
-    <w:p>
-      <w:pPr>
-        <w:pStyle w:val="Bibliography"/>
-      </w:pPr>
-      <w:r>
-        <w:t xml:space="preserve">1. Fahey BJ, Nelson RC, Bradway DP, Hsu SJ, Dumont DM, et al. (2008) In vivo visualization of abdominal malignancies with acoustic radiation force elastography. Physics in medicine and biology 53: 279–93. doi:</w:t>
+    <w:bookmarkStart w:id="47" w:name="ref-Fahey2008a"/>
+    <w:p>
+      <w:pPr>
+        <w:pStyle w:val="Bibliography"/>
+      </w:pPr>
+      <w:r>
+        <w:t xml:space="preserve">1.</w:t>
+      </w:r>
+      <w:r>
+        <w:t xml:space="preserve"> </w:t>
+      </w:r>
+      <w:r>
+        <w:t xml:space="preserve">	</w:t>
+      </w:r>
+      <w:r>
+        <w:t xml:space="preserve">Fahey BJ, Nelson RC, Bradway DP, Hsu SJ, Dumont DM, et al. (2008)</w:t>
+      </w:r>
+      <w:r>
+        <w:t xml:space="preserve"> </w:t>
+      </w:r>
+      <w:r>
+        <w:t xml:space="preserve">In vivo visualization of abdominal malignancies with acoustic radiation force elastography</w:t>
+      </w:r>
+      <w:r>
+        <w:t xml:space="preserve">. Physics in medicine and biology 53: 279–93. doi:</w:t>
+      </w:r>
+      <w:hyperlink r:id="rId46">
+        <w:r>
+          <w:rPr>
+            <w:rStyle w:val="Hyperlink"/>
+          </w:rPr>
+          <w:t xml:space="preserve">10.1088/0031-9155/53/1/020</w:t>
+        </w:r>
+      </w:hyperlink>
+    </w:p>
+    <w:bookmarkEnd w:id="47"/>
+    <w:bookmarkStart w:id="49" w:name="ref-Fahey2008c"/>
+    <w:p>
+      <w:pPr>
+        <w:pStyle w:val="Bibliography"/>
+      </w:pPr>
+      <w:r>
+        <w:t xml:space="preserve">2.</w:t>
+      </w:r>
+      <w:r>
+        <w:t xml:space="preserve"> </w:t>
+      </w:r>
+      <w:r>
+        <w:t xml:space="preserve">	</w:t>
+      </w:r>
+      <w:r>
+        <w:t xml:space="preserve">Fahey BJ, Nelson RC, Hsu SJ, Bradway DP, Dumont DM, et al. (2008)</w:t>
+      </w:r>
+      <w:r>
+        <w:t xml:space="preserve"> </w:t>
+      </w:r>
+      <w:r>
+        <w:t xml:space="preserve">In vivo guidance and assessment of liver radio-frequency ablation with acoustic radiation force elastography</w:t>
+      </w:r>
+      <w:r>
+        <w:t xml:space="preserve">. Ultrasound in medicine &amp; biology 34: 1590–603. doi:</w:t>
       </w:r>
       <w:hyperlink r:id="rId48">
         <w:r>
           <w:rPr>
             <w:rStyle w:val="Hyperlink"/>
           </w:rPr>
-          <w:t xml:space="preserve">10.1088/0031-9155/53/1/020</w:t>
+          <w:t xml:space="preserve">10.1016/j.ultrasmedbio.2008.03.006</w:t>
         </w:r>
       </w:hyperlink>
     </w:p>
     <w:bookmarkEnd w:id="49"/>
-    <w:bookmarkStart w:id="51" w:name="ref-Fahey2008c"/>
-    <w:p>
-      <w:pPr>
-        <w:pStyle w:val="Bibliography"/>
-      </w:pPr>
-      <w:r>
-        <w:t xml:space="preserve">2. Fahey BJ, Nelson RC, Hsu SJ, Bradway DP, Dumont DM, et al. (2008) In vivo guidance and assessment of liver radio-frequency ablation with acoustic radiation force elastography. Ultrasound in medicine &amp; biology 34: 1590–603. doi:</w:t>
+    <w:bookmarkStart w:id="51" w:name="ref-Nightingale2008"/>
+    <w:p>
+      <w:pPr>
+        <w:pStyle w:val="Bibliography"/>
+      </w:pPr>
+      <w:r>
+        <w:t xml:space="preserve">3.</w:t>
+      </w:r>
+      <w:r>
+        <w:t xml:space="preserve"> </w:t>
+      </w:r>
+      <w:r>
+        <w:t xml:space="preserve">	</w:t>
+      </w:r>
+      <w:r>
+        <w:t xml:space="preserve">Nightingale K, Palmeri M, Zhai L, Frinkley K, Wang M, et al. (KR)</w:t>
+      </w:r>
+      <w:r>
+        <w:t xml:space="preserve"> </w:t>
+      </w:r>
+      <w:r>
+        <w:t xml:space="preserve">Impulsive acoustic radiation force: imaging approaches and clinical applications</w:t>
+      </w:r>
+      <w:r>
+        <w:t xml:space="preserve">. The Journal of the Acoustical Society of America 123: 3792. doi:</w:t>
       </w:r>
       <w:hyperlink r:id="rId50">
         <w:r>
           <w:rPr>
             <w:rStyle w:val="Hyperlink"/>
           </w:rPr>
-          <w:t xml:space="preserve">10.1016/j.ultrasmedbio.2008.03.006</w:t>
+          <w:t xml:space="preserve">10.1121/1.2935460</w:t>
         </w:r>
       </w:hyperlink>
     </w:p>
     <w:bookmarkEnd w:id="51"/>
-    <w:bookmarkStart w:id="53" w:name="ref-Nightingale2008"/>
-    <w:p>
-      <w:pPr>
-        <w:pStyle w:val="Bibliography"/>
-      </w:pPr>
-      <w:r>
-        <w:t xml:space="preserve">3. Nightingale K, Palmeri M, Zhai L, Frinkley K, Wang M, et al. (n.d.) Impulsive acoustic radiation force: imaging approaches and clinical applications. The Journal of the Acoustical Society of America 123: 3792. doi:</w:t>
-      </w:r>
-      <w:hyperlink r:id="rId52">
-        <w:r>
-          <w:rPr>
-            <w:rStyle w:val="Hyperlink"/>
-          </w:rPr>
-          <w:t xml:space="preserve">10.1121/1.2935460</w:t>
-        </w:r>
-      </w:hyperlink>
-    </w:p>
-    <w:bookmarkEnd w:id="53"/>
-    <w:bookmarkStart w:id="54" w:name="ref-Nightingale2009"/>
-    <w:p>
-      <w:pPr>
-        <w:pStyle w:val="Bibliography"/>
-      </w:pPr>
-      <w:r>
-        <w:t xml:space="preserve">4. Nightingale K, Palmeri M, Dahl J, Bradway D, Hsu S, et al. (2009) Elasticity imaging with acoustic radiation force: Methods and clinical applications. Japanese journal of medical ultrasonics 36: 116.</w:t>
-      </w:r>
+    <w:bookmarkStart w:id="52" w:name="ref-Nightingale2009"/>
+    <w:p>
+      <w:pPr>
+        <w:pStyle w:val="Bibliography"/>
+      </w:pPr>
+      <w:r>
+        <w:t xml:space="preserve">4.</w:t>
+      </w:r>
+      <w:r>
+        <w:t xml:space="preserve"> </w:t>
+      </w:r>
+      <w:r>
+        <w:t xml:space="preserve">	</w:t>
+      </w:r>
+      <w:r>
+        <w:t xml:space="preserve">Nightingale K, Palmeri M, Dahl J, Bradway D, Hsu S, et al. (2009) Elasticity imaging with acoustic radiation force: Methods and clinical applications. Japanese journal of medical ultrasonics 36: 116.</w:t>
+      </w:r>
+    </w:p>
+    <w:bookmarkEnd w:id="52"/>
+    <w:bookmarkStart w:id="54" w:name="ref-Wolf2011"/>
+    <w:p>
+      <w:pPr>
+        <w:pStyle w:val="Bibliography"/>
+      </w:pPr>
+      <w:r>
+        <w:t xml:space="preserve">5.</w:t>
+      </w:r>
+      <w:r>
+        <w:t xml:space="preserve"> </w:t>
+      </w:r>
+      <w:r>
+        <w:t xml:space="preserve">	</w:t>
+      </w:r>
+      <w:r>
+        <w:t xml:space="preserve">Wolf PD, Eyerly SA, Bradway DP, Dumont DM, Bahnson TD, et al. (2011)</w:t>
+      </w:r>
+      <w:r>
+        <w:t xml:space="preserve"> </w:t>
+      </w:r>
+      <w:r>
+        <w:t xml:space="preserve">Near real time evaluation of cardiac radiofrequency ablation lesions with intracardiac echocardiography based acoustic radiation force impulse imaging</w:t>
+      </w:r>
+      <w:r>
+        <w:t xml:space="preserve">. The Journal of the Acoustical Society of America 129: 2438. doi:</w:t>
+      </w:r>
+      <w:hyperlink r:id="rId53">
+        <w:r>
+          <w:rPr>
+            <w:rStyle w:val="Hyperlink"/>
+          </w:rPr>
+          <w:t xml:space="preserve">10.1121/1.3587978</w:t>
+        </w:r>
+      </w:hyperlink>
     </w:p>
     <w:bookmarkEnd w:id="54"/>
-    <w:bookmarkStart w:id="56" w:name="ref-Wolf2011"/>
-    <w:p>
-      <w:pPr>
-        <w:pStyle w:val="Bibliography"/>
-      </w:pPr>
-      <w:r>
-        <w:t xml:space="preserve">5. Wolf PD, Eyerly SA, Bradway DP, Dumont DM, Bahnson TD, et al. (2011) Near real time evaluation of cardiac radiofrequency ablation lesions with intracardiac echocardiography based acoustic radiation force impulse imaging. The Journal of the Acoustical Society of America 129: 2438. doi:</w:t>
+    <w:bookmarkStart w:id="56" w:name="ref-Eyerly2012"/>
+    <w:p>
+      <w:pPr>
+        <w:pStyle w:val="Bibliography"/>
+      </w:pPr>
+      <w:r>
+        <w:t xml:space="preserve">6.</w:t>
+      </w:r>
+      <w:r>
+        <w:t xml:space="preserve"> </w:t>
+      </w:r>
+      <w:r>
+        <w:t xml:space="preserve">	</w:t>
+      </w:r>
+      <w:r>
+        <w:t xml:space="preserve">Eyerly SA, Bahnson TD, Koontz JI, Bradway DP, Dumont DM, et al. (2012)</w:t>
+      </w:r>
+      <w:r>
+        <w:t xml:space="preserve"> </w:t>
+      </w:r>
+      <w:r>
+        <w:t xml:space="preserve">Intracardiac acoustic radiation force impulse imaging: A novel imaging method for intraprocedural evaluation of radiofrequency ablation lesions</w:t>
+      </w:r>
+      <w:r>
+        <w:t xml:space="preserve">. Heart rhythm: the official journal of the Heart Rhythm Society 9: 1855–1862. doi:</w:t>
       </w:r>
       <w:hyperlink r:id="rId55">
         <w:r>
           <w:rPr>
             <w:rStyle w:val="Hyperlink"/>
           </w:rPr>
-          <w:t xml:space="preserve">10.1121/1.3587978</w:t>
+          <w:t xml:space="preserve">10.1016/j.hrthm.2012.07.003</w:t>
         </w:r>
       </w:hyperlink>
     </w:p>
     <w:bookmarkEnd w:id="56"/>
-    <w:bookmarkStart w:id="58" w:name="ref-Eyerly2012"/>
-    <w:p>
-      <w:pPr>
-        <w:pStyle w:val="Bibliography"/>
-      </w:pPr>
-      <w:r>
-        <w:t xml:space="preserve">6. Eyerly SA, Bahnson TD, Koontz JI, Bradway DP, Dumont DM, et al. (2012) Intracardiac acoustic radiation force impulse imaging: A novel imaging method for intraprocedural evaluation of radiofrequency ablation lesions. Heart rhythm: the official journal of the Heart Rhythm Society 9: 1855–1862. doi:</w:t>
+    <w:bookmarkStart w:id="58" w:name="ref-Hollender2013"/>
+    <w:p>
+      <w:pPr>
+        <w:pStyle w:val="Bibliography"/>
+      </w:pPr>
+      <w:r>
+        <w:t xml:space="preserve">7.</w:t>
+      </w:r>
+      <w:r>
+        <w:t xml:space="preserve"> </w:t>
+      </w:r>
+      <w:r>
+        <w:t xml:space="preserve">	</w:t>
+      </w:r>
+      <w:r>
+        <w:t xml:space="preserve">Hollender P, Bradway D, Wolf P, Goswami R, Trahey G (2013) Intracardiac acoustic radiation force impulse (ARFI) and shear wave imaging in pigs with focal infarctions. IEEE transactions on ultrasonics, ferroelectrics, and frequency control 60: 1669–1682. doi:</w:t>
       </w:r>
       <w:hyperlink r:id="rId57">
         <w:r>
           <w:rPr>
             <w:rStyle w:val="Hyperlink"/>
           </w:rPr>
-          <w:t xml:space="preserve">10.1016/j.hrthm.2012.07.003</w:t>
+          <w:t xml:space="preserve">10.1109/TUFFC.2013.2749</w:t>
         </w:r>
       </w:hyperlink>
     </w:p>
     <w:bookmarkEnd w:id="58"/>
-    <w:bookmarkStart w:id="60" w:name="ref-Hollender2013"/>
-    <w:p>
-      <w:pPr>
-        <w:pStyle w:val="Bibliography"/>
-      </w:pPr>
-      <w:r>
-        <w:t xml:space="preserve">7. Hollender P, Bradway D, Wolf P, Goswami R, Trahey G (2013) Intracardiac acoustic radiation force impulse (arfi) and shear wave imaging in pigs with focal infarctions. IEEE transactions on ultrasonics, ferroelectrics, and frequency control 60: 1669–1682. doi:</w:t>
+    <w:bookmarkStart w:id="60" w:name="ref-Patel2014"/>
+    <w:p>
+      <w:pPr>
+        <w:pStyle w:val="Bibliography"/>
+      </w:pPr>
+      <w:r>
+        <w:t xml:space="preserve">8.</w:t>
+      </w:r>
+      <w:r>
+        <w:t xml:space="preserve"> </w:t>
+      </w:r>
+      <w:r>
+        <w:t xml:space="preserve">	</w:t>
+      </w:r>
+      <w:r>
+        <w:t xml:space="preserve">Patel V, Dahl JJ, Bradway DP, Doherty JR, Lee SY, et al. (2014)</w:t>
+      </w:r>
+      <w:r>
+        <w:t xml:space="preserve"> </w:t>
+      </w:r>
+      <w:r>
+        <w:t xml:space="preserve">Acoustic Radiation Force Impulse Imaging (ARFI) on an IVUS Circular Array</w:t>
+      </w:r>
+      <w:r>
+        <w:t xml:space="preserve">. Ultrasonic Imaging 36: 98–111. doi:</w:t>
       </w:r>
       <w:hyperlink r:id="rId59">
         <w:r>
           <w:rPr>
             <w:rStyle w:val="Hyperlink"/>
           </w:rPr>
-          <w:t xml:space="preserve">10.1109/TUFFC.2013.2749</w:t>
+          <w:t xml:space="preserve">10.1177/0161734613511595</w:t>
         </w:r>
       </w:hyperlink>
     </w:p>
     <w:bookmarkEnd w:id="60"/>
-    <w:bookmarkStart w:id="62" w:name="ref-Patel2014"/>
-    <w:p>
-      <w:pPr>
-        <w:pStyle w:val="Bibliography"/>
-      </w:pPr>
-      <w:r>
-        <w:t xml:space="preserve">8. Patel V, Dahl JJ, Bradway DP, Doherty JR, Lee SY, et al. (2014) Acoustic Radiation Force Impulse Imaging (ARFI) on an IVUS Circular Array. Ultrasonic Imaging 36: 98–111. doi:</w:t>
+    <w:bookmarkStart w:id="62" w:name="ref-Eyerly2014"/>
+    <w:p>
+      <w:pPr>
+        <w:pStyle w:val="Bibliography"/>
+      </w:pPr>
+      <w:r>
+        <w:t xml:space="preserve">9.</w:t>
+      </w:r>
+      <w:r>
+        <w:t xml:space="preserve"> </w:t>
+      </w:r>
+      <w:r>
+        <w:t xml:space="preserve">	</w:t>
+      </w:r>
+      <w:r>
+        <w:t xml:space="preserve">Eyerly SA, Bahnson TD, Koontz JI, Bradway DP, Dumont DM, et al. (2014)</w:t>
+      </w:r>
+      <w:r>
+        <w:t xml:space="preserve"> </w:t>
+      </w:r>
+      <w:r>
+        <w:t xml:space="preserve">Contrast in Intracardiac Acoustic Radiation Force Impulse Images of Radiofrequency Ablation Lesions</w:t>
+      </w:r>
+      <w:r>
+        <w:t xml:space="preserve">. Ultrasonic Imaging 36: 133–148. doi:</w:t>
       </w:r>
       <w:hyperlink r:id="rId61">
         <w:r>
           <w:rPr>
             <w:rStyle w:val="Hyperlink"/>
           </w:rPr>
-          <w:t xml:space="preserve">10.1177/0161734613511595</w:t>
+          <w:t xml:space="preserve">10.1177/0161734613519602</w:t>
         </w:r>
       </w:hyperlink>
     </w:p>
     <w:bookmarkEnd w:id="62"/>
-    <w:bookmarkStart w:id="64" w:name="ref-Eyerly2014"/>
-    <w:p>
-      <w:pPr>
-        <w:pStyle w:val="Bibliography"/>
-      </w:pPr>
-      <w:r>
-        <w:t xml:space="preserve">9. Eyerly SA, Bahnson TD, Koontz JI, Bradway DP, Dumont DM, et al. (2014) Contrast in Intracardiac Acoustic Radiation Force Impulse Images of Radiofrequency Ablation Lesions. Ultrasonic Imaging 36: 133–148. doi:</w:t>
+    <w:bookmarkStart w:id="64" w:name="ref-jensen2016"/>
+    <w:p>
+      <w:pPr>
+        <w:pStyle w:val="Bibliography"/>
+      </w:pPr>
+      <w:r>
+        <w:t xml:space="preserve">10.</w:t>
+      </w:r>
+      <w:r>
+        <w:t xml:space="preserve"> </w:t>
+      </w:r>
+      <w:r>
+        <w:t xml:space="preserve">	</w:t>
+      </w:r>
+      <w:r>
+        <w:t xml:space="preserve">Jensen JA, Rasmussen MF, Pihl MJ, Holbek S, Villagómez HCA, et al. (2016) Safety assessment of advanced imaging sequences i: measurements. IEEE transactions on ultrasonics, ferroelectrics, and frequency control 63: 110–119. doi:</w:t>
       </w:r>
       <w:hyperlink r:id="rId63">
         <w:r>
           <w:rPr>
             <w:rStyle w:val="Hyperlink"/>
           </w:rPr>
-          <w:t xml:space="preserve">10.1177/0161734613519602</w:t>
+          <w:t xml:space="preserve">10.1109/TUFFC.2015.2502987</w:t>
         </w:r>
       </w:hyperlink>
     </w:p>
     <w:bookmarkEnd w:id="64"/>
-    <w:bookmarkStart w:id="66" w:name="ref-jensen2016"/>
-    <w:p>
-      <w:pPr>
-        <w:pStyle w:val="Bibliography"/>
-      </w:pPr>
-      <w:r>
-        <w:t xml:space="preserve">10. Jensen JA, Rasmussen MF, Pihl MJ, Holbek S, Villagómez HCA, et al. (2016) Safety assessment of advanced imaging sequences i: Measurements. IEEE transactions on ultrasonics, ferroelectrics, and frequency control 63: 110–119. doi:</w:t>
+    <w:bookmarkStart w:id="66" w:name="ref-bottenus2016"/>
+    <w:p>
+      <w:pPr>
+        <w:pStyle w:val="Bibliography"/>
+      </w:pPr>
+      <w:r>
+        <w:t xml:space="preserve">11.</w:t>
+      </w:r>
+      <w:r>
+        <w:t xml:space="preserve"> </w:t>
+      </w:r>
+      <w:r>
+        <w:t xml:space="preserve">	</w:t>
+      </w:r>
+      <w:r>
+        <w:t xml:space="preserve">Bottenus N, Long W, Zhang H, Jakovljevic M, Bradway D, et al. (2016) Feasibility of swept synthetic aperture ultrasound imaging. doi:</w:t>
       </w:r>
       <w:hyperlink r:id="rId65">
         <w:r>
           <w:rPr>
             <w:rStyle w:val="Hyperlink"/>
           </w:rPr>
-          <w:t xml:space="preserve">10.1109/TUFFC.2015.2502987</w:t>
+          <w:t xml:space="preserve">10.1109/TMI.2016.2524992</w:t>
         </w:r>
       </w:hyperlink>
     </w:p>
     <w:bookmarkEnd w:id="66"/>
-    <w:bookmarkStart w:id="68" w:name="ref-bottenus2016"/>
-    <w:p>
-      <w:pPr>
-        <w:pStyle w:val="Bibliography"/>
-      </w:pPr>
-      <w:r>
-        <w:t xml:space="preserve">11. Bottenus N, Long W, Zhang H, Jakovljevic M, Bradway D, et al. (2016) Feasibility of swept synthetic aperture ultrasound imaging. doi:</w:t>
+    <w:bookmarkStart w:id="68" w:name="ref-Long2017umb"/>
+    <w:p>
+      <w:pPr>
+        <w:pStyle w:val="Bibliography"/>
+      </w:pPr>
+      <w:r>
+        <w:t xml:space="preserve">12.</w:t>
+      </w:r>
+      <w:r>
+        <w:t xml:space="preserve"> </w:t>
+      </w:r>
+      <w:r>
+        <w:t xml:space="preserve">	</w:t>
+      </w:r>
+      <w:r>
+        <w:t xml:space="preserve">Long W, Hyun D, Roy Choudhury K, Bradway D, McNally P, et al. (2018)</w:t>
+      </w:r>
+      <w:r>
+        <w:t xml:space="preserve"> </w:t>
+      </w:r>
+      <w:r>
+        <w:t xml:space="preserve">Clinical utility of fetal short-lag spatial coherence imaging</w:t>
+      </w:r>
+      <w:r>
+        <w:t xml:space="preserve">. Ultrasound in Medicine and Biology 44: 794–806. doi:</w:t>
       </w:r>
       <w:hyperlink r:id="rId67">
         <w:r>
           <w:rPr>
             <w:rStyle w:val="Hyperlink"/>
           </w:rPr>
-          <w:t xml:space="preserve">10.1109/TMI.2016.2524992</w:t>
+          <w:t xml:space="preserve">10.1016/j.ultrasmedbio.2017.12.006</w:t>
         </w:r>
       </w:hyperlink>
     </w:p>
     <w:bookmarkEnd w:id="68"/>
-    <w:bookmarkStart w:id="70" w:name="ref-Long2017umb"/>
-    <w:p>
-      <w:pPr>
-        <w:pStyle w:val="Bibliography"/>
-      </w:pPr>
-      <w:r>
-        <w:t xml:space="preserve">12. Long W, Hyun D, Roy Choudhury K, Bradway D, McNally P, et al. (2018) Clinical utility of fetal short-lag spatial coherence imaging. Ultrasound in Medicine and Biology 44: 794–806. doi:</w:t>
+    <w:bookmarkStart w:id="70" w:name="ref-Flint2020"/>
+    <w:p>
+      <w:pPr>
+        <w:pStyle w:val="Bibliography"/>
+      </w:pPr>
+      <w:r>
+        <w:t xml:space="preserve">13.</w:t>
+      </w:r>
+      <w:r>
+        <w:t xml:space="preserve"> </w:t>
+      </w:r>
+      <w:r>
+        <w:t xml:space="preserve">	</w:t>
+      </w:r>
+      <w:r>
+        <w:t xml:space="preserve">Flint K, Bottenus N, Bradway D, McNally P, Ellestad S, et al. (2021)</w:t>
+      </w:r>
+      <w:r>
+        <w:t xml:space="preserve"> </w:t>
+      </w:r>
+      <w:r>
+        <w:t xml:space="preserve">An Automated ALARA Method for Ultrasound: An Obstetric Ultrasound Feasibility Study</w:t>
+      </w:r>
+      <w:r>
+        <w:t xml:space="preserve">. Journal of Ultrasound in Medicine 40: 1863–1877. Available:</w:t>
+      </w:r>
+      <w:r>
+        <w:t xml:space="preserve"> </w:t>
       </w:r>
       <w:hyperlink r:id="rId69">
         <w:r>
           <w:rPr>
             <w:rStyle w:val="Hyperlink"/>
           </w:rPr>
-          <w:t xml:space="preserve">10.1016/j.ultrasmedbio.2017.12.006</w:t>
-        </w:r>
-      </w:hyperlink>
+          <w:t xml:space="preserve">https://onlinelibrary.wiley.com/doi/abs/10.1002/jum.15570</w:t>
+        </w:r>
+      </w:hyperlink>
+      <w:r>
+        <w:t xml:space="preserve">.</w:t>
+      </w:r>
     </w:p>
     <w:bookmarkEnd w:id="70"/>
-    <w:bookmarkStart w:id="72" w:name="ref-Flint2020"/>
-    <w:p>
-      <w:pPr>
-        <w:pStyle w:val="Bibliography"/>
-      </w:pPr>
-      <w:r>
-        <w:t xml:space="preserve">13. Flint K, Bottenus N, Bradway D, McNally P, Ellestad S, et al. (2021) An Automated ALARA Method for Ultrasound: An Obstetric Ultrasound Feasibility Study. Journal of Ultrasound in Medicine 40: 1863–1877. Available:</w:t>
-      </w:r>
-      <w:r>
-        <w:t xml:space="preserve"> </w:t>
-      </w:r>
-      <w:hyperlink r:id="rId71">
-        <w:r>
-          <w:rPr>
-            <w:rStyle w:val="Hyperlink"/>
-          </w:rPr>
-          <w:t xml:space="preserve">https://onlinelibrary.wiley.com/doi/abs/10.1002/jum.15570</w:t>
+    <w:bookmarkStart w:id="71" w:name="ref-dobbins2019medical"/>
+    <w:p>
+      <w:pPr>
+        <w:pStyle w:val="Bibliography"/>
+      </w:pPr>
+      <w:r>
+        <w:t xml:space="preserve">14.</w:t>
+      </w:r>
+      <w:r>
+        <w:t xml:space="preserve"> </w:t>
+      </w:r>
+      <w:r>
+        <w:t xml:space="preserve">	</w:t>
+      </w:r>
+      <w:r>
+        <w:t xml:space="preserve">Dobbins JT, Frush DP, Kigongo CJ, MacFall JR, Reiman RE, et al. (2019) Medical imaging safety in global health radiology. Radiology in global health. Springer. pp. 85–105.</w:t>
+      </w:r>
+    </w:p>
+    <w:bookmarkEnd w:id="71"/>
+    <w:bookmarkStart w:id="72" w:name="ref-eyerly2018acoustic"/>
+    <w:p>
+      <w:pPr>
+        <w:pStyle w:val="Bibliography"/>
+      </w:pPr>
+      <w:r>
+        <w:t xml:space="preserve">15.</w:t>
+      </w:r>
+      <w:r>
+        <w:t xml:space="preserve"> </w:t>
+      </w:r>
+      <w:r>
+        <w:t xml:space="preserve">	</w:t>
+      </w:r>
+      <w:r>
+        <w:t xml:space="preserve">Eyerly-Webb SA, Vejdani-Jahromi M, Kakkad V, Hollender P, Bradway D, et al. (2018) Acoustic radiation force-based ultrasound elastography for cardiac imaging applications. Ultrasound elastography for biomedical applications and medicine. John Wiley &amp; Sons. pp. 504–519.</w:t>
+      </w:r>
+    </w:p>
+    <w:bookmarkEnd w:id="72"/>
+    <w:bookmarkStart w:id="73" w:name="ref-Hsu2007c"/>
+    <w:p>
+      <w:pPr>
+        <w:pStyle w:val="Bibliography"/>
+      </w:pPr>
+      <w:r>
+        <w:t xml:space="preserve">16.</w:t>
+      </w:r>
+      <w:r>
+        <w:t xml:space="preserve"> </w:t>
+      </w:r>
+      <w:r>
+        <w:t xml:space="preserve">	</w:t>
+      </w:r>
+      <w:r>
+        <w:t xml:space="preserve">Hsu SJ, Bradway DP, Fahey BJ, Trahey GE (2007)</w:t>
+      </w:r>
+      <w:r>
+        <w:t xml:space="preserve"> </w:t>
+      </w:r>
+      <w:r>
+        <w:t xml:space="preserve">Transthoracic Acoustic Radiation Force Impulse Imaging of the Cardiac Cycle</w:t>
+      </w:r>
+      <w:r>
+        <w:t xml:space="preserve">. Ultrasonic measurement and imaging of tissue elasticity.</w:t>
+      </w:r>
+    </w:p>
+    <w:bookmarkEnd w:id="73"/>
+    <w:bookmarkStart w:id="75" w:name="ref-Bradway2007"/>
+    <w:p>
+      <w:pPr>
+        <w:pStyle w:val="Bibliography"/>
+      </w:pPr>
+      <w:r>
+        <w:t xml:space="preserve">17.</w:t>
+      </w:r>
+      <w:r>
+        <w:t xml:space="preserve"> </w:t>
+      </w:r>
+      <w:r>
+        <w:t xml:space="preserve">	</w:t>
+      </w:r>
+      <w:r>
+        <w:t xml:space="preserve">Bradway DP, Hsu SJ, Fahey BJ, Dahl JJ, Nichols TC, et al. (2007)</w:t>
+      </w:r>
+      <w:r>
+        <w:t xml:space="preserve"> </w:t>
+      </w:r>
+      <w:r>
+        <w:t xml:space="preserve">6B-6 Transthoracic Cardiac Acoustic Radiation Force Impulse Imaging: A Feasibility Study</w:t>
+      </w:r>
+      <w:r>
+        <w:t xml:space="preserve">. IEEE. pp. 448–451. doi:</w:t>
+      </w:r>
+      <w:hyperlink r:id="rId74">
+        <w:r>
+          <w:rPr>
+            <w:rStyle w:val="Hyperlink"/>
+          </w:rPr>
+          <w:t xml:space="preserve">10.1109/ULTSYM.2007.121</w:t>
+        </w:r>
+      </w:hyperlink>
+    </w:p>
+    <w:bookmarkEnd w:id="75"/>
+    <w:bookmarkStart w:id="77" w:name="ref-Fahey2007b"/>
+    <w:p>
+      <w:pPr>
+        <w:pStyle w:val="Bibliography"/>
+      </w:pPr>
+      <w:r>
+        <w:t xml:space="preserve">18.</w:t>
+      </w:r>
+      <w:r>
+        <w:t xml:space="preserve"> </w:t>
+      </w:r>
+      <w:r>
+        <w:t xml:space="preserve">	</w:t>
+      </w:r>
+      <w:r>
+        <w:t xml:space="preserve">Fahey BJ, Nelson RC, Hsu SJ, Bradway DP, Dumont DM, et al. (2007)</w:t>
+      </w:r>
+      <w:r>
+        <w:t xml:space="preserve"> </w:t>
+      </w:r>
+      <w:r>
+        <w:t xml:space="preserve">6B-4 In Vivo Acoustic Radiation Force Impulse Imaging of Abdominal Lesions</w:t>
+      </w:r>
+      <w:r>
+        <w:t xml:space="preserve">. 2007 IEEE ultrasonics symposium proceedings. IEEE. pp. 440–443. doi:</w:t>
+      </w:r>
+      <w:hyperlink r:id="rId76">
+        <w:r>
+          <w:rPr>
+            <w:rStyle w:val="Hyperlink"/>
+          </w:rPr>
+          <w:t xml:space="preserve">10.1109/ULTSYM.2007.119</w:t>
+        </w:r>
+      </w:hyperlink>
+    </w:p>
+    <w:bookmarkEnd w:id="77"/>
+    <w:bookmarkStart w:id="79" w:name="ref-Bradway2009"/>
+    <w:p>
+      <w:pPr>
+        <w:pStyle w:val="Bibliography"/>
+      </w:pPr>
+      <w:r>
+        <w:t xml:space="preserve">19.</w:t>
+      </w:r>
+      <w:r>
+        <w:t xml:space="preserve"> </w:t>
+      </w:r>
+      <w:r>
+        <w:t xml:space="preserve">	</w:t>
+      </w:r>
+      <w:r>
+        <w:t xml:space="preserve">Bradway DP, Fahey BJ, Nelson RC, Trahey GE (2009)</w:t>
+      </w:r>
+      <w:r>
+        <w:t xml:space="preserve"> </w:t>
+      </w:r>
+      <w:r>
+        <w:t xml:space="preserve">ARFI imaging of abdominal ablation and liver lesion biopsy</w:t>
+      </w:r>
+      <w:r>
+        <w:t xml:space="preserve">. International symposium on ultrasonic imaging and tissue characterization, 2009. Available:</w:t>
+      </w:r>
+      <w:r>
+        <w:t xml:space="preserve"> </w:t>
+      </w:r>
+      <w:hyperlink r:id="rId78">
+        <w:r>
+          <w:rPr>
+            <w:rStyle w:val="Hyperlink"/>
+          </w:rPr>
+          <w:t xml:space="preserve">http://uitc-symposium.org/2009_abstracts.pdf</w:t>
         </w:r>
       </w:hyperlink>
       <w:r>
         <w:t xml:space="preserve">.</w:t>
       </w:r>
     </w:p>
-    <w:bookmarkEnd w:id="72"/>
-    <w:bookmarkStart w:id="73" w:name="ref-dobbins2019medical"/>
-    <w:p>
-      <w:pPr>
-        <w:pStyle w:val="Bibliography"/>
-      </w:pPr>
-      <w:r>
-        <w:t xml:space="preserve">14. Dobbins JT, Frush DP, Kigongo CJ, MacFall JR, Reiman RE, et al. (2019) Medical imaging safety in global health radiology. In: Radiology in global health. Springer. pp. 85–105.</w:t>
-      </w:r>
-    </w:p>
-    <w:bookmarkEnd w:id="73"/>
-    <w:bookmarkStart w:id="74" w:name="ref-eyerly2018acoustic"/>
-    <w:p>
-      <w:pPr>
-        <w:pStyle w:val="Bibliography"/>
-      </w:pPr>
-      <w:r>
-        <w:t xml:space="preserve">15. Eyerly-Webb SA, Vejdani-Jahromi M, Kakkad V, Hollender P, Bradway D, et al. (2018) Acoustic radiation force-based ultrasound elastography for cardiac imaging applications. In: Ultrasound elastography for biomedical applications and medicine. John Wiley &amp; Sons. pp. 504–519.</w:t>
-      </w:r>
-    </w:p>
-    <w:bookmarkEnd w:id="74"/>
-    <w:bookmarkStart w:id="75" w:name="ref-Hsu2007c"/>
-    <w:p>
-      <w:pPr>
-        <w:pStyle w:val="Bibliography"/>
-      </w:pPr>
-      <w:r>
-        <w:t xml:space="preserve">16. Hsu SJ, Bradway DP, Fahey BJ, Trahey GE (2007) Transthoracic Acoustic Radiation Force Impulse Imaging of the Cardiac Cycle. In: Ultrasonic measurement and imaging of tissue elasticity.</w:t>
-      </w:r>
-    </w:p>
-    <w:bookmarkEnd w:id="75"/>
-    <w:bookmarkStart w:id="77" w:name="ref-Bradway2007"/>
-    <w:p>
-      <w:pPr>
-        <w:pStyle w:val="Bibliography"/>
-      </w:pPr>
-      <w:r>
-        <w:t xml:space="preserve">17. Bradway DP, Hsu SJ, Fahey BJ, Dahl JJ, Nichols TC, et al. (2007) 6B-6 Transthoracic Cardiac Acoustic Radiation Force Impulse Imaging: A Feasibility Study. IEEE. pp. 448–451. doi:</w:t>
-      </w:r>
-      <w:hyperlink r:id="rId76">
-        <w:r>
-          <w:rPr>
-            <w:rStyle w:val="Hyperlink"/>
-          </w:rPr>
-          <w:t xml:space="preserve">10.1109/ULTSYM.2007.121</w:t>
-        </w:r>
-      </w:hyperlink>
-    </w:p>
-    <w:bookmarkEnd w:id="77"/>
-    <w:bookmarkStart w:id="79" w:name="ref-Fahey2007b"/>
-    <w:p>
-      <w:pPr>
-        <w:pStyle w:val="Bibliography"/>
-      </w:pPr>
-      <w:r>
-        <w:t xml:space="preserve">18. Fahey BJ, Nelson RC, Hsu SJ, Bradway DP, Dumont DM, et al. (2007) 6B-4 In Vivo Acoustic Radiation Force Impulse Imaging of Abdominal Lesions. In: 2007 ieee ultrasonics symposium proceedings. IEEE. pp. 440–443. doi:</w:t>
-      </w:r>
-      <w:hyperlink r:id="rId78">
-        <w:r>
-          <w:rPr>
-            <w:rStyle w:val="Hyperlink"/>
-          </w:rPr>
-          <w:t xml:space="preserve">10.1109/ULTSYM.2007.119</w:t>
-        </w:r>
-      </w:hyperlink>
-    </w:p>
     <w:bookmarkEnd w:id="79"/>
-    <w:bookmarkStart w:id="81" w:name="ref-Bradway2009"/>
-    <w:p>
-      <w:pPr>
-        <w:pStyle w:val="Bibliography"/>
-      </w:pPr>
-      <w:r>
-        <w:t xml:space="preserve">19. Bradway DP, Fahey BJ, Nelson RC, Trahey GE (2009) ARFI imaging of abdominal ablation and liver lesion biopsy. In: International symposium on ultrasonic imaging and tissue characterization, 2009. Available:</w:t>
+    <w:bookmarkStart w:id="81" w:name="ref-Husarik2009"/>
+    <w:p>
+      <w:pPr>
+        <w:pStyle w:val="Bibliography"/>
+      </w:pPr>
+      <w:r>
+        <w:t xml:space="preserve">20.</w:t>
+      </w:r>
+      <w:r>
+        <w:t xml:space="preserve"> </w:t>
+      </w:r>
+      <w:r>
+        <w:t xml:space="preserve">	</w:t>
+      </w:r>
+      <w:r>
+        <w:t xml:space="preserve">Husarik DB, Nelson RC, Bradway DP, Fahey BJ, Nightingale KR, et al. (2009)</w:t>
+      </w:r>
+      <w:r>
+        <w:t xml:space="preserve"> </w:t>
+      </w:r>
+      <w:r>
+        <w:t xml:space="preserve">First Clinical Experience with Sonographic Elastography of the Liver Using Acoustic Radiation Force Impulse (ARFI) Imaging</w:t>
+      </w:r>
+      <w:r>
+        <w:t xml:space="preserve">. RSNA. Available:</w:t>
       </w:r>
       <w:r>
         <w:t xml:space="preserve"> </w:t>
@@ -1339,7 +1699,7 @@
           <w:rPr>
             <w:rStyle w:val="Hyperlink"/>
           </w:rPr>
-          <w:t xml:space="preserve">http://uitc-symposium.org/2009_abstracts.pdf</w:t>
+          <w:t xml:space="preserve">http://rsna2009.rsna.org/search</w:t>
         </w:r>
       </w:hyperlink>
       <w:r>
@@ -1347,13 +1707,31 @@
       </w:r>
     </w:p>
     <w:bookmarkEnd w:id="81"/>
-    <w:bookmarkStart w:id="83" w:name="ref-Husarik2009"/>
-    <w:p>
-      <w:pPr>
-        <w:pStyle w:val="Bibliography"/>
-      </w:pPr>
-      <w:r>
-        <w:t xml:space="preserve">20. Husarik DB, Nelson RC, Bradway DP, Fahey BJ, Nightingale KR, et al. (2009) First Clinical Experience with Sonographic Elastography of the Liver Using Acoustic Radiation Force Impulse (ARFI) Imaging. In: RSNA. Available:</w:t>
+    <w:bookmarkStart w:id="83" w:name="ref-Nelson2009"/>
+    <w:p>
+      <w:pPr>
+        <w:pStyle w:val="Bibliography"/>
+      </w:pPr>
+      <w:r>
+        <w:t xml:space="preserve">21.</w:t>
+      </w:r>
+      <w:r>
+        <w:t xml:space="preserve"> </w:t>
+      </w:r>
+      <w:r>
+        <w:t xml:space="preserve">	</w:t>
+      </w:r>
+      <w:r>
+        <w:t xml:space="preserve">Nelson RC, Bradway DP, Fahey BJ, Trahey GE (2009)</w:t>
+      </w:r>
+      <w:r>
+        <w:t xml:space="preserve"> </w:t>
+      </w:r>
+      <w:r>
+        <w:t xml:space="preserve">Future Application of Ultrasound: Acoustic Radiation Force Impulse (ARFI) Imaging</w:t>
+      </w:r>
+      <w:r>
+        <w:t xml:space="preserve">. AIUM. Available:</w:t>
       </w:r>
       <w:r>
         <w:t xml:space="preserve"> </w:t>
@@ -1363,7 +1741,7 @@
           <w:rPr>
             <w:rStyle w:val="Hyperlink"/>
           </w:rPr>
-          <w:t xml:space="preserve">http://rsna2009.rsna.org/search</w:t>
+          <w:t xml:space="preserve">http://www.aium.org/loginRequired/membersOnly/proceedings/2009.pdf</w:t>
         </w:r>
       </w:hyperlink>
       <w:r>
@@ -1371,13 +1749,31 @@
       </w:r>
     </w:p>
     <w:bookmarkEnd w:id="83"/>
-    <w:bookmarkStart w:id="85" w:name="ref-Nelson2009"/>
-    <w:p>
-      <w:pPr>
-        <w:pStyle w:val="Bibliography"/>
-      </w:pPr>
-      <w:r>
-        <w:t xml:space="preserve">21. Nelson RC, Bradway DP, Fahey BJ, Trahey GE (2009) Future Application of Ultrasound: Acoustic Radiation Force Impulse (ARFI) Imaging. In: AIUM. Available:</w:t>
+    <w:bookmarkStart w:id="85" w:name="ref-Bradway2009b"/>
+    <w:p>
+      <w:pPr>
+        <w:pStyle w:val="Bibliography"/>
+      </w:pPr>
+      <w:r>
+        <w:t xml:space="preserve">22.</w:t>
+      </w:r>
+      <w:r>
+        <w:t xml:space="preserve"> </w:t>
+      </w:r>
+      <w:r>
+        <w:t xml:space="preserve">	</w:t>
+      </w:r>
+      <w:r>
+        <w:t xml:space="preserve">Bradway DP, Fahey BJ, Nelson RC, Trahey GE (2009)</w:t>
+      </w:r>
+      <w:r>
+        <w:t xml:space="preserve"> </w:t>
+      </w:r>
+      <w:r>
+        <w:t xml:space="preserve">Recent Clinical Results of Acoustic Radiation Force Impulse Imaging of Abdominal Ablation</w:t>
+      </w:r>
+      <w:r>
+        <w:t xml:space="preserve">. International tissue elasticity conference. Available:</w:t>
       </w:r>
       <w:r>
         <w:t xml:space="preserve"> </w:t>
@@ -1387,7 +1783,7 @@
           <w:rPr>
             <w:rStyle w:val="Hyperlink"/>
           </w:rPr>
-          <w:t xml:space="preserve">http://www.aium.org/loginRequired/membersOnly/proceedings/2009.pdf</w:t>
+          <w:t xml:space="preserve">http://www.elasticityconference.org/prior_conf/2009/PDF/2009Proceedings.pdf</w:t>
         </w:r>
       </w:hyperlink>
       <w:r>
@@ -1395,73 +1791,145 @@
       </w:r>
     </w:p>
     <w:bookmarkEnd w:id="85"/>
-    <w:bookmarkStart w:id="87" w:name="ref-Bradway2009b"/>
-    <w:p>
-      <w:pPr>
-        <w:pStyle w:val="Bibliography"/>
-      </w:pPr>
-      <w:r>
-        <w:t xml:space="preserve">22. Bradway DP, Fahey BJ, Nelson RC, Trahey GE (2009) Recent Clinical Results of Acoustic Radiation Force Impulse Imaging of Abdominal Ablation. In: International tissue elasticity conference. Available:</w:t>
-      </w:r>
-      <w:r>
-        <w:t xml:space="preserve"> </w:t>
+    <w:bookmarkStart w:id="87" w:name="ref-Hsu2010"/>
+    <w:p>
+      <w:pPr>
+        <w:pStyle w:val="Bibliography"/>
+      </w:pPr>
+      <w:r>
+        <w:t xml:space="preserve">23.</w:t>
+      </w:r>
+      <w:r>
+        <w:t xml:space="preserve"> </w:t>
+      </w:r>
+      <w:r>
+        <w:t xml:space="preserve">	</w:t>
+      </w:r>
+      <w:r>
+        <w:t xml:space="preserve">Hsu SJ, Bradway DP, Bouchard RR, Hollender PJ, Wolf PD, et al. (2010)</w:t>
+      </w:r>
+      <w:r>
+        <w:t xml:space="preserve"> </w:t>
+      </w:r>
+      <w:r>
+        <w:t xml:space="preserve">Parametric pressure-volume analysis and acoustic radiation force impulse imaging of left ventricular function</w:t>
+      </w:r>
+      <w:r>
+        <w:t xml:space="preserve">. 2010 IEEE international ultrasonics symposium. IEEE. pp. 698–701. doi:</w:t>
       </w:r>
       <w:hyperlink r:id="rId86">
         <w:r>
           <w:rPr>
             <w:rStyle w:val="Hyperlink"/>
           </w:rPr>
-          <w:t xml:space="preserve">http://www.elasticityconference.org/prior_conf/2009/PDF/2009Proceedings.pdf</w:t>
+          <w:t xml:space="preserve">10.1109/ULTSYM.2010.5935661</w:t>
+        </w:r>
+      </w:hyperlink>
+    </w:p>
+    <w:bookmarkEnd w:id="87"/>
+    <w:bookmarkStart w:id="89" w:name="ref-Hollender2010"/>
+    <w:p>
+      <w:pPr>
+        <w:pStyle w:val="Bibliography"/>
+      </w:pPr>
+      <w:r>
+        <w:t xml:space="preserve">24.</w:t>
+      </w:r>
+      <w:r>
+        <w:t xml:space="preserve"> </w:t>
+      </w:r>
+      <w:r>
+        <w:t xml:space="preserve">	</w:t>
+      </w:r>
+      <w:r>
+        <w:t xml:space="preserve">Hollender PJ, Bouchard RR, Hsu SJ, Bradway DP, Wolf PD, et al. (2010)</w:t>
+      </w:r>
+      <w:r>
+        <w:t xml:space="preserve"> </w:t>
+      </w:r>
+      <w:r>
+        <w:t xml:space="preserve">Intracardiac measurements of elasticity using Acoustic Radiation Force Impulse (ARFI) methods: Temporal and spatial stability of shear wave velocimetry</w:t>
+      </w:r>
+      <w:r>
+        <w:t xml:space="preserve">. 2010 IEEE international ultrasonics symposium. IEEE. pp. 698–701. doi:</w:t>
+      </w:r>
+      <w:hyperlink r:id="rId88">
+        <w:r>
+          <w:rPr>
+            <w:rStyle w:val="Hyperlink"/>
+          </w:rPr>
+          <w:t xml:space="preserve">10.1109/ULTSYM.2010.5935946</w:t>
+        </w:r>
+      </w:hyperlink>
+    </w:p>
+    <w:bookmarkEnd w:id="89"/>
+    <w:bookmarkStart w:id="91" w:name="ref-Bradway2010"/>
+    <w:p>
+      <w:pPr>
+        <w:pStyle w:val="Bibliography"/>
+      </w:pPr>
+      <w:r>
+        <w:t xml:space="preserve">25.</w:t>
+      </w:r>
+      <w:r>
+        <w:t xml:space="preserve"> </w:t>
+      </w:r>
+      <w:r>
+        <w:t xml:space="preserve">	</w:t>
+      </w:r>
+      <w:r>
+        <w:t xml:space="preserve">Bradway DP, Hsu SJ, Wolf PD, Trahey GE (2010)</w:t>
+      </w:r>
+      <w:r>
+        <w:t xml:space="preserve"> </w:t>
+      </w:r>
+      <w:r>
+        <w:t xml:space="preserve">Acoustic Radiation Force Impulse Imaging of Acute Myocardial Ischemia and Infarct</w:t>
+      </w:r>
+      <w:r>
+        <w:t xml:space="preserve">. International symposium on ultrasonic imaging and tissue characterization. Available:</w:t>
+      </w:r>
+      <w:r>
+        <w:t xml:space="preserve"> </w:t>
+      </w:r>
+      <w:hyperlink r:id="rId90">
+        <w:r>
+          <w:rPr>
+            <w:rStyle w:val="Hyperlink"/>
+          </w:rPr>
+          <w:t xml:space="preserve">http://uitc-symposium.org/2010_abstracts.pdf</w:t>
         </w:r>
       </w:hyperlink>
       <w:r>
         <w:t xml:space="preserve">.</w:t>
       </w:r>
     </w:p>
-    <w:bookmarkEnd w:id="87"/>
-    <w:bookmarkStart w:id="89" w:name="ref-Hsu2010"/>
-    <w:p>
-      <w:pPr>
-        <w:pStyle w:val="Bibliography"/>
-      </w:pPr>
-      <w:r>
-        <w:t xml:space="preserve">23. Hsu SJ, Bradway DP, Bouchard RR, Hollender PJ, Wolf PD, et al. (2010) Parametric pressure-volume analysis and acoustic radiation force impulse imaging of left ventricular function. In: 2010 ieee international ultrasonics symposium. IEEE. pp. 698–701. doi:</w:t>
-      </w:r>
-      <w:hyperlink r:id="rId88">
-        <w:r>
-          <w:rPr>
-            <w:rStyle w:val="Hyperlink"/>
-          </w:rPr>
-          <w:t xml:space="preserve">10.1109/ULTSYM.2010.5935661</w:t>
-        </w:r>
-      </w:hyperlink>
-    </w:p>
-    <w:bookmarkEnd w:id="89"/>
-    <w:bookmarkStart w:id="91" w:name="ref-Hollender2010"/>
-    <w:p>
-      <w:pPr>
-        <w:pStyle w:val="Bibliography"/>
-      </w:pPr>
-      <w:r>
-        <w:t xml:space="preserve">24. Hollender PJ, Bouchard RR, Hsu SJ, Bradway DP, Wolf PD, et al. (2010) Intracardiac measurements of elasticity using Acoustic Radiation Force Impulse (ARFI) methods: Temporal and spatial stability of shear wave velocimetry. In: 2010 ieee international ultrasonics symposium. IEEE. pp. 698–701. doi:</w:t>
-      </w:r>
-      <w:hyperlink r:id="rId90">
-        <w:r>
-          <w:rPr>
-            <w:rStyle w:val="Hyperlink"/>
-          </w:rPr>
-          <w:t xml:space="preserve">10.1109/ULTSYM.2010.5935946</w:t>
-        </w:r>
-      </w:hyperlink>
-    </w:p>
     <w:bookmarkEnd w:id="91"/>
-    <w:bookmarkStart w:id="93" w:name="ref-Bradway2010"/>
-    <w:p>
-      <w:pPr>
-        <w:pStyle w:val="Bibliography"/>
-      </w:pPr>
-      <w:r>
-        <w:t xml:space="preserve">25. Bradway DP, Hsu SJ, Wolf PD, Trahey GE (2010) Acoustic Radiation Force Impulse Imaging of Acute Myocardial Ischemia and Infarct. In: International symposium on ultrasonic imaging and tissue characterization. Available:</w:t>
+    <w:bookmarkStart w:id="93" w:name="ref-Bradway2010b"/>
+    <w:p>
+      <w:pPr>
+        <w:pStyle w:val="Bibliography"/>
+      </w:pPr>
+      <w:r>
+        <w:t xml:space="preserve">26.</w:t>
+      </w:r>
+      <w:r>
+        <w:t xml:space="preserve"> </w:t>
+      </w:r>
+      <w:r>
+        <w:t xml:space="preserve">	</w:t>
+      </w:r>
+      <w:r>
+        <w:t xml:space="preserve">Bradway DP, Hsu SJ, Wolf PD, Trahey GE (2010)</w:t>
+      </w:r>
+      <w:r>
+        <w:t xml:space="preserve"> </w:t>
+      </w:r>
+      <w:r>
+        <w:t xml:space="preserve">Transthoracic Acoustic Radiation Force Impulse Imaging of Cardiac Function</w:t>
+      </w:r>
+      <w:r>
+        <w:t xml:space="preserve">. International tissue elasticity conference. Available:</w:t>
       </w:r>
       <w:r>
         <w:t xml:space="preserve"> </w:t>
@@ -1471,7 +1939,7 @@
           <w:rPr>
             <w:rStyle w:val="Hyperlink"/>
           </w:rPr>
-          <w:t xml:space="preserve">http://uitc-symposium.org/2010_abstracts.pdf</w:t>
+          <w:t xml:space="preserve">http://www.elasticityconference.org/prior_conf/2010/PDF/2010Proceedings.pdf</w:t>
         </w:r>
       </w:hyperlink>
       <w:r>
@@ -1479,13 +1947,31 @@
       </w:r>
     </w:p>
     <w:bookmarkEnd w:id="93"/>
-    <w:bookmarkStart w:id="95" w:name="ref-Bradway2010b"/>
-    <w:p>
-      <w:pPr>
-        <w:pStyle w:val="Bibliography"/>
-      </w:pPr>
-      <w:r>
-        <w:t xml:space="preserve">26. Bradway DP, Hsu SJ, Wolf PD, Trahey GE (2010) Transthoracic Acoustic Radiation Force Impulse Imaging of Cardiac Function. In: International tissue elasticity conference. Available:</w:t>
+    <w:bookmarkStart w:id="95" w:name="ref-Bradway2011"/>
+    <w:p>
+      <w:pPr>
+        <w:pStyle w:val="Bibliography"/>
+      </w:pPr>
+      <w:r>
+        <w:t xml:space="preserve">27.</w:t>
+      </w:r>
+      <w:r>
+        <w:t xml:space="preserve"> </w:t>
+      </w:r>
+      <w:r>
+        <w:t xml:space="preserve">	</w:t>
+      </w:r>
+      <w:r>
+        <w:t xml:space="preserve">Bradway DP, Rosenzweig SR, Doherty JR, Hyun D, Trahey GE (2011)</w:t>
+      </w:r>
+      <w:r>
+        <w:t xml:space="preserve"> </w:t>
+      </w:r>
+      <w:r>
+        <w:t xml:space="preserve">Recent Results and Advances in Transthoracic Cardiac Acoustic Radiation Force Impulse Imaging</w:t>
+      </w:r>
+      <w:r>
+        <w:t xml:space="preserve">. International symposium on ultrasonic imaging and tissue characterization. Available:</w:t>
       </w:r>
       <w:r>
         <w:t xml:space="preserve"> </w:t>
@@ -1495,7 +1981,7 @@
           <w:rPr>
             <w:rStyle w:val="Hyperlink"/>
           </w:rPr>
-          <w:t xml:space="preserve">http://www.elasticityconference.org/prior_conf/2010/PDF/2010Proceedings.pdf</w:t>
+          <w:t xml:space="preserve">http://www.elasticityconference.org/prior_conf/2011/PDF/2011ITECProceedings.pdf</w:t>
         </w:r>
       </w:hyperlink>
       <w:r>
@@ -1503,18 +1989,36 @@
       </w:r>
     </w:p>
     <w:bookmarkEnd w:id="95"/>
-    <w:bookmarkStart w:id="97" w:name="ref-Bradway2011"/>
-    <w:p>
-      <w:pPr>
-        <w:pStyle w:val="Bibliography"/>
-      </w:pPr>
-      <w:r>
-        <w:t xml:space="preserve">27. Bradway DP, Rosenzweig SR, Doherty JR, Hyun D, Trahey GE (2011) Recent Results and Advances in Transthoracic Cardiac Acoustic Radiation Force Impulse Imaging. In: International symposium on ultrasonic imaging and tissue characterization. Available:</w:t>
-      </w:r>
-      <w:r>
-        <w:t xml:space="preserve"> </w:t>
-      </w:r>
-      <w:hyperlink r:id="rId96">
+    <w:bookmarkStart w:id="96" w:name="ref-Byram2011"/>
+    <w:p>
+      <w:pPr>
+        <w:pStyle w:val="Bibliography"/>
+      </w:pPr>
+      <w:r>
+        <w:t xml:space="preserve">28.</w:t>
+      </w:r>
+      <w:r>
+        <w:t xml:space="preserve"> </w:t>
+      </w:r>
+      <w:r>
+        <w:t xml:space="preserve">	</w:t>
+      </w:r>
+      <w:r>
+        <w:t xml:space="preserve">Byram BC, Gianantonio DM, Bradway DP, Hyun D, Jakovljevic M, et al. (2011)</w:t>
+      </w:r>
+      <w:r>
+        <w:t xml:space="preserve"> </w:t>
+      </w:r>
+      <w:r>
+        <w:t xml:space="preserve">Direct in vivo Myocardial Infarct Visualization Using 3D Ultrasound and Passive Strain Contrast</w:t>
+      </w:r>
+      <w:r>
+        <w:t xml:space="preserve">. International tissue elasticity conference. Available:</w:t>
+      </w:r>
+      <w:r>
+        <w:t xml:space="preserve"> </w:t>
+      </w:r>
+      <w:hyperlink r:id="rId94">
         <w:r>
           <w:rPr>
             <w:rStyle w:val="Hyperlink"/>
@@ -1526,83 +2030,146 @@
         <w:t xml:space="preserve">.</w:t>
       </w:r>
     </w:p>
-    <w:bookmarkEnd w:id="97"/>
-    <w:bookmarkStart w:id="98" w:name="ref-Byram2011"/>
-    <w:p>
-      <w:pPr>
-        <w:pStyle w:val="Bibliography"/>
-      </w:pPr>
-      <w:r>
-        <w:t xml:space="preserve">28. Byram BC, Gianantonio DM, Bradway DP, Hyun D, Jakovljevic M, et al. (2011) Direct in vivo Myocardial Infarct Visualization Using 3D Ultrasound and Passive Strain Contrast. In: International tissue elasticity conference. Available:</w:t>
-      </w:r>
-      <w:r>
-        <w:t xml:space="preserve"> </w:t>
-      </w:r>
-      <w:hyperlink r:id="rId96">
-        <w:r>
-          <w:rPr>
-            <w:rStyle w:val="Hyperlink"/>
-          </w:rPr>
-          <w:t xml:space="preserve">http://www.elasticityconference.org/prior_conf/2011/PDF/2011ITECProceedings.pdf</w:t>
+    <w:bookmarkEnd w:id="96"/>
+    <w:bookmarkStart w:id="98" w:name="ref-Byram2011b"/>
+    <w:p>
+      <w:pPr>
+        <w:pStyle w:val="Bibliography"/>
+      </w:pPr>
+      <w:r>
+        <w:t xml:space="preserve">29.</w:t>
+      </w:r>
+      <w:r>
+        <w:t xml:space="preserve"> </w:t>
+      </w:r>
+      <w:r>
+        <w:t xml:space="preserve">	</w:t>
+      </w:r>
+      <w:r>
+        <w:t xml:space="preserve">Byram BC, Bradway DP, Jakovljevic M, Gianantonio D, Hyun D, et al. (2011)</w:t>
+      </w:r>
+      <w:r>
+        <w:t xml:space="preserve"> </w:t>
+      </w:r>
+      <w:r>
+        <w:t xml:space="preserve">Direct In Vivo Myocardial Infarct Visualization Using 3D Ultrasound and Passive Strain Contrast</w:t>
+      </w:r>
+      <w:r>
+        <w:t xml:space="preserve">. IEEE ultrasonics symp. doi:</w:t>
+      </w:r>
+      <w:hyperlink r:id="rId97">
+        <w:r>
+          <w:rPr>
+            <w:rStyle w:val="Hyperlink"/>
+          </w:rPr>
+          <w:t xml:space="preserve">10.1109/ULTSYM.2011.0007</w:t>
+        </w:r>
+      </w:hyperlink>
+    </w:p>
+    <w:bookmarkEnd w:id="98"/>
+    <w:bookmarkStart w:id="100" w:name="ref-Bradway2012"/>
+    <w:p>
+      <w:pPr>
+        <w:pStyle w:val="Bibliography"/>
+      </w:pPr>
+      <w:r>
+        <w:t xml:space="preserve">30.</w:t>
+      </w:r>
+      <w:r>
+        <w:t xml:space="preserve"> </w:t>
+      </w:r>
+      <w:r>
+        <w:t xml:space="preserve">	</w:t>
+      </w:r>
+      <w:r>
+        <w:t xml:space="preserve">Bradway DP, Hollender PJ, Goswami R, Wolf PD, Trahey GE (2012) Feasibility and safety of transthoracic cardiac acoustic radiation force impulse imaging methods. 2012 IEEE international ultrasonics symposium. IEEE. pp. 2027–2030. doi:</w:t>
+      </w:r>
+      <w:hyperlink r:id="rId99">
+        <w:r>
+          <w:rPr>
+            <w:rStyle w:val="Hyperlink"/>
+          </w:rPr>
+          <w:t xml:space="preserve">10.1109/ULTSYM.2012.0507</w:t>
+        </w:r>
+      </w:hyperlink>
+    </w:p>
+    <w:bookmarkEnd w:id="100"/>
+    <w:bookmarkStart w:id="102" w:name="ref-Bradway2012b"/>
+    <w:p>
+      <w:pPr>
+        <w:pStyle w:val="Bibliography"/>
+      </w:pPr>
+      <w:r>
+        <w:t xml:space="preserve">31.</w:t>
+      </w:r>
+      <w:r>
+        <w:t xml:space="preserve"> </w:t>
+      </w:r>
+      <w:r>
+        <w:t xml:space="preserve">	</w:t>
+      </w:r>
+      <w:r>
+        <w:t xml:space="preserve">Bradway DP, Hollender PJ, Goswami R, Wolf PD, Trahey GE (2012)</w:t>
+      </w:r>
+      <w:r>
+        <w:t xml:space="preserve"> </w:t>
+      </w:r>
+      <w:r>
+        <w:t xml:space="preserve">Transthoracic Cardiac Acoustic Radiation Force Impulse Imaging: in vivo Feasibility, Methods, and Initial Results</w:t>
+      </w:r>
+      <w:r>
+        <w:t xml:space="preserve">. International symposium on ultrasonic imaging and tissue characterization, 2012. Available:</w:t>
+      </w:r>
+      <w:r>
+        <w:t xml:space="preserve"> </w:t>
+      </w:r>
+      <w:hyperlink r:id="rId101">
+        <w:r>
+          <w:rPr>
+            <w:rStyle w:val="Hyperlink"/>
+          </w:rPr>
+          <w:t xml:space="preserve">http://uitc-symposium.org/2012_abstracts.pdf</w:t>
         </w:r>
       </w:hyperlink>
       <w:r>
         <w:t xml:space="preserve">.</w:t>
       </w:r>
     </w:p>
-    <w:bookmarkEnd w:id="98"/>
-    <w:bookmarkStart w:id="100" w:name="ref-Byram2011b"/>
-    <w:p>
-      <w:pPr>
-        <w:pStyle w:val="Bibliography"/>
-      </w:pPr>
-      <w:r>
-        <w:t xml:space="preserve">29. Byram BC, Bradway DP, Jakovljevic M, Gianantonio D, Hyun D, et al. (2011) Direct In Vivo Myocardial Infarct Visualization Using 3D Ultrasound and Passive Strain Contrast. In: IEEE ultrasonics symp. doi:</w:t>
-      </w:r>
-      <w:hyperlink r:id="rId99">
-        <w:r>
-          <w:rPr>
-            <w:rStyle w:val="Hyperlink"/>
-          </w:rPr>
-          <w:t xml:space="preserve">10.1109/ULTSYM.2011.0007</w:t>
-        </w:r>
-      </w:hyperlink>
-    </w:p>
-    <w:bookmarkEnd w:id="100"/>
-    <w:bookmarkStart w:id="102" w:name="ref-Bradway2012"/>
-    <w:p>
-      <w:pPr>
-        <w:pStyle w:val="Bibliography"/>
-      </w:pPr>
-      <w:r>
-        <w:t xml:space="preserve">30. Bradway DP, Hollender PJ, Goswami R, Wolf PD, Trahey GE (2012) Feasibility and safety of transthoracic cardiac acoustic radiation force impulse imaging methods. In: 2012 ieee international ultrasonics symposium. IEEE. pp. 2027–2030. doi:</w:t>
+    <w:bookmarkEnd w:id="102"/>
+    <w:bookmarkStart w:id="103" w:name="ref-Hollender2012"/>
+    <w:p>
+      <w:pPr>
+        <w:pStyle w:val="Bibliography"/>
+      </w:pPr>
+      <w:r>
+        <w:t xml:space="preserve">32.</w:t>
+      </w:r>
+      <w:r>
+        <w:t xml:space="preserve"> </w:t>
+      </w:r>
+      <w:r>
+        <w:t xml:space="preserve">	</w:t>
+      </w:r>
+      <w:r>
+        <w:t xml:space="preserve">Hollender PJ, Bradway DP, Goswami R, Wolf PD, Trahey GE (2012)</w:t>
+      </w:r>
+      <w:r>
+        <w:t xml:space="preserve"> </w:t>
+      </w:r>
+      <w:r>
+        <w:t xml:space="preserve">Acoustic radiation force techniques for imaging cardiac infarct in vivo: methods and initial results</w:t>
+      </w:r>
+      <w:r>
+        <w:t xml:space="preserve">. International symposium on ultrasonic imaging and tissue characterization. Available:</w:t>
+      </w:r>
+      <w:r>
+        <w:t xml:space="preserve"> </w:t>
       </w:r>
       <w:hyperlink r:id="rId101">
         <w:r>
           <w:rPr>
             <w:rStyle w:val="Hyperlink"/>
           </w:rPr>
-          <w:t xml:space="preserve">10.1109/ULTSYM.2012.0507</w:t>
-        </w:r>
-      </w:hyperlink>
-    </w:p>
-    <w:bookmarkEnd w:id="102"/>
-    <w:bookmarkStart w:id="104" w:name="ref-Bradway2012b"/>
-    <w:p>
-      <w:pPr>
-        <w:pStyle w:val="Bibliography"/>
-      </w:pPr>
-      <w:r>
-        <w:t xml:space="preserve">31. Bradway DP, Hollender PJ, Goswami R, Wolf PD, Trahey GE (2012) Transthoracic Cardiac Acoustic Radiation Force Impulse Imaging: in vivo Feasibility, Methods, and Initial Results. In: International symposium on ultrasonic imaging and tissue characterization, 2012. Available:</w:t>
-      </w:r>
-      <w:r>
-        <w:t xml:space="preserve"> </w:t>
-      </w:r>
-      <w:hyperlink r:id="rId103">
-        <w:r>
-          <w:rPr>
-            <w:rStyle w:val="Hyperlink"/>
-          </w:rPr>
           <w:t xml:space="preserve">http://uitc-symposium.org/2012_abstracts.pdf</w:t>
         </w:r>
       </w:hyperlink>
@@ -1610,248 +2177,432 @@
         <w:t xml:space="preserve">.</w:t>
       </w:r>
     </w:p>
-    <w:bookmarkEnd w:id="104"/>
-    <w:bookmarkStart w:id="105" w:name="ref-Hollender2012"/>
-    <w:p>
-      <w:pPr>
-        <w:pStyle w:val="Bibliography"/>
-      </w:pPr>
-      <w:r>
-        <w:t xml:space="preserve">32. Hollender PJ, Bradway DP, Goswami R, Wolf PD, Trahey GE (2012) Acoustic radiation force techniques for imaging cardiac infarct in vivo: methods and initial results. In: International symposium on ultrasonic imaging and tissue characterization. Available:</w:t>
-      </w:r>
-      <w:r>
-        <w:t xml:space="preserve"> </w:t>
-      </w:r>
-      <w:hyperlink r:id="rId103">
-        <w:r>
-          <w:rPr>
-            <w:rStyle w:val="Hyperlink"/>
-          </w:rPr>
-          <w:t xml:space="preserve">http://uitc-symposium.org/2012_abstracts.pdf</w:t>
-        </w:r>
-      </w:hyperlink>
-      <w:r>
-        <w:t xml:space="preserve">.</w:t>
-      </w:r>
+    <w:bookmarkEnd w:id="103"/>
+    <w:bookmarkStart w:id="105" w:name="ref-Eyerly2012b"/>
+    <w:p>
+      <w:pPr>
+        <w:pStyle w:val="Bibliography"/>
+      </w:pPr>
+      <w:r>
+        <w:t xml:space="preserve">33.</w:t>
+      </w:r>
+      <w:r>
+        <w:t xml:space="preserve"> </w:t>
+      </w:r>
+      <w:r>
+        <w:t xml:space="preserve">	</w:t>
+      </w:r>
+      <w:r>
+        <w:t xml:space="preserve">Eyerly SA, Bahnson T, Koontz J, Bradway DP, Dumont DM, et al. (2012)</w:t>
+      </w:r>
+      <w:r>
+        <w:t xml:space="preserve"> </w:t>
+      </w:r>
+      <w:r>
+        <w:t xml:space="preserve">Confirmation of Cardiac Radiofrequency Ablation Treatment Using Intra-Procedure Acoustic Radiation Force Impulse Imaging</w:t>
+      </w:r>
+      <w:r>
+        <w:t xml:space="preserve">. IEEE ultrasonics symposium. doi:</w:t>
+      </w:r>
+      <w:hyperlink r:id="rId104">
+        <w:r>
+          <w:rPr>
+            <w:rStyle w:val="Hyperlink"/>
+          </w:rPr>
+          <w:t xml:space="preserve">10.1109/ULTSYM.2012.0509</w:t>
+        </w:r>
+      </w:hyperlink>
     </w:p>
     <w:bookmarkEnd w:id="105"/>
-    <w:bookmarkStart w:id="107" w:name="ref-Eyerly2012b"/>
-    <w:p>
-      <w:pPr>
-        <w:pStyle w:val="Bibliography"/>
-      </w:pPr>
-      <w:r>
-        <w:t xml:space="preserve">33. Eyerly SA, Bahnson T, Koontz J, Bradway DP, Dumont DM, et al. (2012) Confirmation of Cardiac Radiofrequency Ablation Treatment Using Intra-Procedure Acoustic Radiation Force Impulse Imaging. In: IEEE ultrasonics symposium. doi:</w:t>
+    <w:bookmarkStart w:id="107" w:name="ref-Hollender2012b"/>
+    <w:p>
+      <w:pPr>
+        <w:pStyle w:val="Bibliography"/>
+      </w:pPr>
+      <w:r>
+        <w:t xml:space="preserve">34.</w:t>
+      </w:r>
+      <w:r>
+        <w:t xml:space="preserve"> </w:t>
+      </w:r>
+      <w:r>
+        <w:t xml:space="preserve">	</w:t>
+      </w:r>
+      <w:r>
+        <w:t xml:space="preserve">Hollender PJ, Bradway DP, Wolf PD, Goswami R, Trahey GE (2012)</w:t>
+      </w:r>
+      <w:r>
+        <w:t xml:space="preserve"> </w:t>
+      </w:r>
+      <w:r>
+        <w:t xml:space="preserve">Intracardiac ARF-driven Shear Wave Velocimetry to Estimate Regional Myocardial Stiffness and Contractility in Pigs with Focal Infarctions</w:t>
+      </w:r>
+      <w:r>
+        <w:t xml:space="preserve">. IEEE ultrasonics symposium. doi:</w:t>
       </w:r>
       <w:hyperlink r:id="rId106">
         <w:r>
           <w:rPr>
             <w:rStyle w:val="Hyperlink"/>
           </w:rPr>
-          <w:t xml:space="preserve">10.1109/ULTSYM.2012.0509</w:t>
+          <w:t xml:space="preserve">10.1109/ULTSYM.2012.0508</w:t>
         </w:r>
       </w:hyperlink>
     </w:p>
     <w:bookmarkEnd w:id="107"/>
-    <w:bookmarkStart w:id="109" w:name="ref-Hollender2012b"/>
-    <w:p>
-      <w:pPr>
-        <w:pStyle w:val="Bibliography"/>
-      </w:pPr>
-      <w:r>
-        <w:t xml:space="preserve">34. Hollender PJ, Bradway DP, Wolf PD, Goswami R, Trahey GE (2012) Intracardiac ARF-driven Shear Wave Velocimetry to Estimate Regional Myocardial Stiffness and Contractility in Pigs with Focal Infarctions. In: IEEE ultrasonics symposium. doi:</w:t>
+    <w:bookmarkStart w:id="109" w:name="ref-Goswami2013"/>
+    <w:p>
+      <w:pPr>
+        <w:pStyle w:val="Bibliography"/>
+      </w:pPr>
+      <w:r>
+        <w:t xml:space="preserve">35.</w:t>
+      </w:r>
+      <w:r>
+        <w:t xml:space="preserve"> </w:t>
+      </w:r>
+      <w:r>
+        <w:t xml:space="preserve">	</w:t>
+      </w:r>
+      <w:r>
+        <w:t xml:space="preserve">Goswami R, Bradway D, Kisslo J, Trahey G (2013)</w:t>
+      </w:r>
+      <w:r>
+        <w:t xml:space="preserve"> </w:t>
+      </w:r>
+      <w:r>
+        <w:t xml:space="preserve">Novel Application of Acoustic Radiation Force Impulse Imaging in Transthoracic Echocardiography</w:t>
+      </w:r>
+      <w:r>
+        <w:t xml:space="preserve">. Journal of the american college of cardiology. American College of Cardiology Foundation, Vol. 61. p. E1090. doi:</w:t>
       </w:r>
       <w:hyperlink r:id="rId108">
         <w:r>
           <w:rPr>
             <w:rStyle w:val="Hyperlink"/>
           </w:rPr>
-          <w:t xml:space="preserve">10.1109/ULTSYM.2012.0508</w:t>
+          <w:t xml:space="preserve">10.1016/S0735-1097(13)61090-6</w:t>
         </w:r>
       </w:hyperlink>
     </w:p>
     <w:bookmarkEnd w:id="109"/>
-    <w:bookmarkStart w:id="111" w:name="ref-Goswami2013"/>
-    <w:p>
-      <w:pPr>
-        <w:pStyle w:val="Bibliography"/>
-      </w:pPr>
-      <w:r>
-        <w:t xml:space="preserve">35. Goswami R, Bradway D, Kisslo J, Trahey G (2013) Novel Application of Acoustic Radiation Force Impulse Imaging in Transthoracic Echocardiography. In: Journal of the american college of cardiology. American College of Cardiology Foundation, Vol. 61. p. E1090. doi:</w:t>
+    <w:bookmarkStart w:id="111" w:name="ref-Patel2013"/>
+    <w:p>
+      <w:pPr>
+        <w:pStyle w:val="Bibliography"/>
+      </w:pPr>
+      <w:r>
+        <w:t xml:space="preserve">36.</w:t>
+      </w:r>
+      <w:r>
+        <w:t xml:space="preserve"> </w:t>
+      </w:r>
+      <w:r>
+        <w:t xml:space="preserve">	</w:t>
+      </w:r>
+      <w:r>
+        <w:t xml:space="preserve">Patel V, Dahl JJ, Bradway DP, Doherty JR, Smith SW (2013)</w:t>
+      </w:r>
+      <w:r>
+        <w:t xml:space="preserve"> </w:t>
+      </w:r>
+      <w:r>
+        <w:t xml:space="preserve">Acoustic radiation force impulse imaging on an IVUS circular array</w:t>
+      </w:r>
+      <w:r>
+        <w:t xml:space="preserve">. 2013 IEEE international ultrasonics symposium (IUS). IEEE. pp. 773–776. doi:</w:t>
       </w:r>
       <w:hyperlink r:id="rId110">
         <w:r>
           <w:rPr>
             <w:rStyle w:val="Hyperlink"/>
           </w:rPr>
-          <w:t xml:space="preserve">10.1016/S0735-1097(13)61090-6</w:t>
+          <w:t xml:space="preserve">10.1109/ULTSYM.2013.0199</w:t>
         </w:r>
       </w:hyperlink>
     </w:p>
     <w:bookmarkEnd w:id="111"/>
-    <w:bookmarkStart w:id="113" w:name="ref-Patel2013"/>
-    <w:p>
-      <w:pPr>
-        <w:pStyle w:val="Bibliography"/>
-      </w:pPr>
-      <w:r>
-        <w:t xml:space="preserve">36. Patel V, Dahl JJ, Bradway DP, Doherty JR, Smith SW (2013) Acoustic radiation force impulse imaging on an IVUS circular array. In: 2013 ieee international ultrasonics symposium (ius). IEEE. pp. 773–776. doi:</w:t>
+    <w:bookmarkStart w:id="113" w:name="ref-Bradway2014"/>
+    <w:p>
+      <w:pPr>
+        <w:pStyle w:val="Bibliography"/>
+      </w:pPr>
+      <w:r>
+        <w:t xml:space="preserve">37.</w:t>
+      </w:r>
+      <w:r>
+        <w:t xml:space="preserve"> </w:t>
+      </w:r>
+      <w:r>
+        <w:t xml:space="preserve">	</w:t>
+      </w:r>
+      <w:r>
+        <w:t xml:space="preserve">Bradway DP, Pihl MJ, Krebs andreas, Tomov BG, Kjær CS, et al. (2014)</w:t>
+      </w:r>
+      <w:r>
+        <w:t xml:space="preserve"> </w:t>
+      </w:r>
+      <w:r>
+        <w:t xml:space="preserve">Real-time GPU implementation of transverse oscillation vector velocity flow imaging</w:t>
+      </w:r>
+      <w:r>
+        <w:t xml:space="preserve">. SPIE medical imaging.Vol. 9040. pp. 90401Y-90401Y-6. doi:</w:t>
       </w:r>
       <w:hyperlink r:id="rId112">
         <w:r>
           <w:rPr>
             <w:rStyle w:val="Hyperlink"/>
           </w:rPr>
-          <w:t xml:space="preserve">10.1109/ULTSYM.2013.0199</w:t>
+          <w:t xml:space="preserve">10.1117/12.2043582</w:t>
         </w:r>
       </w:hyperlink>
     </w:p>
     <w:bookmarkEnd w:id="113"/>
-    <w:bookmarkStart w:id="115" w:name="ref-Bradway2014"/>
-    <w:p>
-      <w:pPr>
-        <w:pStyle w:val="Bibliography"/>
-      </w:pPr>
-      <w:r>
-        <w:t xml:space="preserve">37. Bradway DP, Pihl MJ, Krebs andreas, Tomov BG, Kjær CS, et al. (2014) Real-time GPU implementation of transverse oscillation vector velocity flow imaging. In: SPIE medical imaging.Vol. 9040. pp. 90401Y–90401Y–6. doi:</w:t>
+    <w:bookmarkStart w:id="115" w:name="ref-Bradway2015"/>
+    <w:p>
+      <w:pPr>
+        <w:pStyle w:val="Bibliography"/>
+      </w:pPr>
+      <w:r>
+        <w:t xml:space="preserve">38.</w:t>
+      </w:r>
+      <w:r>
+        <w:t xml:space="preserve"> </w:t>
+      </w:r>
+      <w:r>
+        <w:t xml:space="preserve">	</w:t>
+      </w:r>
+      <w:r>
+        <w:t xml:space="preserve">Bradway DP, Hansen KL, Nielsen MB, Jensen JA (2015)</w:t>
+      </w:r>
+      <w:r>
+        <w:t xml:space="preserve"> </w:t>
+      </w:r>
+      <w:r>
+        <w:t xml:space="preserve">Transverse oscillation vector flow imaging for transthoracic echocardiography</w:t>
+      </w:r>
+      <w:r>
+        <w:t xml:space="preserve">. SPIE medical imaging. pp. 941902-941902-7. doi:</w:t>
       </w:r>
       <w:hyperlink r:id="rId114">
         <w:r>
           <w:rPr>
             <w:rStyle w:val="Hyperlink"/>
           </w:rPr>
-          <w:t xml:space="preserve">10.1117/12.2043582</w:t>
+          <w:t xml:space="preserve">10.1117/12.2081145</w:t>
         </w:r>
       </w:hyperlink>
     </w:p>
     <w:bookmarkEnd w:id="115"/>
-    <w:bookmarkStart w:id="117" w:name="ref-Bradway2015"/>
-    <w:p>
-      <w:pPr>
-        <w:pStyle w:val="Bibliography"/>
-      </w:pPr>
-      <w:r>
-        <w:t xml:space="preserve">38. Bradway DP, Hansen KL, Nielsen MB, Jensen JA (2015) Transverse oscillation vector flow imaging for transthoracic echocardiography. In: SPIE medical imaging. pp. 941902–941902–7. doi:</w:t>
+    <w:bookmarkStart w:id="117" w:name="ref-Bottenus2015"/>
+    <w:p>
+      <w:pPr>
+        <w:pStyle w:val="Bibliography"/>
+      </w:pPr>
+      <w:r>
+        <w:t xml:space="preserve">39.</w:t>
+      </w:r>
+      <w:r>
+        <w:t xml:space="preserve"> </w:t>
+      </w:r>
+      <w:r>
+        <w:t xml:space="preserve">	</w:t>
+      </w:r>
+      <w:r>
+        <w:t xml:space="preserve">Bottenus N, Long W, Bradway D, Trahey G (2015) Phantom and in vivo demonstration of swept synthetic aperture imaging. 2015 IEEE international ultrasonics symposium (IUS). pp. 1–4. doi:</w:t>
       </w:r>
       <w:hyperlink r:id="rId116">
         <w:r>
           <w:rPr>
             <w:rStyle w:val="Hyperlink"/>
           </w:rPr>
-          <w:t xml:space="preserve">10.1117/12.2081145</w:t>
+          <w:t xml:space="preserve">10.1109/ULTSYM.2015.0075</w:t>
         </w:r>
       </w:hyperlink>
     </w:p>
     <w:bookmarkEnd w:id="117"/>
-    <w:bookmarkStart w:id="119" w:name="ref-Bottenus2015"/>
-    <w:p>
-      <w:pPr>
-        <w:pStyle w:val="Bibliography"/>
-      </w:pPr>
-      <w:r>
-        <w:t xml:space="preserve">39. Bottenus N, Long W, Bradway D, Trahey G (2015) Phantom and in vivo demonstration of swept synthetic aperture imaging. In: 2015 ieee international ultrasonics symposium (ius). pp. 1–4. doi:</w:t>
+    <w:bookmarkStart w:id="119" w:name="ref-Kakkad2015"/>
+    <w:p>
+      <w:pPr>
+        <w:pStyle w:val="Bibliography"/>
+      </w:pPr>
+      <w:r>
+        <w:t xml:space="preserve">40.</w:t>
+      </w:r>
+      <w:r>
+        <w:t xml:space="preserve"> </w:t>
+      </w:r>
+      <w:r>
+        <w:t xml:space="preserve">	</w:t>
+      </w:r>
+      <w:r>
+        <w:t xml:space="preserve">Kakkad V, Kuo L, Bradway D, Trahey G, Sivak J, et al. (2015) In vivo transthoracic measurements of acoustic radiation force induced displacements in the heart over the cardiac cycle. 2015 IEEE international ultrasonics symposium (IUS). pp. 1–5. doi:</w:t>
       </w:r>
       <w:hyperlink r:id="rId118">
         <w:r>
           <w:rPr>
             <w:rStyle w:val="Hyperlink"/>
           </w:rPr>
-          <w:t xml:space="preserve">10.1109/ULTSYM.2015.0075</w:t>
+          <w:t xml:space="preserve">10.1109/ULTSYM.2015.0155</w:t>
         </w:r>
       </w:hyperlink>
     </w:p>
     <w:bookmarkEnd w:id="119"/>
-    <w:bookmarkStart w:id="121" w:name="ref-Kakkad2015"/>
-    <w:p>
-      <w:pPr>
-        <w:pStyle w:val="Bibliography"/>
-      </w:pPr>
-      <w:r>
-        <w:t xml:space="preserve">40. Kakkad V, Kuo L, Bradway D, Trahey G, Sivak J, et al. (2015) In vivo transthoracic measurements of acoustic radiation force induced displacements in the heart over the cardiac cycle. In: 2015 ieee international ultrasonics symposium (ius). pp. 1–5. doi:</w:t>
+    <w:bookmarkStart w:id="121" w:name="ref-Kakkad2017"/>
+    <w:p>
+      <w:pPr>
+        <w:pStyle w:val="Bibliography"/>
+      </w:pPr>
+      <w:r>
+        <w:t xml:space="preserve">41.</w:t>
+      </w:r>
+      <w:r>
+        <w:t xml:space="preserve"> </w:t>
+      </w:r>
+      <w:r>
+        <w:t xml:space="preserve">	</w:t>
+      </w:r>
+      <w:r>
+        <w:t xml:space="preserve">Kakkad V, Ferlauto H, Bradway D, Heyde B, Kisslo J, et al. (2017)</w:t>
+      </w:r>
+      <w:r>
+        <w:t xml:space="preserve"> </w:t>
+      </w:r>
+      <w:r>
+        <w:t xml:space="preserve">Clinical feasibility of a noninvasive method to interrogate myocardial function via strain and acoustic radiation force-derived stiffness</w:t>
+      </w:r>
+      <w:r>
+        <w:t xml:space="preserve">. IEEE international ultrasonics symposium, IUS. doi:</w:t>
       </w:r>
       <w:hyperlink r:id="rId120">
         <w:r>
           <w:rPr>
             <w:rStyle w:val="Hyperlink"/>
           </w:rPr>
-          <w:t xml:space="preserve">10.1109/ULTSYM.2015.0155</w:t>
+          <w:t xml:space="preserve">10.1109/ULTSYM.2017.8092067</w:t>
         </w:r>
       </w:hyperlink>
     </w:p>
     <w:bookmarkEnd w:id="121"/>
-    <w:bookmarkStart w:id="123" w:name="ref-Kakkad2017"/>
-    <w:p>
-      <w:pPr>
-        <w:pStyle w:val="Bibliography"/>
-      </w:pPr>
-      <w:r>
-        <w:t xml:space="preserve">41. Kakkad V, Ferlauto H, Bradway D, Heyde B, Kisslo J, et al. (2017) Clinical feasibility of a noninvasive method to interrogate myocardial function via strain and acoustic radiation force-derived stiffness. In: IEEE international ultrasonics symposium, ius. doi:</w:t>
+    <w:bookmarkStart w:id="123" w:name="ref-Hollender2017"/>
+    <w:p>
+      <w:pPr>
+        <w:pStyle w:val="Bibliography"/>
+      </w:pPr>
+      <w:r>
+        <w:t xml:space="preserve">42.</w:t>
+      </w:r>
+      <w:r>
+        <w:t xml:space="preserve"> </w:t>
+      </w:r>
+      <w:r>
+        <w:t xml:space="preserve">	</w:t>
+      </w:r>
+      <w:r>
+        <w:t xml:space="preserve">Hollender P, Bottenus N, Bradway D, Trahey G (2017)</w:t>
+      </w:r>
+      <w:r>
+        <w:t xml:space="preserve"> </w:t>
+      </w:r>
+      <w:r>
+        <w:t xml:space="preserve">Single track location comb-push ultrasound shear elastography (STL-CUSE)</w:t>
+      </w:r>
+      <w:r>
+        <w:t xml:space="preserve">. IEEE international ultrasonics symposium, IUS. doi:</w:t>
       </w:r>
       <w:hyperlink r:id="rId122">
         <w:r>
           <w:rPr>
             <w:rStyle w:val="Hyperlink"/>
           </w:rPr>
-          <w:t xml:space="preserve">10.1109/ULTSYM.2017.8092067</w:t>
+          <w:t xml:space="preserve">10.1109/ULTSYM.2017.8092809</w:t>
         </w:r>
       </w:hyperlink>
     </w:p>
     <w:bookmarkEnd w:id="123"/>
-    <w:bookmarkStart w:id="125" w:name="ref-Hollender2017"/>
-    <w:p>
-      <w:pPr>
-        <w:pStyle w:val="Bibliography"/>
-      </w:pPr>
-      <w:r>
-        <w:t xml:space="preserve">42. Hollender P, Bottenus N, Bradway D, Trahey G (2017) Single track location comb-push ultrasound shear elastography (STL-CUSE). In: IEEE international ultrasonics symposium, ius. doi:</w:t>
+    <w:bookmarkStart w:id="125" w:name="ref-Long2017IUS"/>
+    <w:p>
+      <w:pPr>
+        <w:pStyle w:val="Bibliography"/>
+      </w:pPr>
+      <w:r>
+        <w:t xml:space="preserve">43.</w:t>
+      </w:r>
+      <w:r>
+        <w:t xml:space="preserve"> </w:t>
+      </w:r>
+      <w:r>
+        <w:t xml:space="preserve">	</w:t>
+      </w:r>
+      <w:r>
+        <w:t xml:space="preserve">Long W, Hyun D, Choudhury K, Bradway D, McNally P, et al. (2017) Translation of fetal short-lag spatial coherence (SLSC) imaging into clinical practice: A pilot study. 2017 IEEE international ultrasonics symposium (IUS). pp. 1–1. doi:</w:t>
       </w:r>
       <w:hyperlink r:id="rId124">
         <w:r>
           <w:rPr>
             <w:rStyle w:val="Hyperlink"/>
           </w:rPr>
-          <w:t xml:space="preserve">10.1109/ULTSYM.2017.8092809</w:t>
+          <w:t xml:space="preserve">10.1109/ULTSYM.2017.8091968</w:t>
         </w:r>
       </w:hyperlink>
     </w:p>
     <w:bookmarkEnd w:id="125"/>
-    <w:bookmarkStart w:id="127" w:name="ref-Long2017IUS"/>
-    <w:p>
-      <w:pPr>
-        <w:pStyle w:val="Bibliography"/>
-      </w:pPr>
-      <w:r>
-        <w:t xml:space="preserve">43. Long W, Hyun D, Choudhury K, Bradway D, McNally P, et al. (2017) Translation of fetal short-lag spatial coherence (slsc) imaging into clinical practice: A pilot study. In: 2017 ieee international ultrasonics symposium (ius). pp. 1–1. doi:</w:t>
+    <w:bookmarkStart w:id="127" w:name="ref-Flint2018"/>
+    <w:p>
+      <w:pPr>
+        <w:pStyle w:val="Bibliography"/>
+      </w:pPr>
+      <w:r>
+        <w:t xml:space="preserve">44.</w:t>
+      </w:r>
+      <w:r>
+        <w:t xml:space="preserve"> </w:t>
+      </w:r>
+      <w:r>
+        <w:t xml:space="preserve">	</w:t>
+      </w:r>
+      <w:r>
+        <w:t xml:space="preserve">Flint K, Bottenus N, Long W, Bradway D, McNally P, et al. (2018) Implementation and clinical evaluation of a fetal ALARA ultrasound system. 2018 IEEE international ultrasonics symposium (IUS). pp. 1–4. doi:</w:t>
       </w:r>
       <w:hyperlink r:id="rId126">
         <w:r>
           <w:rPr>
             <w:rStyle w:val="Hyperlink"/>
           </w:rPr>
-          <w:t xml:space="preserve">10.1109/ULTSYM.2017.8091968</w:t>
+          <w:t xml:space="preserve">10.1109/ULTSYM.2018.8579734</w:t>
         </w:r>
       </w:hyperlink>
     </w:p>
     <w:bookmarkEnd w:id="127"/>
-    <w:bookmarkStart w:id="129" w:name="ref-Flint2018"/>
-    <w:p>
-      <w:pPr>
-        <w:pStyle w:val="Bibliography"/>
-      </w:pPr>
-      <w:r>
-        <w:t xml:space="preserve">44. Flint K, Bottenus N, Long W, Bradway D, McNally P, et al. (2018) Implementation and clinical evaluation of a fetal alara ultrasound system. In: 2018 ieee international ultrasonics symposium (ius). pp. 1–4. doi:</w:t>
+    <w:bookmarkStart w:id="129" w:name="ref-Huber2021"/>
+    <w:p>
+      <w:pPr>
+        <w:pStyle w:val="Bibliography"/>
+      </w:pPr>
+      <w:r>
+        <w:t xml:space="preserve">45.</w:t>
+      </w:r>
+      <w:r>
+        <w:t xml:space="preserve"> </w:t>
+      </w:r>
+      <w:r>
+        <w:t xml:space="preserve">	</w:t>
+      </w:r>
+      <w:r>
+        <w:t xml:space="preserve">Huber M, Flint K, Barre E, Bradway D, McNally P, et al. (2021) Mechanisms affecting ALARA MI selected in adaptive ultrasound imaging. 2021 IEEE international ultrasonics symposium (IUS). pp. 1–4. doi:</w:t>
       </w:r>
       <w:hyperlink r:id="rId128">
         <w:r>
           <w:rPr>
             <w:rStyle w:val="Hyperlink"/>
           </w:rPr>
-          <w:t xml:space="preserve">10.1109/ULTSYM.2018.8579734</w:t>
+          <w:t xml:space="preserve">10.1109/IUS52206.2021.9593860</w:t>
         </w:r>
       </w:hyperlink>
     </w:p>
     <w:bookmarkEnd w:id="129"/>
     <w:bookmarkEnd w:id="130"/>
+    <w:bookmarkEnd w:id="131"/>
     <w:sectPr/>
   </w:body>
 </w:document>
@@ -1883,17 +2634,14 @@
 <file path=word/numbering.xml><?xml version="1.0" encoding="utf-8"?>
 <w:numbering xmlns:w="http://schemas.openxmlformats.org/wordprocessingml/2006/main">
   <w:abstractNum w:abstractNumId="990">
-    <w:nsid w:val="2c1ae401"/>
+    <w:nsid w:val="A990"/>
     <w:multiLevelType w:val="multilevel"/>
     <w:lvl w:ilvl="0">
       <w:numFmt w:val="bullet"/>
       <w:lvlText w:val=" "/>
       <w:lvlJc w:val="left"/>
       <w:pPr>
-        <w:tabs>
-          <w:tab w:val="num" w:pos="0"/>
-        </w:tabs>
-        <w:ind w:left="480" w:hanging="480"/>
+        <w:ind w:left="720" w:hanging="480"/>
       </w:pPr>
     </w:lvl>
     <w:lvl w:ilvl="1">
@@ -1901,10 +2649,7 @@
       <w:lvlText w:val=" "/>
       <w:lvlJc w:val="left"/>
       <w:pPr>
-        <w:tabs>
-          <w:tab w:val="num" w:pos="720"/>
-        </w:tabs>
-        <w:ind w:left="1200" w:hanging="480"/>
+        <w:ind w:left="1440" w:hanging="480"/>
       </w:pPr>
     </w:lvl>
     <w:lvl w:ilvl="2">
@@ -1912,10 +2657,7 @@
       <w:lvlText w:val=" "/>
       <w:lvlJc w:val="left"/>
       <w:pPr>
-        <w:tabs>
-          <w:tab w:val="num" w:pos="1440"/>
-        </w:tabs>
-        <w:ind w:left="1920" w:hanging="480"/>
+        <w:ind w:left="2160" w:hanging="480"/>
       </w:pPr>
     </w:lvl>
     <w:lvl w:ilvl="3">
@@ -1923,10 +2665,7 @@
       <w:lvlText w:val=" "/>
       <w:lvlJc w:val="left"/>
       <w:pPr>
-        <w:tabs>
-          <w:tab w:val="num" w:pos="2160"/>
-        </w:tabs>
-        <w:ind w:left="2640" w:hanging="480"/>
+        <w:ind w:left="2880" w:hanging="480"/>
       </w:pPr>
     </w:lvl>
     <w:lvl w:ilvl="4">
@@ -1934,10 +2673,7 @@
       <w:lvlText w:val=" "/>
       <w:lvlJc w:val="left"/>
       <w:pPr>
-        <w:tabs>
-          <w:tab w:val="num" w:pos="2880"/>
-        </w:tabs>
-        <w:ind w:left="3360" w:hanging="480"/>
+        <w:ind w:left="3600" w:hanging="480"/>
       </w:pPr>
     </w:lvl>
     <w:lvl w:ilvl="5">
@@ -1945,10 +2681,7 @@
       <w:lvlText w:val=" "/>
       <w:lvlJc w:val="left"/>
       <w:pPr>
-        <w:tabs>
-          <w:tab w:val="num" w:pos="3600"/>
-        </w:tabs>
-        <w:ind w:left="4080" w:hanging="480"/>
+        <w:ind w:left="4320" w:hanging="480"/>
       </w:pPr>
     </w:lvl>
     <w:lvl w:ilvl="6">
@@ -1956,10 +2689,7 @@
       <w:lvlText w:val=" "/>
       <w:lvlJc w:val="left"/>
       <w:pPr>
-        <w:tabs>
-          <w:tab w:val="num" w:pos="4320"/>
-        </w:tabs>
-        <w:ind w:left="4800" w:hanging="480"/>
+        <w:ind w:left="5040" w:hanging="480"/>
       </w:pPr>
     </w:lvl>
     <w:lvl w:ilvl="7">
@@ -1967,10 +2697,7 @@
       <w:lvlText w:val=" "/>
       <w:lvlJc w:val="left"/>
       <w:pPr>
-        <w:tabs>
-          <w:tab w:val="num" w:pos="5040"/>
-        </w:tabs>
-        <w:ind w:left="5520" w:hanging="480"/>
+        <w:ind w:left="5760" w:hanging="480"/>
       </w:pPr>
     </w:lvl>
     <w:lvl w:ilvl="8">
@@ -1978,25 +2705,19 @@
       <w:lvlText w:val=" "/>
       <w:lvlJc w:val="left"/>
       <w:pPr>
-        <w:tabs>
-          <w:tab w:val="num" w:pos="5760"/>
-        </w:tabs>
-        <w:ind w:left="6240" w:hanging="480"/>
+        <w:ind w:left="6480" w:hanging="480"/>
       </w:pPr>
     </w:lvl>
   </w:abstractNum>
   <w:abstractNum w:abstractNumId="991">
-    <w:nsid w:val="ea454b4c"/>
+    <w:nsid w:val="A991"/>
     <w:multiLevelType w:val="multilevel"/>
     <w:lvl w:ilvl="0">
       <w:numFmt w:val="bullet"/>
       <w:lvlText w:val="•"/>
       <w:lvlJc w:val="left"/>
       <w:pPr>
-        <w:tabs>
-          <w:tab w:val="num" w:pos="0"/>
-        </w:tabs>
-        <w:ind w:left="480" w:hanging="480"/>
+        <w:ind w:left="720" w:hanging="480"/>
       </w:pPr>
     </w:lvl>
     <w:lvl w:ilvl="1">
@@ -2004,10 +2725,7 @@
       <w:lvlText w:val="–"/>
       <w:lvlJc w:val="left"/>
       <w:pPr>
-        <w:tabs>
-          <w:tab w:val="num" w:pos="720"/>
-        </w:tabs>
-        <w:ind w:left="1200" w:hanging="480"/>
+        <w:ind w:left="1440" w:hanging="480"/>
       </w:pPr>
     </w:lvl>
     <w:lvl w:ilvl="2">
@@ -2015,10 +2733,7 @@
       <w:lvlText w:val="•"/>
       <w:lvlJc w:val="left"/>
       <w:pPr>
-        <w:tabs>
-          <w:tab w:val="num" w:pos="1440"/>
-        </w:tabs>
-        <w:ind w:left="1920" w:hanging="480"/>
+        <w:ind w:left="2160" w:hanging="480"/>
       </w:pPr>
     </w:lvl>
     <w:lvl w:ilvl="3">
@@ -2026,10 +2741,7 @@
       <w:lvlText w:val="–"/>
       <w:lvlJc w:val="left"/>
       <w:pPr>
-        <w:tabs>
-          <w:tab w:val="num" w:pos="2160"/>
-        </w:tabs>
-        <w:ind w:left="2640" w:hanging="480"/>
+        <w:ind w:left="2880" w:hanging="480"/>
       </w:pPr>
     </w:lvl>
     <w:lvl w:ilvl="4">
@@ -2037,10 +2749,7 @@
       <w:lvlText w:val="•"/>
       <w:lvlJc w:val="left"/>
       <w:pPr>
-        <w:tabs>
-          <w:tab w:val="num" w:pos="2880"/>
-        </w:tabs>
-        <w:ind w:left="3360" w:hanging="480"/>
+        <w:ind w:left="3600" w:hanging="480"/>
       </w:pPr>
     </w:lvl>
     <w:lvl w:ilvl="5">
@@ -2048,10 +2757,7 @@
       <w:lvlText w:val="–"/>
       <w:lvlJc w:val="left"/>
       <w:pPr>
-        <w:tabs>
-          <w:tab w:val="num" w:pos="3600"/>
-        </w:tabs>
-        <w:ind w:left="4080" w:hanging="480"/>
+        <w:ind w:left="4320" w:hanging="480"/>
       </w:pPr>
     </w:lvl>
     <w:lvl w:ilvl="6">
@@ -2059,10 +2765,7 @@
       <w:lvlText w:val="•"/>
       <w:lvlJc w:val="left"/>
       <w:pPr>
-        <w:tabs>
-          <w:tab w:val="num" w:pos="4320"/>
-        </w:tabs>
-        <w:ind w:left="4800" w:hanging="480"/>
+        <w:ind w:left="5040" w:hanging="480"/>
       </w:pPr>
     </w:lvl>
     <w:lvl w:ilvl="7">
@@ -2070,10 +2773,7 @@
       <w:lvlText w:val="–"/>
       <w:lvlJc w:val="left"/>
       <w:pPr>
-        <w:tabs>
-          <w:tab w:val="num" w:pos="5040"/>
-        </w:tabs>
-        <w:ind w:left="5520" w:hanging="480"/>
+        <w:ind w:left="5760" w:hanging="480"/>
       </w:pPr>
     </w:lvl>
     <w:lvl w:ilvl="8">
@@ -2081,10 +2781,7 @@
       <w:lvlText w:val="•"/>
       <w:lvlJc w:val="left"/>
       <w:pPr>
-        <w:tabs>
-          <w:tab w:val="num" w:pos="5760"/>
-        </w:tabs>
-        <w:ind w:left="6240" w:hanging="480"/>
+        <w:ind w:left="6480" w:hanging="480"/>
       </w:pPr>
     </w:lvl>
   </w:abstractNum>
@@ -2138,10 +2835,10 @@
   <w:docDefaults>
     <w:rPrDefault>
       <w:rPr>
-        <w:rFonts w:asciiTheme="minorHAnsi" w:eastAsiaTheme="minorHAnsi" w:hAnsiTheme="minorHAnsi" w:cstheme="minorBidi"/>
+        <w:rFonts w:asciiTheme="minorHAnsi" w:cstheme="minorBidi" w:eastAsiaTheme="minorHAnsi" w:hAnsiTheme="minorHAnsi"/>
         <w:sz w:val="24"/>
         <w:szCs w:val="24"/>
-        <w:lang w:val="en-US" w:eastAsia="en-US" w:bidi="ar-SA"/>
+        <w:lang w:bidi="ar-SA" w:eastAsia="en-US" w:val="en-US"/>
       </w:rPr>
     </w:rPrDefault>
     <w:pPrDefault>
@@ -2150,35 +2847,35 @@
       </w:pPr>
     </w:pPrDefault>
   </w:docDefaults>
-  <w:latentStyles w:defLockedState="0" w:defUIPriority="0" w:defSemiHidden="0" w:defUnhideWhenUsed="0" w:defQFormat="0" w:count="276"/>
-  <w:style w:type="paragraph" w:default="1" w:styleId="Normal">
+  <w:latentStyles w:count="276" w:defLockedState="0" w:defQFormat="0" w:defSemiHidden="0" w:defUIPriority="0" w:defUnhideWhenUsed="0"/>
+  <w:style w:default="1" w:styleId="Normal" w:type="paragraph">
     <w:name w:val="Normal"/>
     <w:qFormat/>
   </w:style>
-  <w:style w:type="paragraph" w:styleId="BodyText">
+  <w:style w:styleId="BodyText" w:type="paragraph">
     <w:name w:val="Body Text"/>
     <w:basedOn w:val="Normal"/>
     <w:link w:val="BodyTextChar"/>
     <w:pPr>
-      <w:spacing w:before="180" w:after="180"/>
+      <w:spacing w:after="180" w:before="180"/>
     </w:pPr>
     <w:qFormat/>
   </w:style>
-  <w:style w:type="paragraph" w:customStyle="1" w:styleId="FirstParagraph">
+  <w:style w:customStyle="1" w:styleId="FirstParagraph" w:type="paragraph">
     <w:name w:val="First Paragraph"/>
     <w:basedOn w:val="BodyText"/>
     <w:next w:val="BodyText"/>
     <w:qFormat/>
   </w:style>
-  <w:style w:type="paragraph" w:customStyle="1" w:styleId="Compact">
+  <w:style w:customStyle="1" w:styleId="Compact" w:type="paragraph">
     <w:name w:val="Compact"/>
     <w:basedOn w:val="BodyText"/>
     <w:qFormat/>
     <w:pPr>
-      <w:spacing w:before="36" w:after="36"/>
+      <w:spacing w:after="36" w:before="36"/>
     </w:pPr>
   </w:style>
-  <w:style w:type="paragraph" w:styleId="Title">
+  <w:style w:styleId="Title" w:type="paragraph">
     <w:name w:val="Title"/>
     <w:basedOn w:val="Normal"/>
     <w:next w:val="BodyText"/>
@@ -2186,19 +2883,19 @@
     <w:pPr>
       <w:keepNext/>
       <w:keepLines/>
-      <w:spacing w:before="480" w:after="240"/>
+      <w:spacing w:after="240" w:before="480"/>
       <w:jc w:val="center"/>
     </w:pPr>
     <w:rPr>
-      <w:rFonts w:asciiTheme="majorHAnsi" w:eastAsiaTheme="majorEastAsia" w:hAnsiTheme="majorHAnsi" w:cstheme="majorBidi"/>
+      <w:rFonts w:asciiTheme="majorHAnsi" w:cstheme="majorBidi" w:eastAsiaTheme="majorEastAsia" w:hAnsiTheme="majorHAnsi"/>
       <w:b/>
       <w:bCs/>
-      <w:color w:val="345A8A" w:themeColor="accent1" w:themeShade="B5"/>
+      <w:color w:themeColor="accent1" w:themeShade="B5" w:val="345A8A"/>
       <w:sz w:val="36"/>
       <w:szCs w:val="36"/>
     </w:rPr>
   </w:style>
-  <w:style w:type="paragraph" w:styleId="Subtitle">
+  <w:style w:styleId="Subtitle" w:type="paragraph">
     <w:name w:val="Subtitle"/>
     <w:basedOn w:val="Title"/>
     <w:next w:val="BodyText"/>
@@ -2206,7 +2903,7 @@
     <w:pPr>
       <w:keepNext/>
       <w:keepLines/>
-      <w:spacing w:before="240" w:after="240"/>
+      <w:spacing w:after="240" w:before="240"/>
       <w:jc w:val="center"/>
     </w:pPr>
     <w:rPr>
@@ -2214,7 +2911,7 @@
       <w:szCs w:val="30"/>
     </w:rPr>
   </w:style>
-  <w:style w:type="paragraph" w:customStyle="1" w:styleId="Author">
+  <w:style w:customStyle="1" w:styleId="Author" w:type="paragraph">
     <w:name w:val="Author"/>
     <w:next w:val="BodyText"/>
     <w:qFormat/>
@@ -2224,7 +2921,7 @@
       <w:jc w:val="center"/>
     </w:pPr>
   </w:style>
-  <w:style w:type="paragraph" w:styleId="Date">
+  <w:style w:styleId="Date" w:type="paragraph">
     <w:name w:val="Date"/>
     <w:next w:val="BodyText"/>
     <w:qFormat/>
@@ -2234,7 +2931,7 @@
       <w:jc w:val="center"/>
     </w:pPr>
   </w:style>
-  <w:style w:type="paragraph" w:customStyle="1" w:styleId="Abstract">
+  <w:style w:customStyle="1" w:styleId="Abstract" w:type="paragraph">
     <w:name w:val="Abstract"/>
     <w:basedOn w:val="Normal"/>
     <w:next w:val="BodyText"/>
@@ -2242,14 +2939,14 @@
     <w:pPr>
       <w:keepNext/>
       <w:keepLines/>
-      <w:spacing w:before="300" w:after="300"/>
+      <w:spacing w:after="300" w:before="300"/>
     </w:pPr>
     <w:rPr>
       <w:sz w:val="20"/>
       <w:szCs w:val="20"/>
     </w:rPr>
   </w:style>
-  <w:style w:type="paragraph" w:styleId="Bibliography">
+  <w:style w:styleId="Bibliography" w:type="paragraph">
     <w:name w:val="Bibliography"/>
     <w:basedOn w:val="Normal"/>
     <w:next w:val="Bibliography"/>
@@ -2257,7 +2954,7 @@
     <w:pPr/>
     <w:rPr/>
   </w:style>
-  <w:style w:type="paragraph" w:styleId="Heading1">
+  <w:style w:styleId="Heading1" w:type="paragraph">
     <w:name w:val="Heading 1"/>
     <w:basedOn w:val="Normal"/>
     <w:next w:val="BodyText"/>
@@ -2266,19 +2963,19 @@
     <w:pPr>
       <w:keepNext/>
       <w:keepLines/>
-      <w:spacing w:before="480" w:after="0"/>
+      <w:spacing w:after="0" w:before="480"/>
       <w:outlineLvl w:val="0"/>
     </w:pPr>
     <w:rPr>
-      <w:rFonts w:asciiTheme="majorHAnsi" w:eastAsiaTheme="majorEastAsia" w:hAnsiTheme="majorHAnsi" w:cstheme="majorBidi"/>
+      <w:rFonts w:asciiTheme="majorHAnsi" w:cstheme="majorBidi" w:eastAsiaTheme="majorEastAsia" w:hAnsiTheme="majorHAnsi"/>
       <w:b/>
       <w:bCs/>
-      <w:color w:val="4F81BD" w:themeColor="accent1"/>
+      <w:color w:themeColor="accent1" w:val="4F81BD"/>
       <w:sz w:val="32"/>
       <w:szCs w:val="32"/>
     </w:rPr>
   </w:style>
-  <w:style w:type="paragraph" w:styleId="Heading2">
+  <w:style w:styleId="Heading2" w:type="paragraph">
     <w:name w:val="Heading 2"/>
     <w:basedOn w:val="Normal"/>
     <w:next w:val="BodyText"/>
@@ -2288,19 +2985,19 @@
     <w:pPr>
       <w:keepNext/>
       <w:keepLines/>
-      <w:spacing w:before="200" w:after="0"/>
+      <w:spacing w:after="0" w:before="200"/>
       <w:outlineLvl w:val="1"/>
     </w:pPr>
     <w:rPr>
-      <w:rFonts w:asciiTheme="majorHAnsi" w:eastAsiaTheme="majorEastAsia" w:hAnsiTheme="majorHAnsi" w:cstheme="majorBidi"/>
+      <w:rFonts w:asciiTheme="majorHAnsi" w:cstheme="majorBidi" w:eastAsiaTheme="majorEastAsia" w:hAnsiTheme="majorHAnsi"/>
       <w:b/>
       <w:bCs/>
-      <w:color w:val="4F81BD" w:themeColor="accent1"/>
+      <w:color w:themeColor="accent1" w:val="4F81BD"/>
       <w:sz w:val="28"/>
       <w:szCs w:val="28"/>
     </w:rPr>
   </w:style>
-  <w:style w:type="paragraph" w:styleId="Heading3">
+  <w:style w:styleId="Heading3" w:type="paragraph">
     <w:name w:val="Heading 3"/>
     <w:basedOn w:val="Normal"/>
     <w:next w:val="BodyText"/>
@@ -2310,19 +3007,19 @@
     <w:pPr>
       <w:keepNext/>
       <w:keepLines/>
-      <w:spacing w:before="200" w:after="0"/>
+      <w:spacing w:after="0" w:before="200"/>
       <w:outlineLvl w:val="2"/>
     </w:pPr>
     <w:rPr>
-      <w:rFonts w:asciiTheme="majorHAnsi" w:eastAsiaTheme="majorEastAsia" w:hAnsiTheme="majorHAnsi" w:cstheme="majorBidi"/>
+      <w:rFonts w:asciiTheme="majorHAnsi" w:cstheme="majorBidi" w:eastAsiaTheme="majorEastAsia" w:hAnsiTheme="majorHAnsi"/>
       <w:b/>
       <w:bCs/>
-      <w:color w:val="4F81BD" w:themeColor="accent1"/>
+      <w:color w:themeColor="accent1" w:val="4F81BD"/>
       <w:sz w:val="24"/>
       <w:szCs w:val="24"/>
     </w:rPr>
   </w:style>
-  <w:style w:type="paragraph" w:styleId="Heading4">
+  <w:style w:styleId="Heading4" w:type="paragraph">
     <w:name w:val="Heading 4"/>
     <w:basedOn w:val="Normal"/>
     <w:next w:val="BodyText"/>
@@ -2332,19 +3029,19 @@
     <w:pPr>
       <w:keepNext/>
       <w:keepLines/>
-      <w:spacing w:before="200" w:after="0"/>
+      <w:spacing w:after="0" w:before="200"/>
       <w:outlineLvl w:val="3"/>
     </w:pPr>
     <w:rPr>
-      <w:rFonts w:asciiTheme="majorHAnsi" w:eastAsiaTheme="majorEastAsia" w:hAnsiTheme="majorHAnsi" w:cstheme="majorBidi"/>
+      <w:rFonts w:asciiTheme="majorHAnsi" w:cstheme="majorBidi" w:eastAsiaTheme="majorEastAsia" w:hAnsiTheme="majorHAnsi"/>
       <w:i/>
       <w:bCs/>
-      <w:color w:val="4F81BD" w:themeColor="accent1"/>
+      <w:color w:themeColor="accent1" w:val="4F81BD"/>
       <w:sz w:val="24"/>
       <w:szCs w:val="24"/>
     </w:rPr>
   </w:style>
-  <w:style w:type="paragraph" w:styleId="Heading5">
+  <w:style w:styleId="Heading5" w:type="paragraph">
     <w:name w:val="Heading 5"/>
     <w:basedOn w:val="Normal"/>
     <w:next w:val="BodyText"/>
@@ -2354,18 +3051,18 @@
     <w:pPr>
       <w:keepNext/>
       <w:keepLines/>
-      <w:spacing w:before="200" w:after="0"/>
+      <w:spacing w:after="0" w:before="200"/>
       <w:outlineLvl w:val="4"/>
     </w:pPr>
     <w:rPr>
-      <w:rFonts w:asciiTheme="majorHAnsi" w:eastAsiaTheme="majorEastAsia" w:hAnsiTheme="majorHAnsi" w:cstheme="majorBidi"/>
+      <w:rFonts w:asciiTheme="majorHAnsi" w:cstheme="majorBidi" w:eastAsiaTheme="majorEastAsia" w:hAnsiTheme="majorHAnsi"/>
       <w:iCs/>
-      <w:color w:val="4F81BD" w:themeColor="accent1"/>
+      <w:color w:themeColor="accent1" w:val="4F81BD"/>
       <w:sz w:val="24"/>
       <w:szCs w:val="24"/>
     </w:rPr>
   </w:style>
-  <w:style w:type="paragraph" w:styleId="Heading6">
+  <w:style w:styleId="Heading6" w:type="paragraph">
     <w:name w:val="Heading 6"/>
     <w:basedOn w:val="Normal"/>
     <w:next w:val="BodyText"/>
@@ -2375,17 +3072,17 @@
     <w:pPr>
       <w:keepNext/>
       <w:keepLines/>
-      <w:spacing w:before="200" w:after="0"/>
+      <w:spacing w:after="0" w:before="200"/>
       <w:outlineLvl w:val="5"/>
     </w:pPr>
     <w:rPr>
-      <w:rFonts w:asciiTheme="majorHAnsi" w:eastAsiaTheme="majorEastAsia" w:hAnsiTheme="majorHAnsi" w:cstheme="majorBidi"/>
-      <w:color w:val="4F81BD" w:themeColor="accent1"/>
+      <w:rFonts w:asciiTheme="majorHAnsi" w:cstheme="majorBidi" w:eastAsiaTheme="majorEastAsia" w:hAnsiTheme="majorHAnsi"/>
+      <w:color w:themeColor="accent1" w:val="4F81BD"/>
       <w:sz w:val="24"/>
       <w:szCs w:val="24"/>
     </w:rPr>
   </w:style>
-  <w:style w:type="paragraph" w:styleId="Heading7">
+  <w:style w:styleId="Heading7" w:type="paragraph">
     <w:name w:val="Heading 7"/>
     <w:basedOn w:val="Normal"/>
     <w:next w:val="BodyText"/>
@@ -2395,17 +3092,17 @@
     <w:pPr>
       <w:keepNext/>
       <w:keepLines/>
-      <w:spacing w:before="200" w:after="0"/>
+      <w:spacing w:after="0" w:before="200"/>
       <w:outlineLvl w:val="6"/>
     </w:pPr>
     <w:rPr>
-      <w:rFonts w:asciiTheme="majorHAnsi" w:eastAsiaTheme="majorEastAsia" w:hAnsiTheme="majorHAnsi" w:cstheme="majorBidi"/>
-      <w:color w:val="4F81BD" w:themeColor="accent1"/>
+      <w:rFonts w:asciiTheme="majorHAnsi" w:cstheme="majorBidi" w:eastAsiaTheme="majorEastAsia" w:hAnsiTheme="majorHAnsi"/>
+      <w:color w:themeColor="accent1" w:val="4F81BD"/>
       <w:sz w:val="24"/>
       <w:szCs w:val="24"/>
     </w:rPr>
   </w:style>
-  <w:style w:type="paragraph" w:styleId="Heading8">
+  <w:style w:styleId="Heading8" w:type="paragraph">
     <w:name w:val="Heading 8"/>
     <w:basedOn w:val="Normal"/>
     <w:next w:val="BodyText"/>
@@ -2415,17 +3112,17 @@
     <w:pPr>
       <w:keepNext/>
       <w:keepLines/>
-      <w:spacing w:before="200" w:after="0"/>
+      <w:spacing w:after="0" w:before="200"/>
       <w:outlineLvl w:val="7"/>
     </w:pPr>
     <w:rPr>
-      <w:rFonts w:asciiTheme="majorHAnsi" w:eastAsiaTheme="majorEastAsia" w:hAnsiTheme="majorHAnsi" w:cstheme="majorBidi"/>
-      <w:color w:val="4F81BD" w:themeColor="accent1"/>
+      <w:rFonts w:asciiTheme="majorHAnsi" w:cstheme="majorBidi" w:eastAsiaTheme="majorEastAsia" w:hAnsiTheme="majorHAnsi"/>
+      <w:color w:themeColor="accent1" w:val="4F81BD"/>
       <w:sz w:val="24"/>
       <w:szCs w:val="24"/>
     </w:rPr>
   </w:style>
-  <w:style w:type="paragraph" w:styleId="Heading9">
+  <w:style w:styleId="Heading9" w:type="paragraph">
     <w:name w:val="Heading 9"/>
     <w:basedOn w:val="Normal"/>
     <w:next w:val="BodyText"/>
@@ -2435,17 +3132,17 @@
     <w:pPr>
       <w:keepNext/>
       <w:keepLines/>
-      <w:spacing w:before="200" w:after="0"/>
+      <w:spacing w:after="0" w:before="200"/>
       <w:outlineLvl w:val="8"/>
     </w:pPr>
     <w:rPr>
-      <w:rFonts w:asciiTheme="majorHAnsi" w:eastAsiaTheme="majorEastAsia" w:hAnsiTheme="majorHAnsi" w:cstheme="majorBidi"/>
-      <w:color w:val="4F81BD" w:themeColor="accent1"/>
+      <w:rFonts w:asciiTheme="majorHAnsi" w:cstheme="majorBidi" w:eastAsiaTheme="majorEastAsia" w:hAnsiTheme="majorHAnsi"/>
+      <w:color w:themeColor="accent1" w:val="4F81BD"/>
       <w:sz w:val="24"/>
       <w:szCs w:val="24"/>
     </w:rPr>
   </w:style>
-  <w:style w:type="paragraph" w:styleId="BlockText">
+  <w:style w:styleId="BlockText" w:type="paragraph">
     <w:name w:val="Block Text"/>
     <w:basedOn w:val="BodyText"/>
     <w:next w:val="BodyText"/>
@@ -2453,11 +3150,11 @@
     <w:unhideWhenUsed/>
     <w:qFormat/>
     <w:pPr>
-      <w:spacing w:before="100" w:after="100"/>
+      <w:spacing w:after="100" w:before="100"/>
       <w:ind w:firstLine="0" w:left="480" w:right="480"/>
     </w:pPr>
   </w:style>
-  <w:style w:type="paragraph" w:styleId="FootnoteText">
+  <w:style w:styleId="FootnoteText" w:type="paragraph">
     <w:name w:val="Footnote Text"/>
     <w:basedOn w:val="Normal"/>
     <w:next w:val="FootnoteText"/>
@@ -2465,28 +3162,43 @@
     <w:unhideWhenUsed/>
     <w:qFormat/>
   </w:style>
-  <w:style w:type="character" w:default="1" w:styleId="DefaultParagraphFont">
+  <w:style w:default="1" w:styleId="DefaultParagraphFont" w:type="character">
     <w:name w:val="Default Paragraph Font"/>
     <w:semiHidden/>
     <w:unhideWhenUsed/>
   </w:style>
-  <w:style w:type="table" w:default="1" w:styleId="Table">
+  <w:style w:default="1" w:styleId="Table" w:type="table">
     <w:name w:val="Table"/>
     <w:basedOn w:val="TableNormal"/>
     <w:semiHidden/>
     <w:unhideWhenUsed/>
     <w:qFormat/>
     <w:tblPr>
-      <w:tblInd w:w="0" w:type="dxa"/>
+      <w:tblInd w:type="dxa" w:w="0"/>
       <w:tblCellMar>
-        <w:top w:w="0" w:type="dxa"/>
-        <w:left w:w="108" w:type="dxa"/>
-        <w:bottom w:w="0" w:type="dxa"/>
-        <w:right w:w="108" w:type="dxa"/>
+        <w:top w:type="dxa" w:w="0"/>
+        <w:left w:type="dxa" w:w="108"/>
+        <w:bottom w:type="dxa" w:w="0"/>
+        <w:right w:type="dxa" w:w="108"/>
       </w:tblCellMar>
     </w:tblPr>
-  </w:style>
-  <w:style w:type="paragraph" w:customStyle="1" w:styleId="DefinitionTerm">
+    <w:tblStylePr w:type="firstRow">
+      <w:tblPr>
+        <w:jc w:val="left"/>
+        <w:tblInd w:type="dxa" w:w="0"/>
+      </w:tblPr>
+      <w:trPr>
+        <w:jc w:val="left"/>
+      </w:trPr>
+      <w:tcPr>
+        <w:vAlign w:val="bottom"/>
+        <w:tcBorders>
+          <w:bottom w:val="single"/>
+        </w:tcBorders>
+      </w:tcPr>
+    </w:tblStylePr>
+  </w:style>
+  <w:style w:customStyle="1" w:styleId="DefinitionTerm" w:type="paragraph">
     <w:name w:val="Definition Term"/>
     <w:basedOn w:val="Normal"/>
     <w:next w:val="Definition"/>
@@ -2499,49 +3211,49 @@
       <w:b/>
     </w:rPr>
   </w:style>
-  <w:style w:type="paragraph" w:customStyle="1" w:styleId="Definition">
+  <w:style w:customStyle="1" w:styleId="Definition" w:type="paragraph">
     <w:name w:val="Definition"/>
     <w:basedOn w:val="Normal"/>
   </w:style>
-  <w:style w:type="paragraph" w:styleId="Caption">
+  <w:style w:styleId="Caption" w:type="paragraph">
     <w:name w:val="Caption"/>
     <w:basedOn w:val="Normal"/>
     <w:link w:val="BodyTextChar"/>
     <w:pPr>
-      <w:spacing w:before="0" w:after="120"/>
+      <w:spacing w:after="120" w:before="0"/>
     </w:pPr>
     <w:rPr>
       <w:i/>
     </w:rPr>
   </w:style>
-  <w:style w:type="paragraph" w:customStyle="1" w:styleId="TableCaption">
+  <w:style w:customStyle="1" w:styleId="TableCaption" w:type="paragraph">
     <w:name w:val="Table Caption"/>
     <w:basedOn w:val="Caption"/>
     <w:pPr>
       <w:keepNext/>
     </w:pPr>
   </w:style>
-  <w:style w:type="paragraph" w:customStyle="1" w:styleId="ImageCaption">
+  <w:style w:customStyle="1" w:styleId="ImageCaption" w:type="paragraph">
     <w:name w:val="Image Caption"/>
     <w:basedOn w:val="Caption"/>
   </w:style>
-  <w:style w:type="paragraph" w:customStyle="1" w:styleId="Figure">
+  <w:style w:customStyle="1" w:styleId="Figure" w:type="paragraph">
     <w:name w:val="Figure"/>
     <w:basedOn w:val="Normal"/>
   </w:style>
-  <w:style w:type="paragraph" w:customStyle="1" w:styleId="CaptionedFigure">
+  <w:style w:customStyle="1" w:styleId="CaptionedFigure" w:type="paragraph">
     <w:name w:val="Captioned Figure"/>
     <w:basedOn w:val="Figure"/>
     <w:pPr>
       <w:keepNext/>
     </w:pPr>
   </w:style>
-  <w:style w:type="character" w:customStyle="1" w:styleId="BodyTextChar">
+  <w:style w:customStyle="1" w:styleId="BodyTextChar" w:type="character">
     <w:name w:val="Body Text Char"/>
     <w:basedOn w:val="DefaultParagraphFont"/>
     <w:link w:val="BodyText"/>
   </w:style>
-  <w:style w:type="character" w:customStyle="1" w:styleId="VerbatimChar">
+  <w:style w:customStyle="1" w:styleId="VerbatimChar" w:type="character">
     <w:name w:val="Verbatim Char"/>
     <w:basedOn w:val="BodyTextChar"/>
     <w:rPr>
@@ -2549,21 +3261,25 @@
       <w:sz w:val="22"/>
     </w:rPr>
   </w:style>
-  <w:style w:type="character" w:styleId="FootnoteReference">
+  <w:style w:customStyle="1" w:styleId="SectionNumber" w:type="character">
+    <w:name w:val="Section Number"/>
+    <w:basedOn w:val="BodyTextChar"/>
+  </w:style>
+  <w:style w:styleId="FootnoteReference" w:type="character">
     <w:name w:val="Footnote Reference"/>
     <w:basedOn w:val="BodyTextChar"/>
     <w:rPr>
       <w:vertAlign w:val="superscript"/>
     </w:rPr>
   </w:style>
-  <w:style w:type="character" w:styleId="Hyperlink">
+  <w:style w:styleId="Hyperlink" w:type="character">
     <w:name w:val="Hyperlink"/>
     <w:basedOn w:val="BodyTextChar"/>
     <w:rPr>
-      <w:color w:val="4F81BD" w:themeColor="accent1"/>
-    </w:rPr>
-  </w:style>
-  <w:style w:type="paragraph" w:styleId="TOCHeading">
+      <w:color w:themeColor="accent1" w:val="4F81BD"/>
+    </w:rPr>
+  </w:style>
+  <w:style w:styleId="TOCHeading" w:type="paragraph">
     <w:name w:val="TOC Heading"/>
     <w:basedOn w:val="Heading1"/>
     <w:next w:val="BodyText"/>
@@ -2575,10 +3291,10 @@
       <w:outlineLvl w:val="9"/>
     </w:pPr>
     <w:rPr>
-      <w:rFonts w:asciiTheme="majorHAnsi" w:eastAsiaTheme="majorEastAsia" w:hAnsiTheme="majorHAnsi" w:cstheme="majorBidi"/>
+      <w:rFonts w:asciiTheme="majorHAnsi" w:cstheme="majorBidi" w:eastAsiaTheme="majorEastAsia" w:hAnsiTheme="majorHAnsi"/>
       <w:b w:val="0"/>
       <w:bCs w:val="0"/>
-      <w:color w:val="365F91" w:themeColor="accent1" w:themeShade="BF"/>
+      <w:color w:themeColor="accent1" w:themeShade="BF" w:val="365F91"/>
     </w:rPr>
   </w:style>
   <w:style w:type="paragraph" w:customStyle="1" w:styleId="SourceCode">

</xml_diff>